<commit_message>
report sections 1 and 2 completed (first revision)
</commit_message>
<xml_diff>
--- a/report.docx
+++ b/report.docx
@@ -29,13 +29,7 @@
         <w:t>ArtGrichine@csu.fullerton.edu</w:t>
       </w:r>
       <w:r>
-        <w:t xml:space="preserve"> </w:t>
-      </w:r>
-      <w:r>
-        <w:t xml:space="preserve">– </w:t>
-      </w:r>
-      <w:r>
-        <w:t>50%</w:t>
+        <w:t xml:space="preserve"> – 50%</w:t>
       </w:r>
     </w:p>
     <w:p>
@@ -53,13 +47,7 @@
         <w:t>AdamJBeck@csu.fullerton.edu</w:t>
       </w:r>
       <w:r>
-        <w:t xml:space="preserve"> </w:t>
-      </w:r>
-      <w:r>
-        <w:t xml:space="preserve">– </w:t>
-      </w:r>
-      <w:r>
-        <w:t>50%</w:t>
+        <w:t xml:space="preserve"> – 50%</w:t>
       </w:r>
     </w:p>
     <w:p>
@@ -150,6 +138,79 @@
       </w:r>
       <w:r>
         <w:t xml:space="preserve"> libraries. The tutorial uses a data set for flowers. We modified the script to fit our data set and project goal. Our script follows a different pre-processing for the data as well as different settings to the decision tree (Entropy vs. Gini).</w:t>
+      </w:r>
+    </w:p>
+    <w:p>
+      <w:pPr>
+        <w:pStyle w:val="ListParagraph"/>
+        <w:ind w:left="1440"/>
+      </w:pPr>
+      <w:r>
+        <w:t xml:space="preserve">The heart of the program uses the ‘pandas’ library to extract the information from the csv dataset and place it into a pandas </w:t>
+      </w:r>
+      <w:proofErr w:type="spellStart"/>
+      <w:r>
+        <w:t>DataFrame</w:t>
+      </w:r>
+      <w:proofErr w:type="spellEnd"/>
+      <w:r>
+        <w:t xml:space="preserve"> data structure. The class column is defined as the ‘</w:t>
+      </w:r>
+      <w:proofErr w:type="spellStart"/>
+      <w:r>
+        <w:t>BusinessCategory</w:t>
+      </w:r>
+      <w:proofErr w:type="spellEnd"/>
+      <w:r>
+        <w:t xml:space="preserve">’ column. Then, the </w:t>
+      </w:r>
+      <w:proofErr w:type="spellStart"/>
+      <w:r>
+        <w:t>DecisionTreeClassifier</w:t>
+      </w:r>
+      <w:proofErr w:type="spellEnd"/>
+      <w:r>
+        <w:t xml:space="preserve"> module from the </w:t>
+      </w:r>
+      <w:proofErr w:type="spellStart"/>
+      <w:r>
+        <w:t>SciKit</w:t>
+      </w:r>
+      <w:proofErr w:type="spellEnd"/>
+      <w:r>
+        <w:t xml:space="preserve">-Learn library is used to train the model based on the defined parameters. Once the model has been trained, it is exported to the </w:t>
+      </w:r>
+      <w:proofErr w:type="spellStart"/>
+      <w:r>
+        <w:t>graphviz</w:t>
+      </w:r>
+      <w:proofErr w:type="spellEnd"/>
+      <w:r>
+        <w:t xml:space="preserve"> module (which is contained in the </w:t>
+      </w:r>
+      <w:proofErr w:type="spellStart"/>
+      <w:r>
+        <w:t>SciKit</w:t>
+      </w:r>
+      <w:proofErr w:type="spellEnd"/>
+      <w:r>
+        <w:t xml:space="preserve">-Learn library) for graphical output. Also, a </w:t>
+      </w:r>
+      <w:proofErr w:type="spellStart"/>
+      <w:r>
+        <w:t>get_</w:t>
+      </w:r>
+      <w:proofErr w:type="gramStart"/>
+      <w:r>
+        <w:t>code</w:t>
+      </w:r>
+      <w:proofErr w:type="spellEnd"/>
+      <w:r>
+        <w:t>(</w:t>
+      </w:r>
+      <w:proofErr w:type="gramEnd"/>
+      <w:r>
+        <w:t>) function was written to generate the rules for the given tree. This code is output to the screen as well as a file called ‘code.txt’.</w:t>
       </w:r>
       <w:bookmarkStart w:id="0" w:name="_GoBack"/>
       <w:bookmarkEnd w:id="0"/>

</xml_diff>

<commit_message>
section 2 of report expanded to include note and understanging the graph sections
</commit_message>
<xml_diff>
--- a/report.docx
+++ b/report.docx
@@ -74,15 +74,7 @@
         <w:t>Our softwa</w:t>
       </w:r>
       <w:r>
-        <w:t xml:space="preserve">re consists of a Python script which was created by Chris </w:t>
-      </w:r>
-      <w:proofErr w:type="spellStart"/>
-      <w:r>
-        <w:t>Strelioff</w:t>
-      </w:r>
-      <w:proofErr w:type="spellEnd"/>
-      <w:r>
-        <w:t xml:space="preserve"> and is found at: </w:t>
+        <w:t xml:space="preserve">re consists of a Python script which was created by Chris Strelioff and is found at: </w:t>
       </w:r>
       <w:hyperlink r:id="rId5" w:history="1">
         <w:r>
@@ -101,19 +93,11 @@
       <w:r>
         <w:t>This link leads to a tutorial of how to create decision trees in python with the ‘</w:t>
       </w:r>
-      <w:proofErr w:type="spellStart"/>
       <w:r>
         <w:rPr>
           <w:i/>
         </w:rPr>
-        <w:t>scikit</w:t>
-      </w:r>
-      <w:proofErr w:type="spellEnd"/>
-      <w:r>
-        <w:rPr>
-          <w:i/>
-        </w:rPr>
-        <w:t>-learn</w:t>
+        <w:t>scikit-learn</w:t>
       </w:r>
       <w:r>
         <w:rPr>
@@ -145,75 +129,74 @@
         <w:pStyle w:val="ListParagraph"/>
         <w:ind w:left="1440"/>
       </w:pPr>
-      <w:r>
-        <w:t xml:space="preserve">The heart of the program uses the ‘pandas’ library to extract the information from the csv dataset and place it into a pandas </w:t>
-      </w:r>
-      <w:proofErr w:type="spellStart"/>
-      <w:r>
-        <w:t>DataFrame</w:t>
-      </w:r>
-      <w:proofErr w:type="spellEnd"/>
-      <w:r>
-        <w:t xml:space="preserve"> data structure. The class column is defined as the ‘</w:t>
-      </w:r>
-      <w:proofErr w:type="spellStart"/>
-      <w:r>
-        <w:t>BusinessCategory</w:t>
-      </w:r>
-      <w:proofErr w:type="spellEnd"/>
-      <w:r>
-        <w:t xml:space="preserve">’ column. Then, the </w:t>
-      </w:r>
-      <w:proofErr w:type="spellStart"/>
-      <w:r>
-        <w:t>DecisionTreeClassifier</w:t>
-      </w:r>
-      <w:proofErr w:type="spellEnd"/>
-      <w:r>
-        <w:t xml:space="preserve"> module from the </w:t>
-      </w:r>
-      <w:proofErr w:type="spellStart"/>
-      <w:r>
-        <w:t>SciKit</w:t>
-      </w:r>
-      <w:proofErr w:type="spellEnd"/>
-      <w:r>
-        <w:t xml:space="preserve">-Learn library is used to train the model based on the defined parameters. Once the model has been trained, it is exported to the </w:t>
-      </w:r>
-      <w:proofErr w:type="spellStart"/>
-      <w:r>
-        <w:t>graphviz</w:t>
-      </w:r>
-      <w:proofErr w:type="spellEnd"/>
-      <w:r>
-        <w:t xml:space="preserve"> module (which is contained in the </w:t>
-      </w:r>
-      <w:proofErr w:type="spellStart"/>
-      <w:r>
-        <w:t>SciKit</w:t>
-      </w:r>
-      <w:proofErr w:type="spellEnd"/>
-      <w:r>
-        <w:t xml:space="preserve">-Learn library) for graphical output. Also, a </w:t>
-      </w:r>
-      <w:proofErr w:type="spellStart"/>
-      <w:r>
-        <w:t>get_</w:t>
-      </w:r>
-      <w:proofErr w:type="gramStart"/>
-      <w:r>
-        <w:t>code</w:t>
-      </w:r>
-      <w:proofErr w:type="spellEnd"/>
-      <w:r>
-        <w:t>(</w:t>
-      </w:r>
-      <w:proofErr w:type="gramEnd"/>
-      <w:r>
-        <w:t>) function was written to generate the rules for the given tree. This code is output to the screen as well as a file called ‘code.txt’.</w:t>
+    </w:p>
+    <w:p>
+      <w:pPr>
+        <w:pStyle w:val="ListParagraph"/>
+        <w:ind w:left="1440"/>
+      </w:pPr>
+      <w:r>
+        <w:t>The heart of the program uses the ‘pandas’ library to extract the information from the csv dataset and place it into a pandas DataFrame data structure. The class column is defined as the ‘BusinessCategory’ column. Then, the DecisionTreeClassifier module from the SciKit-Learn library is used to train the model based on the defined parameters. Once the model has been trained, it is exported to the graphviz module (which is contained in the SciKit-Learn library) for graphical output. Also, a get_code() function was written to generate the rules for the given tree. This code is output to the screen as well as a file called ‘code.txt’.</w:t>
+      </w:r>
+    </w:p>
+    <w:p>
+      <w:pPr>
+        <w:pStyle w:val="ListParagraph"/>
+        <w:ind w:left="1440"/>
+      </w:pPr>
+    </w:p>
+    <w:p>
+      <w:pPr>
+        <w:pStyle w:val="ListParagraph"/>
+        <w:ind w:left="1440"/>
+      </w:pPr>
+      <w:r>
+        <w:t>Note: Implementation of our tree uses a bin (node) size of 20. This means that a leaf node will not split if it contains &lt;= 20 samples. This greatly reduces the complexity and size of the tree. Without this, the tree would split many more times for certain nodes just to accommodate a single case. This grows the tree size many more times and reduces the readability of th</w:t>
+      </w:r>
+      <w:r>
+        <w:t>e tree.</w:t>
+      </w:r>
+    </w:p>
+    <w:p>
+      <w:pPr>
+        <w:pStyle w:val="ListParagraph"/>
+        <w:ind w:left="1440"/>
+      </w:pPr>
+    </w:p>
+    <w:p>
+      <w:pPr>
+        <w:pStyle w:val="ListParagraph"/>
+        <w:ind w:left="1440"/>
+      </w:pPr>
+      <w:r>
+        <w:t>Understanding the graph:</w:t>
+      </w:r>
+    </w:p>
+    <w:p>
+      <w:pPr>
+        <w:pStyle w:val="ListParagraph"/>
+        <w:ind w:left="1440"/>
+      </w:pPr>
+      <w:r>
+        <w:t>A</w:t>
+      </w:r>
+      <w:r>
+        <w:t xml:space="preserve"> leaf bin</w:t>
+      </w:r>
+      <w:r>
+        <w:t xml:space="preserve"> (node)</w:t>
+      </w:r>
+      <w:r>
+        <w:t xml:space="preserve"> contains </w:t>
+      </w:r>
+      <w:r>
+        <w:t>3 parameters: Entropy, Samples, and Value. Entropy is the amount of entropy that is found within the sample size of the current bin. An example of this would be that if all samples belong to a single class, the entropy would equal 0</w:t>
       </w:r>
       <w:bookmarkStart w:id="0" w:name="_GoBack"/>
       <w:bookmarkEnd w:id="0"/>
+      <w:r>
+        <w:t>. This can be seen in the far left bin of Figure 1 where all 200 samples belong to class 1 (Restaurant) therefore the entropy is equal to 0. Conversely, the bin that shares the same parent bin as the one to the far left has an entropy value of 0.65 with 6 samples and a value of [5,1]. As mentioned above, bins with &lt;= 20 samples do not split by design to reduce the size of the tree therefore this bin contains 6 samples but even though it’s a leaf node it does not contain all samples of a single class. Here, value = [x,y] represents the distribution of the sample size where x is the amount of samples that belong to the Restaurant class and y is the amount of samples that belong to the Retail class.</w:t>
+      </w:r>
     </w:p>
     <w:p>
       <w:pPr>
@@ -224,6 +207,7 @@
         </w:numPr>
       </w:pPr>
       <w:r>
+        <w:lastRenderedPageBreak/>
         <w:t>The results of your data analysis including the following elements:</w:t>
       </w:r>
     </w:p>
@@ -243,6 +227,18 @@
       <w:pPr>
         <w:pStyle w:val="ListParagraph"/>
         <w:numPr>
+          <w:ilvl w:val="2"/>
+          <w:numId w:val="1"/>
+        </w:numPr>
+      </w:pPr>
+      <w:r>
+        <w:t>BusinessCategory</w:t>
+      </w:r>
+    </w:p>
+    <w:p>
+      <w:pPr>
+        <w:pStyle w:val="ListParagraph"/>
+        <w:numPr>
           <w:ilvl w:val="1"/>
           <w:numId w:val="1"/>
         </w:numPr>
@@ -255,6 +251,15 @@
       <w:pPr>
         <w:pStyle w:val="ListParagraph"/>
         <w:numPr>
+          <w:ilvl w:val="2"/>
+          <w:numId w:val="1"/>
+        </w:numPr>
+      </w:pPr>
+    </w:p>
+    <w:p>
+      <w:pPr>
+        <w:pStyle w:val="ListParagraph"/>
+        <w:numPr>
           <w:ilvl w:val="1"/>
           <w:numId w:val="1"/>
         </w:numPr>
@@ -267,6 +272,18 @@
       <w:pPr>
         <w:pStyle w:val="ListParagraph"/>
         <w:numPr>
+          <w:ilvl w:val="2"/>
+          <w:numId w:val="1"/>
+        </w:numPr>
+      </w:pPr>
+      <w:r>
+        <w:t>Attached to document on next page (Figure 1).</w:t>
+      </w:r>
+    </w:p>
+    <w:p>
+      <w:pPr>
+        <w:pStyle w:val="ListParagraph"/>
+        <w:numPr>
           <w:ilvl w:val="1"/>
           <w:numId w:val="1"/>
         </w:numPr>
@@ -279,12 +296,141 @@
       <w:pPr>
         <w:pStyle w:val="ListParagraph"/>
         <w:numPr>
+          <w:ilvl w:val="2"/>
+          <w:numId w:val="1"/>
+        </w:numPr>
+      </w:pPr>
+    </w:p>
+    <w:p>
+      <w:pPr>
+        <w:pStyle w:val="ListParagraph"/>
+        <w:numPr>
           <w:ilvl w:val="1"/>
           <w:numId w:val="1"/>
         </w:numPr>
       </w:pPr>
       <w:r>
         <w:t>A brief explanation of knowledge learned from the data analysis in layman terms so that two managers can understand.</w:t>
+      </w:r>
+    </w:p>
+    <w:p>
+      <w:pPr>
+        <w:pStyle w:val="ListParagraph"/>
+        <w:numPr>
+          <w:ilvl w:val="2"/>
+          <w:numId w:val="1"/>
+        </w:numPr>
+      </w:pPr>
+    </w:p>
+    <w:p/>
+    <w:p>
+      <w:pPr>
+        <w:keepNext/>
+      </w:pPr>
+      <w:r>
+        <w:rPr>
+          <w:noProof/>
+        </w:rPr>
+        <w:drawing>
+          <wp:inline distT="0" distB="0" distL="0" distR="0" wp14:anchorId="26EF68B8" wp14:editId="24172350">
+            <wp:extent cx="5929630" cy="5689600"/>
+            <wp:effectExtent l="0" t="0" r="0" b="0"/>
+            <wp:docPr id="1" name="Picture 1" descr="dt.png"/>
+            <wp:cNvGraphicFramePr>
+              <a:graphicFrameLocks xmlns:a="http://schemas.openxmlformats.org/drawingml/2006/main" noChangeAspect="1"/>
+            </wp:cNvGraphicFramePr>
+            <a:graphic xmlns:a="http://schemas.openxmlformats.org/drawingml/2006/main">
+              <a:graphicData uri="http://schemas.openxmlformats.org/drawingml/2006/picture">
+                <pic:pic xmlns:pic="http://schemas.openxmlformats.org/drawingml/2006/picture">
+                  <pic:nvPicPr>
+                    <pic:cNvPr id="0" name="Picture 1" descr="dt.png"/>
+                    <pic:cNvPicPr>
+                      <a:picLocks noChangeAspect="1" noChangeArrowheads="1"/>
+                    </pic:cNvPicPr>
+                  </pic:nvPicPr>
+                  <pic:blipFill>
+                    <a:blip r:embed="rId6">
+                      <a:extLst>
+                        <a:ext uri="{28A0092B-C50C-407E-A947-70E740481C1C}">
+                          <a14:useLocalDpi xmlns:a14="http://schemas.microsoft.com/office/drawing/2010/main" val="0"/>
+                        </a:ext>
+                      </a:extLst>
+                    </a:blip>
+                    <a:srcRect/>
+                    <a:stretch>
+                      <a:fillRect/>
+                    </a:stretch>
+                  </pic:blipFill>
+                  <pic:spPr bwMode="auto">
+                    <a:xfrm>
+                      <a:off x="0" y="0"/>
+                      <a:ext cx="5929630" cy="5689600"/>
+                    </a:xfrm>
+                    <a:prstGeom prst="rect">
+                      <a:avLst/>
+                    </a:prstGeom>
+                    <a:noFill/>
+                    <a:ln>
+                      <a:noFill/>
+                    </a:ln>
+                  </pic:spPr>
+                </pic:pic>
+              </a:graphicData>
+            </a:graphic>
+          </wp:inline>
+        </w:drawing>
+      </w:r>
+    </w:p>
+    <w:p>
+      <w:pPr>
+        <w:pStyle w:val="Caption"/>
+        <w:jc w:val="center"/>
+        <w:rPr>
+          <w:sz w:val="24"/>
+        </w:rPr>
+      </w:pPr>
+      <w:r>
+        <w:rPr>
+          <w:sz w:val="24"/>
+        </w:rPr>
+        <w:t xml:space="preserve">Figure </w:t>
+      </w:r>
+      <w:r>
+        <w:rPr>
+          <w:sz w:val="24"/>
+        </w:rPr>
+        <w:fldChar w:fldCharType="begin"/>
+      </w:r>
+      <w:r>
+        <w:rPr>
+          <w:sz w:val="24"/>
+        </w:rPr>
+        <w:instrText xml:space="preserve"> SEQ Figure \* ARABIC </w:instrText>
+      </w:r>
+      <w:r>
+        <w:rPr>
+          <w:sz w:val="24"/>
+        </w:rPr>
+        <w:fldChar w:fldCharType="separate"/>
+      </w:r>
+      <w:r>
+        <w:rPr>
+          <w:noProof/>
+          <w:sz w:val="24"/>
+        </w:rPr>
+        <w:t>1</w:t>
+      </w:r>
+      <w:r>
+        <w:rPr>
+          <w:sz w:val="24"/>
+        </w:rPr>
+        <w:fldChar w:fldCharType="end"/>
+      </w:r>
+      <w:r>
+        <w:rPr>
+          <w:sz w:val="24"/>
+        </w:rPr>
+        <w:t xml:space="preserve"> – Decision Tree</w:t>
       </w:r>
     </w:p>
     <w:sectPr>
@@ -302,7 +448,7 @@
   <w:abstractNum w:abstractNumId="0">
     <w:nsid w:val="19F868B7"/>
     <w:multiLevelType w:val="hybridMultilevel"/>
-    <w:tmpl w:val="AC782A0E"/>
+    <w:tmpl w:val="C0D8CDB8"/>
     <w:lvl w:ilvl="0" w:tplc="0409000F">
       <w:start w:val="1"/>
       <w:numFmt w:val="decimal"/>
@@ -315,16 +461,16 @@
         <w:rFonts w:hint="default"/>
       </w:rPr>
     </w:lvl>
-    <w:lvl w:ilvl="1" w:tplc="04090001">
+    <w:lvl w:ilvl="1" w:tplc="04090017">
       <w:start w:val="1"/>
-      <w:numFmt w:val="bullet"/>
-      <w:lvlText w:val=""/>
+      <w:numFmt w:val="lowerLetter"/>
+      <w:lvlText w:val="%2)"/>
       <w:lvlJc w:val="left"/>
       <w:pPr>
         <w:ind w:left="1440" w:hanging="360"/>
       </w:pPr>
       <w:rPr>
-        <w:rFonts w:ascii="Symbol" w:hAnsi="Symbol" w:hint="default"/>
+        <w:rFonts w:hint="default"/>
       </w:rPr>
     </w:lvl>
     <w:lvl w:ilvl="2" w:tplc="0409001B">
@@ -845,6 +991,25 @@
       <w:u w:val="single"/>
     </w:rPr>
   </w:style>
+  <w:style w:type="paragraph" w:styleId="Caption">
+    <w:name w:val="caption"/>
+    <w:basedOn w:val="Normal"/>
+    <w:next w:val="Normal"/>
+    <w:uiPriority w:val="35"/>
+    <w:unhideWhenUsed/>
+    <w:qFormat/>
+    <w:rsid w:val="005443E7"/>
+    <w:pPr>
+      <w:spacing w:after="200"/>
+    </w:pPr>
+    <w:rPr>
+      <w:i/>
+      <w:iCs/>
+      <w:color w:val="44546A" w:themeColor="text2"/>
+      <w:sz w:val="18"/>
+      <w:szCs w:val="18"/>
+    </w:rPr>
+  </w:style>
 </w:styles>
 </file>
 

</xml_diff>

<commit_message>
get_code output added to the end of report
</commit_message>
<xml_diff>
--- a/report.docx
+++ b/report.docx
@@ -74,7 +74,15 @@
         <w:t>Our softwa</w:t>
       </w:r>
       <w:r>
-        <w:t xml:space="preserve">re consists of a Python script which was created by Chris Strelioff and is found at: </w:t>
+        <w:t xml:space="preserve">re consists of a Python script which was created by Chris </w:t>
+      </w:r>
+      <w:proofErr w:type="spellStart"/>
+      <w:r>
+        <w:t>Strelioff</w:t>
+      </w:r>
+      <w:proofErr w:type="spellEnd"/>
+      <w:r>
+        <w:t xml:space="preserve"> and is found at: </w:t>
       </w:r>
       <w:hyperlink r:id="rId5" w:history="1">
         <w:r>
@@ -93,11 +101,19 @@
       <w:r>
         <w:t>This link leads to a tutorial of how to create decision trees in python with the ‘</w:t>
       </w:r>
+      <w:proofErr w:type="spellStart"/>
       <w:r>
         <w:rPr>
           <w:i/>
         </w:rPr>
-        <w:t>scikit-learn</w:t>
+        <w:t>scikit</w:t>
+      </w:r>
+      <w:proofErr w:type="spellEnd"/>
+      <w:r>
+        <w:rPr>
+          <w:i/>
+        </w:rPr>
+        <w:t>-learn</w:t>
       </w:r>
       <w:r>
         <w:rPr>
@@ -136,7 +152,71 @@
         <w:ind w:left="1440"/>
       </w:pPr>
       <w:r>
-        <w:t>The heart of the program uses the ‘pandas’ library to extract the information from the csv dataset and place it into a pandas DataFrame data structure. The class column is defined as the ‘BusinessCategory’ column. Then, the DecisionTreeClassifier module from the SciKit-Learn library is used to train the model based on the defined parameters. Once the model has been trained, it is exported to the graphviz module (which is contained in the SciKit-Learn library) for graphical output. Also, a get_code() function was written to generate the rules for the given tree. This code is output to the screen as well as a file called ‘code.txt’.</w:t>
+        <w:t xml:space="preserve">The heart of the program uses the ‘pandas’ library to extract the information from the csv dataset and place it into a pandas </w:t>
+      </w:r>
+      <w:proofErr w:type="spellStart"/>
+      <w:r>
+        <w:t>DataFrame</w:t>
+      </w:r>
+      <w:proofErr w:type="spellEnd"/>
+      <w:r>
+        <w:t xml:space="preserve"> data structure. The class column is defined as the ‘</w:t>
+      </w:r>
+      <w:proofErr w:type="spellStart"/>
+      <w:r>
+        <w:t>BusinessCategory</w:t>
+      </w:r>
+      <w:proofErr w:type="spellEnd"/>
+      <w:r>
+        <w:t xml:space="preserve">’ column. Then, the </w:t>
+      </w:r>
+      <w:proofErr w:type="spellStart"/>
+      <w:r>
+        <w:t>DecisionTreeClassifier</w:t>
+      </w:r>
+      <w:proofErr w:type="spellEnd"/>
+      <w:r>
+        <w:t xml:space="preserve"> module from the </w:t>
+      </w:r>
+      <w:proofErr w:type="spellStart"/>
+      <w:r>
+        <w:t>SciKit</w:t>
+      </w:r>
+      <w:proofErr w:type="spellEnd"/>
+      <w:r>
+        <w:t xml:space="preserve">-Learn library is used to train the model based on the defined parameters. Once the model has been trained, it is exported to the </w:t>
+      </w:r>
+      <w:proofErr w:type="spellStart"/>
+      <w:r>
+        <w:t>graphviz</w:t>
+      </w:r>
+      <w:proofErr w:type="spellEnd"/>
+      <w:r>
+        <w:t xml:space="preserve"> module (which is contained in the </w:t>
+      </w:r>
+      <w:proofErr w:type="spellStart"/>
+      <w:r>
+        <w:t>SciKit</w:t>
+      </w:r>
+      <w:proofErr w:type="spellEnd"/>
+      <w:r>
+        <w:t xml:space="preserve">-Learn library) for graphical output. Also, a </w:t>
+      </w:r>
+      <w:proofErr w:type="spellStart"/>
+      <w:r>
+        <w:t>get_</w:t>
+      </w:r>
+      <w:proofErr w:type="gramStart"/>
+      <w:r>
+        <w:t>code</w:t>
+      </w:r>
+      <w:proofErr w:type="spellEnd"/>
+      <w:r>
+        <w:t>(</w:t>
+      </w:r>
+      <w:proofErr w:type="gramEnd"/>
+      <w:r>
+        <w:t>) function was written to generate the rules for the given tree. This code is output to the screen as well as a file called ‘code.txt’.</w:t>
       </w:r>
     </w:p>
     <w:p>
@@ -190,12 +270,17 @@
         <w:t xml:space="preserve"> contains </w:t>
       </w:r>
       <w:r>
-        <w:t>3 parameters: Entropy, Samples, and Value. Entropy is the amount of entropy that is found within the sample size of the current bin. An example of this would be that if all samples belong to a single class, the entropy would equal 0</w:t>
-      </w:r>
-      <w:bookmarkStart w:id="0" w:name="_GoBack"/>
-      <w:bookmarkEnd w:id="0"/>
-      <w:r>
-        <w:t>. This can be seen in the far left bin of Figure 1 where all 200 samples belong to class 1 (Restaurant) therefore the entropy is equal to 0. Conversely, the bin that shares the same parent bin as the one to the far left has an entropy value of 0.65 with 6 samples and a value of [5,1]. As mentioned above, bins with &lt;= 20 samples do not split by design to reduce the size of the tree therefore this bin contains 6 samples but even though it’s a leaf node it does not contain all samples of a single class. Here, value = [x,y] represents the distribution of the sample size where x is the amount of samples that belong to the Restaurant class and y is the amount of samples that belong to the Retail class.</w:t>
+        <w:t>3 parameters: Entropy, Samples, and Value. Entropy is the amount of entropy that is found within the sample size of the current bin. An example of this would be that if all samples belong to a single class, the entropy would equal 0. This can be seen in the far left bin of Figure 1 where all 200 samples belong to class 1 (Restaurant) therefore the entropy is equal to 0. Conversely, the bin that shares the same parent bin as the one to the far left has an entropy value of 0.65 with 6 samples and a value of [5,1]. As mentioned above, bins with &lt;= 20 samples do not split by design to reduce the size of the tree therefore this bin contains 6 samples but even though it’s a leaf node it does not contain all samples of a single class. Here, value = [</w:t>
+      </w:r>
+      <w:proofErr w:type="spellStart"/>
+      <w:proofErr w:type="gramStart"/>
+      <w:r>
+        <w:t>x,y</w:t>
+      </w:r>
+      <w:proofErr w:type="spellEnd"/>
+      <w:proofErr w:type="gramEnd"/>
+      <w:r>
+        <w:t>] represents the distribution of the sample size where x is the amount of samples that belong to the Restaurant class and y is the amount of samples that belong to the Retail class.</w:t>
       </w:r>
     </w:p>
     <w:p>
@@ -231,9 +316,11 @@
           <w:numId w:val="1"/>
         </w:numPr>
       </w:pPr>
+      <w:proofErr w:type="spellStart"/>
       <w:r>
         <w:t>BusinessCategory</w:t>
       </w:r>
+      <w:proofErr w:type="spellEnd"/>
     </w:p>
     <w:p>
       <w:pPr>
@@ -431,6 +518,1933 @@
           <w:sz w:val="24"/>
         </w:rPr>
         <w:t xml:space="preserve"> – Decision Tree</w:t>
+      </w:r>
+    </w:p>
+    <w:p/>
+    <w:p>
+      <w:pPr>
+        <w:rPr>
+          <w:b/>
+        </w:rPr>
+      </w:pPr>
+      <w:bookmarkStart w:id="0" w:name="_GoBack"/>
+      <w:bookmarkEnd w:id="0"/>
+      <w:r>
+        <w:rPr>
+          <w:b/>
+        </w:rPr>
+        <w:t xml:space="preserve">Rules generated from the decision tree via </w:t>
+      </w:r>
+      <w:proofErr w:type="spellStart"/>
+      <w:r>
+        <w:rPr>
+          <w:b/>
+        </w:rPr>
+        <w:t>get_</w:t>
+      </w:r>
+      <w:proofErr w:type="gramStart"/>
+      <w:r>
+        <w:rPr>
+          <w:b/>
+        </w:rPr>
+        <w:t>code</w:t>
+      </w:r>
+      <w:proofErr w:type="spellEnd"/>
+      <w:r>
+        <w:rPr>
+          <w:b/>
+        </w:rPr>
+        <w:t>(</w:t>
+      </w:r>
+      <w:proofErr w:type="gramEnd"/>
+      <w:r>
+        <w:rPr>
+          <w:b/>
+        </w:rPr>
+        <w:t>) function: code.txt</w:t>
+      </w:r>
+    </w:p>
+    <w:p>
+      <w:pPr>
+        <w:rPr>
+          <w:sz w:val="18"/>
+        </w:rPr>
+      </w:pPr>
+      <w:r>
+        <w:rPr>
+          <w:sz w:val="18"/>
+        </w:rPr>
+        <w:t xml:space="preserve">if </w:t>
+      </w:r>
+      <w:proofErr w:type="gramStart"/>
+      <w:r>
+        <w:rPr>
+          <w:sz w:val="18"/>
+        </w:rPr>
+        <w:t>( Detergent</w:t>
+      </w:r>
+      <w:proofErr w:type="gramEnd"/>
+      <w:r>
+        <w:rPr>
+          <w:sz w:val="18"/>
+        </w:rPr>
+        <w:t xml:space="preserve"> &lt;= 1746.5 ) {</w:t>
+      </w:r>
+    </w:p>
+    <w:p>
+      <w:pPr>
+        <w:rPr>
+          <w:sz w:val="18"/>
+        </w:rPr>
+      </w:pPr>
+      <w:r>
+        <w:rPr>
+          <w:sz w:val="18"/>
+        </w:rPr>
+        <w:t xml:space="preserve">    if </w:t>
+      </w:r>
+      <w:proofErr w:type="gramStart"/>
+      <w:r>
+        <w:rPr>
+          <w:sz w:val="18"/>
+        </w:rPr>
+        <w:t>( Grocery</w:t>
+      </w:r>
+      <w:proofErr w:type="gramEnd"/>
+      <w:r>
+        <w:rPr>
+          <w:sz w:val="18"/>
+        </w:rPr>
+        <w:t xml:space="preserve"> &lt;= 4480.5 ) {</w:t>
+      </w:r>
+    </w:p>
+    <w:p>
+      <w:pPr>
+        <w:rPr>
+          <w:sz w:val="18"/>
+        </w:rPr>
+      </w:pPr>
+      <w:r>
+        <w:rPr>
+          <w:sz w:val="18"/>
+        </w:rPr>
+        <w:t xml:space="preserve">        if </w:t>
+      </w:r>
+      <w:proofErr w:type="gramStart"/>
+      <w:r>
+        <w:rPr>
+          <w:sz w:val="18"/>
+        </w:rPr>
+        <w:t xml:space="preserve">( </w:t>
+      </w:r>
+      <w:proofErr w:type="spellStart"/>
+      <w:r>
+        <w:rPr>
+          <w:sz w:val="18"/>
+        </w:rPr>
+        <w:t>Delicatessan</w:t>
+      </w:r>
+      <w:proofErr w:type="spellEnd"/>
+      <w:proofErr w:type="gramEnd"/>
+      <w:r>
+        <w:rPr>
+          <w:sz w:val="18"/>
+        </w:rPr>
+        <w:t xml:space="preserve"> &lt;= 3403.5 ) {</w:t>
+      </w:r>
+    </w:p>
+    <w:p>
+      <w:pPr>
+        <w:rPr>
+          <w:sz w:val="18"/>
+        </w:rPr>
+      </w:pPr>
+      <w:r>
+        <w:rPr>
+          <w:sz w:val="18"/>
+        </w:rPr>
+        <w:t xml:space="preserve">            return Restaurant </w:t>
+      </w:r>
+      <w:proofErr w:type="gramStart"/>
+      <w:r>
+        <w:rPr>
+          <w:sz w:val="18"/>
+        </w:rPr>
+        <w:t>( 200</w:t>
+      </w:r>
+      <w:proofErr w:type="gramEnd"/>
+      <w:r>
+        <w:rPr>
+          <w:sz w:val="18"/>
+        </w:rPr>
+        <w:t xml:space="preserve"> examples )</w:t>
+      </w:r>
+    </w:p>
+    <w:p>
+      <w:pPr>
+        <w:rPr>
+          <w:sz w:val="18"/>
+        </w:rPr>
+      </w:pPr>
+      <w:r>
+        <w:rPr>
+          <w:sz w:val="18"/>
+        </w:rPr>
+        <w:t xml:space="preserve">        }</w:t>
+      </w:r>
+    </w:p>
+    <w:p>
+      <w:pPr>
+        <w:rPr>
+          <w:sz w:val="18"/>
+        </w:rPr>
+      </w:pPr>
+      <w:r>
+        <w:rPr>
+          <w:sz w:val="18"/>
+        </w:rPr>
+        <w:t xml:space="preserve">        else {</w:t>
+      </w:r>
+    </w:p>
+    <w:p>
+      <w:pPr>
+        <w:rPr>
+          <w:sz w:val="18"/>
+        </w:rPr>
+      </w:pPr>
+      <w:r>
+        <w:rPr>
+          <w:sz w:val="18"/>
+        </w:rPr>
+        <w:t xml:space="preserve">            return Restaurant </w:t>
+      </w:r>
+      <w:proofErr w:type="gramStart"/>
+      <w:r>
+        <w:rPr>
+          <w:sz w:val="18"/>
+        </w:rPr>
+        <w:t>( 5</w:t>
+      </w:r>
+      <w:proofErr w:type="gramEnd"/>
+      <w:r>
+        <w:rPr>
+          <w:sz w:val="18"/>
+        </w:rPr>
+        <w:t xml:space="preserve"> examples )</w:t>
+      </w:r>
+    </w:p>
+    <w:p>
+      <w:pPr>
+        <w:rPr>
+          <w:sz w:val="18"/>
+        </w:rPr>
+      </w:pPr>
+      <w:r>
+        <w:rPr>
+          <w:sz w:val="18"/>
+        </w:rPr>
+        <w:t xml:space="preserve">            return Retail </w:t>
+      </w:r>
+      <w:proofErr w:type="gramStart"/>
+      <w:r>
+        <w:rPr>
+          <w:sz w:val="18"/>
+        </w:rPr>
+        <w:t>( 1</w:t>
+      </w:r>
+      <w:proofErr w:type="gramEnd"/>
+      <w:r>
+        <w:rPr>
+          <w:sz w:val="18"/>
+        </w:rPr>
+        <w:t xml:space="preserve"> examples )</w:t>
+      </w:r>
+    </w:p>
+    <w:p>
+      <w:pPr>
+        <w:rPr>
+          <w:sz w:val="18"/>
+        </w:rPr>
+      </w:pPr>
+      <w:r>
+        <w:rPr>
+          <w:sz w:val="18"/>
+        </w:rPr>
+        <w:t xml:space="preserve">        }</w:t>
+      </w:r>
+    </w:p>
+    <w:p>
+      <w:pPr>
+        <w:rPr>
+          <w:sz w:val="18"/>
+        </w:rPr>
+      </w:pPr>
+      <w:r>
+        <w:rPr>
+          <w:sz w:val="18"/>
+        </w:rPr>
+        <w:t xml:space="preserve">    }</w:t>
+      </w:r>
+    </w:p>
+    <w:p>
+      <w:pPr>
+        <w:rPr>
+          <w:sz w:val="18"/>
+        </w:rPr>
+      </w:pPr>
+      <w:r>
+        <w:rPr>
+          <w:sz w:val="18"/>
+        </w:rPr>
+        <w:t xml:space="preserve">    else {</w:t>
+      </w:r>
+    </w:p>
+    <w:p>
+      <w:pPr>
+        <w:rPr>
+          <w:sz w:val="18"/>
+        </w:rPr>
+      </w:pPr>
+      <w:r>
+        <w:rPr>
+          <w:sz w:val="18"/>
+        </w:rPr>
+        <w:t xml:space="preserve">        if </w:t>
+      </w:r>
+      <w:proofErr w:type="gramStart"/>
+      <w:r>
+        <w:rPr>
+          <w:sz w:val="18"/>
+        </w:rPr>
+        <w:t>( Detergent</w:t>
+      </w:r>
+      <w:proofErr w:type="gramEnd"/>
+      <w:r>
+        <w:rPr>
+          <w:sz w:val="18"/>
+        </w:rPr>
+        <w:t xml:space="preserve"> &lt;= 507.5 ) {</w:t>
+      </w:r>
+    </w:p>
+    <w:p>
+      <w:pPr>
+        <w:rPr>
+          <w:sz w:val="18"/>
+        </w:rPr>
+      </w:pPr>
+      <w:r>
+        <w:rPr>
+          <w:sz w:val="18"/>
+        </w:rPr>
+        <w:t xml:space="preserve">            return Restaurant </w:t>
+      </w:r>
+      <w:proofErr w:type="gramStart"/>
+      <w:r>
+        <w:rPr>
+          <w:sz w:val="18"/>
+        </w:rPr>
+        <w:t>( 30</w:t>
+      </w:r>
+      <w:proofErr w:type="gramEnd"/>
+      <w:r>
+        <w:rPr>
+          <w:sz w:val="18"/>
+        </w:rPr>
+        <w:t xml:space="preserve"> examples )</w:t>
+      </w:r>
+    </w:p>
+    <w:p>
+      <w:pPr>
+        <w:rPr>
+          <w:sz w:val="18"/>
+        </w:rPr>
+      </w:pPr>
+      <w:r>
+        <w:rPr>
+          <w:sz w:val="18"/>
+        </w:rPr>
+        <w:t xml:space="preserve">        }</w:t>
+      </w:r>
+    </w:p>
+    <w:p>
+      <w:pPr>
+        <w:rPr>
+          <w:sz w:val="18"/>
+        </w:rPr>
+      </w:pPr>
+      <w:r>
+        <w:rPr>
+          <w:sz w:val="18"/>
+        </w:rPr>
+        <w:t xml:space="preserve">        else {</w:t>
+      </w:r>
+    </w:p>
+    <w:p>
+      <w:pPr>
+        <w:rPr>
+          <w:sz w:val="18"/>
+        </w:rPr>
+      </w:pPr>
+      <w:r>
+        <w:rPr>
+          <w:sz w:val="18"/>
+        </w:rPr>
+        <w:t xml:space="preserve">            if </w:t>
+      </w:r>
+      <w:proofErr w:type="gramStart"/>
+      <w:r>
+        <w:rPr>
+          <w:sz w:val="18"/>
+        </w:rPr>
+        <w:t>( Detergent</w:t>
+      </w:r>
+      <w:proofErr w:type="gramEnd"/>
+      <w:r>
+        <w:rPr>
+          <w:sz w:val="18"/>
+        </w:rPr>
+        <w:t xml:space="preserve"> &lt;= 957.5 ) {</w:t>
+      </w:r>
+    </w:p>
+    <w:p>
+      <w:pPr>
+        <w:rPr>
+          <w:sz w:val="18"/>
+        </w:rPr>
+      </w:pPr>
+      <w:r>
+        <w:rPr>
+          <w:sz w:val="18"/>
+        </w:rPr>
+        <w:t xml:space="preserve">                if </w:t>
+      </w:r>
+      <w:proofErr w:type="gramStart"/>
+      <w:r>
+        <w:rPr>
+          <w:sz w:val="18"/>
+        </w:rPr>
+        <w:t xml:space="preserve">( </w:t>
+      </w:r>
+      <w:proofErr w:type="spellStart"/>
+      <w:r>
+        <w:rPr>
+          <w:sz w:val="18"/>
+        </w:rPr>
+        <w:t>Delicatessan</w:t>
+      </w:r>
+      <w:proofErr w:type="spellEnd"/>
+      <w:proofErr w:type="gramEnd"/>
+      <w:r>
+        <w:rPr>
+          <w:sz w:val="18"/>
+        </w:rPr>
+        <w:t xml:space="preserve"> &lt;= 2320.5 ) {</w:t>
+      </w:r>
+    </w:p>
+    <w:p>
+      <w:pPr>
+        <w:rPr>
+          <w:sz w:val="18"/>
+        </w:rPr>
+      </w:pPr>
+      <w:r>
+        <w:rPr>
+          <w:sz w:val="18"/>
+        </w:rPr>
+        <w:t xml:space="preserve">                    return Restaurant </w:t>
+      </w:r>
+      <w:proofErr w:type="gramStart"/>
+      <w:r>
+        <w:rPr>
+          <w:sz w:val="18"/>
+        </w:rPr>
+        <w:t>( 10</w:t>
+      </w:r>
+      <w:proofErr w:type="gramEnd"/>
+      <w:r>
+        <w:rPr>
+          <w:sz w:val="18"/>
+        </w:rPr>
+        <w:t xml:space="preserve"> examples )</w:t>
+      </w:r>
+    </w:p>
+    <w:p>
+      <w:pPr>
+        <w:rPr>
+          <w:sz w:val="18"/>
+        </w:rPr>
+      </w:pPr>
+      <w:r>
+        <w:rPr>
+          <w:sz w:val="18"/>
+        </w:rPr>
+        <w:t xml:space="preserve">                    return Retail </w:t>
+      </w:r>
+      <w:proofErr w:type="gramStart"/>
+      <w:r>
+        <w:rPr>
+          <w:sz w:val="18"/>
+        </w:rPr>
+        <w:t>( 7</w:t>
+      </w:r>
+      <w:proofErr w:type="gramEnd"/>
+      <w:r>
+        <w:rPr>
+          <w:sz w:val="18"/>
+        </w:rPr>
+        <w:t xml:space="preserve"> examples )</w:t>
+      </w:r>
+    </w:p>
+    <w:p>
+      <w:pPr>
+        <w:rPr>
+          <w:sz w:val="18"/>
+        </w:rPr>
+      </w:pPr>
+      <w:r>
+        <w:rPr>
+          <w:sz w:val="18"/>
+        </w:rPr>
+        <w:t xml:space="preserve">                }</w:t>
+      </w:r>
+    </w:p>
+    <w:p>
+      <w:pPr>
+        <w:rPr>
+          <w:sz w:val="18"/>
+        </w:rPr>
+      </w:pPr>
+      <w:r>
+        <w:rPr>
+          <w:sz w:val="18"/>
+        </w:rPr>
+        <w:t xml:space="preserve">                else {</w:t>
+      </w:r>
+    </w:p>
+    <w:p>
+      <w:pPr>
+        <w:rPr>
+          <w:sz w:val="18"/>
+        </w:rPr>
+      </w:pPr>
+      <w:r>
+        <w:rPr>
+          <w:sz w:val="18"/>
+        </w:rPr>
+        <w:t xml:space="preserve">                    return Restaurant </w:t>
+      </w:r>
+      <w:proofErr w:type="gramStart"/>
+      <w:r>
+        <w:rPr>
+          <w:sz w:val="18"/>
+        </w:rPr>
+        <w:t>( 6</w:t>
+      </w:r>
+      <w:proofErr w:type="gramEnd"/>
+      <w:r>
+        <w:rPr>
+          <w:sz w:val="18"/>
+        </w:rPr>
+        <w:t xml:space="preserve"> examples )</w:t>
+      </w:r>
+    </w:p>
+    <w:p>
+      <w:pPr>
+        <w:rPr>
+          <w:sz w:val="18"/>
+        </w:rPr>
+      </w:pPr>
+      <w:r>
+        <w:rPr>
+          <w:sz w:val="18"/>
+        </w:rPr>
+        <w:t xml:space="preserve">                }</w:t>
+      </w:r>
+    </w:p>
+    <w:p>
+      <w:pPr>
+        <w:rPr>
+          <w:sz w:val="18"/>
+        </w:rPr>
+      </w:pPr>
+      <w:r>
+        <w:rPr>
+          <w:sz w:val="18"/>
+        </w:rPr>
+        <w:t xml:space="preserve">            }</w:t>
+      </w:r>
+    </w:p>
+    <w:p>
+      <w:pPr>
+        <w:rPr>
+          <w:sz w:val="18"/>
+        </w:rPr>
+      </w:pPr>
+      <w:r>
+        <w:rPr>
+          <w:sz w:val="18"/>
+        </w:rPr>
+        <w:t xml:space="preserve">            else {</w:t>
+      </w:r>
+    </w:p>
+    <w:p>
+      <w:pPr>
+        <w:rPr>
+          <w:sz w:val="18"/>
+        </w:rPr>
+      </w:pPr>
+      <w:r>
+        <w:rPr>
+          <w:sz w:val="18"/>
+        </w:rPr>
+        <w:t xml:space="preserve">                return Restaurant </w:t>
+      </w:r>
+      <w:proofErr w:type="gramStart"/>
+      <w:r>
+        <w:rPr>
+          <w:sz w:val="18"/>
+        </w:rPr>
+        <w:t>( 17</w:t>
+      </w:r>
+      <w:proofErr w:type="gramEnd"/>
+      <w:r>
+        <w:rPr>
+          <w:sz w:val="18"/>
+        </w:rPr>
+        <w:t xml:space="preserve"> examples )</w:t>
+      </w:r>
+    </w:p>
+    <w:p>
+      <w:pPr>
+        <w:rPr>
+          <w:sz w:val="18"/>
+        </w:rPr>
+      </w:pPr>
+      <w:r>
+        <w:rPr>
+          <w:sz w:val="18"/>
+        </w:rPr>
+        <w:t xml:space="preserve">            }</w:t>
+      </w:r>
+    </w:p>
+    <w:p>
+      <w:pPr>
+        <w:rPr>
+          <w:sz w:val="18"/>
+        </w:rPr>
+      </w:pPr>
+      <w:r>
+        <w:rPr>
+          <w:sz w:val="18"/>
+        </w:rPr>
+        <w:t xml:space="preserve">        }</w:t>
+      </w:r>
+    </w:p>
+    <w:p>
+      <w:pPr>
+        <w:rPr>
+          <w:sz w:val="18"/>
+        </w:rPr>
+      </w:pPr>
+      <w:r>
+        <w:rPr>
+          <w:sz w:val="18"/>
+        </w:rPr>
+        <w:t xml:space="preserve">    }</w:t>
+      </w:r>
+    </w:p>
+    <w:p>
+      <w:pPr>
+        <w:rPr>
+          <w:sz w:val="18"/>
+        </w:rPr>
+      </w:pPr>
+      <w:r>
+        <w:rPr>
+          <w:sz w:val="18"/>
+        </w:rPr>
+        <w:t>}</w:t>
+      </w:r>
+    </w:p>
+    <w:p>
+      <w:pPr>
+        <w:rPr>
+          <w:sz w:val="18"/>
+        </w:rPr>
+      </w:pPr>
+      <w:r>
+        <w:rPr>
+          <w:sz w:val="18"/>
+        </w:rPr>
+        <w:t>else {</w:t>
+      </w:r>
+    </w:p>
+    <w:p>
+      <w:pPr>
+        <w:rPr>
+          <w:sz w:val="18"/>
+        </w:rPr>
+      </w:pPr>
+      <w:r>
+        <w:rPr>
+          <w:sz w:val="18"/>
+        </w:rPr>
+        <w:t xml:space="preserve">    if </w:t>
+      </w:r>
+      <w:proofErr w:type="gramStart"/>
+      <w:r>
+        <w:rPr>
+          <w:sz w:val="18"/>
+        </w:rPr>
+        <w:t>( Milk</w:t>
+      </w:r>
+      <w:proofErr w:type="gramEnd"/>
+      <w:r>
+        <w:rPr>
+          <w:sz w:val="18"/>
+        </w:rPr>
+        <w:t xml:space="preserve"> &lt;= 5760.5 ) {</w:t>
+      </w:r>
+    </w:p>
+    <w:p>
+      <w:pPr>
+        <w:rPr>
+          <w:sz w:val="18"/>
+        </w:rPr>
+      </w:pPr>
+      <w:r>
+        <w:rPr>
+          <w:sz w:val="18"/>
+        </w:rPr>
+        <w:t xml:space="preserve">        if </w:t>
+      </w:r>
+      <w:proofErr w:type="gramStart"/>
+      <w:r>
+        <w:rPr>
+          <w:sz w:val="18"/>
+        </w:rPr>
+        <w:t>( Milk</w:t>
+      </w:r>
+      <w:proofErr w:type="gramEnd"/>
+      <w:r>
+        <w:rPr>
+          <w:sz w:val="18"/>
+        </w:rPr>
+        <w:t xml:space="preserve"> &lt;= 2609.0 ) {</w:t>
+      </w:r>
+    </w:p>
+    <w:p>
+      <w:pPr>
+        <w:rPr>
+          <w:sz w:val="18"/>
+        </w:rPr>
+      </w:pPr>
+      <w:r>
+        <w:rPr>
+          <w:sz w:val="18"/>
+        </w:rPr>
+        <w:t xml:space="preserve">            return Restaurant </w:t>
+      </w:r>
+      <w:proofErr w:type="gramStart"/>
+      <w:r>
+        <w:rPr>
+          <w:sz w:val="18"/>
+        </w:rPr>
+        <w:t>( 9</w:t>
+      </w:r>
+      <w:proofErr w:type="gramEnd"/>
+      <w:r>
+        <w:rPr>
+          <w:sz w:val="18"/>
+        </w:rPr>
+        <w:t xml:space="preserve"> examples )</w:t>
+      </w:r>
+    </w:p>
+    <w:p>
+      <w:pPr>
+        <w:rPr>
+          <w:sz w:val="18"/>
+        </w:rPr>
+      </w:pPr>
+      <w:r>
+        <w:rPr>
+          <w:sz w:val="18"/>
+        </w:rPr>
+        <w:t xml:space="preserve">            return Retail </w:t>
+      </w:r>
+      <w:proofErr w:type="gramStart"/>
+      <w:r>
+        <w:rPr>
+          <w:sz w:val="18"/>
+        </w:rPr>
+        <w:t>( 2</w:t>
+      </w:r>
+      <w:proofErr w:type="gramEnd"/>
+      <w:r>
+        <w:rPr>
+          <w:sz w:val="18"/>
+        </w:rPr>
+        <w:t xml:space="preserve"> examples )</w:t>
+      </w:r>
+    </w:p>
+    <w:p>
+      <w:pPr>
+        <w:rPr>
+          <w:sz w:val="18"/>
+        </w:rPr>
+      </w:pPr>
+      <w:r>
+        <w:rPr>
+          <w:sz w:val="18"/>
+        </w:rPr>
+        <w:t xml:space="preserve">        }</w:t>
+      </w:r>
+    </w:p>
+    <w:p>
+      <w:pPr>
+        <w:rPr>
+          <w:sz w:val="18"/>
+        </w:rPr>
+      </w:pPr>
+      <w:r>
+        <w:rPr>
+          <w:sz w:val="18"/>
+        </w:rPr>
+        <w:t xml:space="preserve">        else {</w:t>
+      </w:r>
+    </w:p>
+    <w:p>
+      <w:pPr>
+        <w:rPr>
+          <w:sz w:val="18"/>
+        </w:rPr>
+      </w:pPr>
+      <w:r>
+        <w:rPr>
+          <w:sz w:val="18"/>
+        </w:rPr>
+        <w:t xml:space="preserve">            if </w:t>
+      </w:r>
+      <w:proofErr w:type="gramStart"/>
+      <w:r>
+        <w:rPr>
+          <w:sz w:val="18"/>
+        </w:rPr>
+        <w:t xml:space="preserve">( </w:t>
+      </w:r>
+      <w:proofErr w:type="spellStart"/>
+      <w:r>
+        <w:rPr>
+          <w:sz w:val="18"/>
+        </w:rPr>
+        <w:t>Delicatessan</w:t>
+      </w:r>
+      <w:proofErr w:type="spellEnd"/>
+      <w:proofErr w:type="gramEnd"/>
+      <w:r>
+        <w:rPr>
+          <w:sz w:val="18"/>
+        </w:rPr>
+        <w:t xml:space="preserve"> &lt;= 687.5 ) {</w:t>
+      </w:r>
+    </w:p>
+    <w:p>
+      <w:pPr>
+        <w:rPr>
+          <w:sz w:val="18"/>
+        </w:rPr>
+      </w:pPr>
+      <w:r>
+        <w:rPr>
+          <w:sz w:val="18"/>
+        </w:rPr>
+        <w:t xml:space="preserve">                return Restaurant </w:t>
+      </w:r>
+      <w:proofErr w:type="gramStart"/>
+      <w:r>
+        <w:rPr>
+          <w:sz w:val="18"/>
+        </w:rPr>
+        <w:t>( 1</w:t>
+      </w:r>
+      <w:proofErr w:type="gramEnd"/>
+      <w:r>
+        <w:rPr>
+          <w:sz w:val="18"/>
+        </w:rPr>
+        <w:t xml:space="preserve"> examples )</w:t>
+      </w:r>
+    </w:p>
+    <w:p>
+      <w:pPr>
+        <w:rPr>
+          <w:sz w:val="18"/>
+        </w:rPr>
+      </w:pPr>
+      <w:r>
+        <w:rPr>
+          <w:sz w:val="18"/>
+        </w:rPr>
+        <w:t xml:space="preserve">                return Retail </w:t>
+      </w:r>
+      <w:proofErr w:type="gramStart"/>
+      <w:r>
+        <w:rPr>
+          <w:sz w:val="18"/>
+        </w:rPr>
+        <w:t>( 15</w:t>
+      </w:r>
+      <w:proofErr w:type="gramEnd"/>
+      <w:r>
+        <w:rPr>
+          <w:sz w:val="18"/>
+        </w:rPr>
+        <w:t xml:space="preserve"> examples )</w:t>
+      </w:r>
+    </w:p>
+    <w:p>
+      <w:pPr>
+        <w:rPr>
+          <w:sz w:val="18"/>
+        </w:rPr>
+      </w:pPr>
+      <w:r>
+        <w:rPr>
+          <w:sz w:val="18"/>
+        </w:rPr>
+        <w:t xml:space="preserve">            }</w:t>
+      </w:r>
+    </w:p>
+    <w:p>
+      <w:pPr>
+        <w:rPr>
+          <w:sz w:val="18"/>
+        </w:rPr>
+      </w:pPr>
+      <w:r>
+        <w:rPr>
+          <w:sz w:val="18"/>
+        </w:rPr>
+        <w:t xml:space="preserve">            else {</w:t>
+      </w:r>
+    </w:p>
+    <w:p>
+      <w:pPr>
+        <w:rPr>
+          <w:sz w:val="18"/>
+        </w:rPr>
+      </w:pPr>
+      <w:r>
+        <w:rPr>
+          <w:sz w:val="18"/>
+        </w:rPr>
+        <w:t xml:space="preserve">                if </w:t>
+      </w:r>
+      <w:proofErr w:type="gramStart"/>
+      <w:r>
+        <w:rPr>
+          <w:sz w:val="18"/>
+        </w:rPr>
+        <w:t>( Grocery</w:t>
+      </w:r>
+      <w:proofErr w:type="gramEnd"/>
+      <w:r>
+        <w:rPr>
+          <w:sz w:val="18"/>
+        </w:rPr>
+        <w:t xml:space="preserve"> &lt;= 8546.5 ) {</w:t>
+      </w:r>
+    </w:p>
+    <w:p>
+      <w:pPr>
+        <w:rPr>
+          <w:sz w:val="18"/>
+        </w:rPr>
+      </w:pPr>
+      <w:r>
+        <w:rPr>
+          <w:sz w:val="18"/>
+        </w:rPr>
+        <w:t xml:space="preserve">                    return Restaurant </w:t>
+      </w:r>
+      <w:proofErr w:type="gramStart"/>
+      <w:r>
+        <w:rPr>
+          <w:sz w:val="18"/>
+        </w:rPr>
+        <w:t>( 8</w:t>
+      </w:r>
+      <w:proofErr w:type="gramEnd"/>
+      <w:r>
+        <w:rPr>
+          <w:sz w:val="18"/>
+        </w:rPr>
+        <w:t xml:space="preserve"> examples )</w:t>
+      </w:r>
+    </w:p>
+    <w:p>
+      <w:pPr>
+        <w:rPr>
+          <w:sz w:val="18"/>
+        </w:rPr>
+      </w:pPr>
+      <w:r>
+        <w:rPr>
+          <w:sz w:val="18"/>
+        </w:rPr>
+        <w:t xml:space="preserve">                    return Retail </w:t>
+      </w:r>
+      <w:proofErr w:type="gramStart"/>
+      <w:r>
+        <w:rPr>
+          <w:sz w:val="18"/>
+        </w:rPr>
+        <w:t>( 3</w:t>
+      </w:r>
+      <w:proofErr w:type="gramEnd"/>
+      <w:r>
+        <w:rPr>
+          <w:sz w:val="18"/>
+        </w:rPr>
+        <w:t xml:space="preserve"> examples )</w:t>
+      </w:r>
+    </w:p>
+    <w:p>
+      <w:pPr>
+        <w:rPr>
+          <w:sz w:val="18"/>
+        </w:rPr>
+      </w:pPr>
+      <w:r>
+        <w:rPr>
+          <w:sz w:val="18"/>
+        </w:rPr>
+        <w:t xml:space="preserve">                }</w:t>
+      </w:r>
+    </w:p>
+    <w:p>
+      <w:pPr>
+        <w:rPr>
+          <w:sz w:val="18"/>
+        </w:rPr>
+      </w:pPr>
+      <w:r>
+        <w:rPr>
+          <w:sz w:val="18"/>
+        </w:rPr>
+        <w:t xml:space="preserve">                else {</w:t>
+      </w:r>
+    </w:p>
+    <w:p>
+      <w:pPr>
+        <w:rPr>
+          <w:sz w:val="18"/>
+        </w:rPr>
+      </w:pPr>
+      <w:r>
+        <w:rPr>
+          <w:sz w:val="18"/>
+        </w:rPr>
+        <w:t xml:space="preserve">                    return Restaurant </w:t>
+      </w:r>
+      <w:proofErr w:type="gramStart"/>
+      <w:r>
+        <w:rPr>
+          <w:sz w:val="18"/>
+        </w:rPr>
+        <w:t>( 3</w:t>
+      </w:r>
+      <w:proofErr w:type="gramEnd"/>
+      <w:r>
+        <w:rPr>
+          <w:sz w:val="18"/>
+        </w:rPr>
+        <w:t xml:space="preserve"> examples )</w:t>
+      </w:r>
+    </w:p>
+    <w:p>
+      <w:pPr>
+        <w:rPr>
+          <w:sz w:val="18"/>
+        </w:rPr>
+      </w:pPr>
+      <w:r>
+        <w:rPr>
+          <w:sz w:val="18"/>
+        </w:rPr>
+        <w:t xml:space="preserve">                    return Retail </w:t>
+      </w:r>
+      <w:proofErr w:type="gramStart"/>
+      <w:r>
+        <w:rPr>
+          <w:sz w:val="18"/>
+        </w:rPr>
+        <w:t>( 8</w:t>
+      </w:r>
+      <w:proofErr w:type="gramEnd"/>
+      <w:r>
+        <w:rPr>
+          <w:sz w:val="18"/>
+        </w:rPr>
+        <w:t xml:space="preserve"> examples )</w:t>
+      </w:r>
+    </w:p>
+    <w:p>
+      <w:pPr>
+        <w:rPr>
+          <w:sz w:val="18"/>
+        </w:rPr>
+      </w:pPr>
+      <w:r>
+        <w:rPr>
+          <w:sz w:val="18"/>
+        </w:rPr>
+        <w:t xml:space="preserve">                }</w:t>
+      </w:r>
+    </w:p>
+    <w:p>
+      <w:pPr>
+        <w:rPr>
+          <w:sz w:val="18"/>
+        </w:rPr>
+      </w:pPr>
+      <w:r>
+        <w:rPr>
+          <w:sz w:val="18"/>
+        </w:rPr>
+        <w:t xml:space="preserve">            }</w:t>
+      </w:r>
+    </w:p>
+    <w:p>
+      <w:pPr>
+        <w:rPr>
+          <w:sz w:val="18"/>
+        </w:rPr>
+      </w:pPr>
+      <w:r>
+        <w:rPr>
+          <w:sz w:val="18"/>
+        </w:rPr>
+        <w:t xml:space="preserve">        }</w:t>
+      </w:r>
+    </w:p>
+    <w:p>
+      <w:pPr>
+        <w:rPr>
+          <w:sz w:val="18"/>
+        </w:rPr>
+      </w:pPr>
+      <w:r>
+        <w:rPr>
+          <w:sz w:val="18"/>
+        </w:rPr>
+        <w:t xml:space="preserve">    }</w:t>
+      </w:r>
+    </w:p>
+    <w:p>
+      <w:pPr>
+        <w:rPr>
+          <w:sz w:val="18"/>
+        </w:rPr>
+      </w:pPr>
+      <w:r>
+        <w:rPr>
+          <w:sz w:val="18"/>
+        </w:rPr>
+        <w:t xml:space="preserve">    else {</w:t>
+      </w:r>
+    </w:p>
+    <w:p>
+      <w:pPr>
+        <w:rPr>
+          <w:sz w:val="18"/>
+        </w:rPr>
+      </w:pPr>
+      <w:r>
+        <w:rPr>
+          <w:sz w:val="18"/>
+        </w:rPr>
+        <w:t xml:space="preserve">        if </w:t>
+      </w:r>
+      <w:proofErr w:type="gramStart"/>
+      <w:r>
+        <w:rPr>
+          <w:sz w:val="18"/>
+        </w:rPr>
+        <w:t>( Detergent</w:t>
+      </w:r>
+      <w:proofErr w:type="gramEnd"/>
+      <w:r>
+        <w:rPr>
+          <w:sz w:val="18"/>
+        </w:rPr>
+        <w:t xml:space="preserve"> &lt;= 6931.5 ) {</w:t>
+      </w:r>
+    </w:p>
+    <w:p>
+      <w:pPr>
+        <w:rPr>
+          <w:sz w:val="18"/>
+        </w:rPr>
+      </w:pPr>
+      <w:r>
+        <w:rPr>
+          <w:sz w:val="18"/>
+        </w:rPr>
+        <w:t xml:space="preserve">            if </w:t>
+      </w:r>
+      <w:proofErr w:type="gramStart"/>
+      <w:r>
+        <w:rPr>
+          <w:sz w:val="18"/>
+        </w:rPr>
+        <w:t>( Frozen</w:t>
+      </w:r>
+      <w:proofErr w:type="gramEnd"/>
+      <w:r>
+        <w:rPr>
+          <w:sz w:val="18"/>
+        </w:rPr>
+        <w:t xml:space="preserve"> &lt;= 3118.0 ) {</w:t>
+      </w:r>
+    </w:p>
+    <w:p>
+      <w:pPr>
+        <w:rPr>
+          <w:sz w:val="18"/>
+        </w:rPr>
+      </w:pPr>
+      <w:r>
+        <w:rPr>
+          <w:sz w:val="18"/>
+        </w:rPr>
+        <w:t xml:space="preserve">                if </w:t>
+      </w:r>
+      <w:proofErr w:type="gramStart"/>
+      <w:r>
+        <w:rPr>
+          <w:sz w:val="18"/>
+        </w:rPr>
+        <w:t>( Fresh</w:t>
+      </w:r>
+      <w:proofErr w:type="gramEnd"/>
+      <w:r>
+        <w:rPr>
+          <w:sz w:val="18"/>
+        </w:rPr>
+        <w:t xml:space="preserve"> &lt;= 6277.5 ) {</w:t>
+      </w:r>
+    </w:p>
+    <w:p>
+      <w:pPr>
+        <w:rPr>
+          <w:sz w:val="18"/>
+        </w:rPr>
+      </w:pPr>
+      <w:r>
+        <w:rPr>
+          <w:sz w:val="18"/>
+        </w:rPr>
+        <w:t xml:space="preserve">                    if </w:t>
+      </w:r>
+      <w:proofErr w:type="gramStart"/>
+      <w:r>
+        <w:rPr>
+          <w:sz w:val="18"/>
+        </w:rPr>
+        <w:t>( Fresh</w:t>
+      </w:r>
+      <w:proofErr w:type="gramEnd"/>
+      <w:r>
+        <w:rPr>
+          <w:sz w:val="18"/>
+        </w:rPr>
+        <w:t xml:space="preserve"> &lt;= 5310.0 ) {</w:t>
+      </w:r>
+    </w:p>
+    <w:p>
+      <w:pPr>
+        <w:rPr>
+          <w:sz w:val="18"/>
+        </w:rPr>
+      </w:pPr>
+      <w:r>
+        <w:rPr>
+          <w:sz w:val="18"/>
+        </w:rPr>
+        <w:t xml:space="preserve">                        if </w:t>
+      </w:r>
+      <w:proofErr w:type="gramStart"/>
+      <w:r>
+        <w:rPr>
+          <w:sz w:val="18"/>
+        </w:rPr>
+        <w:t xml:space="preserve">( </w:t>
+      </w:r>
+      <w:proofErr w:type="spellStart"/>
+      <w:r>
+        <w:rPr>
+          <w:sz w:val="18"/>
+        </w:rPr>
+        <w:t>Delicatessan</w:t>
+      </w:r>
+      <w:proofErr w:type="spellEnd"/>
+      <w:proofErr w:type="gramEnd"/>
+      <w:r>
+        <w:rPr>
+          <w:sz w:val="18"/>
+        </w:rPr>
+        <w:t xml:space="preserve"> &lt;= 183.5 ) {</w:t>
+      </w:r>
+    </w:p>
+    <w:p>
+      <w:pPr>
+        <w:rPr>
+          <w:sz w:val="18"/>
+        </w:rPr>
+      </w:pPr>
+      <w:r>
+        <w:rPr>
+          <w:sz w:val="18"/>
+        </w:rPr>
+        <w:t xml:space="preserve">                            return Restaurant </w:t>
+      </w:r>
+      <w:proofErr w:type="gramStart"/>
+      <w:r>
+        <w:rPr>
+          <w:sz w:val="18"/>
+        </w:rPr>
+        <w:t>( 1</w:t>
+      </w:r>
+      <w:proofErr w:type="gramEnd"/>
+      <w:r>
+        <w:rPr>
+          <w:sz w:val="18"/>
+        </w:rPr>
+        <w:t xml:space="preserve"> examples )</w:t>
+      </w:r>
+    </w:p>
+    <w:p>
+      <w:pPr>
+        <w:rPr>
+          <w:sz w:val="18"/>
+        </w:rPr>
+      </w:pPr>
+      <w:r>
+        <w:rPr>
+          <w:sz w:val="18"/>
+        </w:rPr>
+        <w:t xml:space="preserve">                        }</w:t>
+      </w:r>
+    </w:p>
+    <w:p>
+      <w:pPr>
+        <w:rPr>
+          <w:sz w:val="18"/>
+        </w:rPr>
+      </w:pPr>
+      <w:r>
+        <w:rPr>
+          <w:sz w:val="18"/>
+        </w:rPr>
+        <w:t xml:space="preserve">                        else {</w:t>
+      </w:r>
+    </w:p>
+    <w:p>
+      <w:pPr>
+        <w:rPr>
+          <w:sz w:val="18"/>
+        </w:rPr>
+      </w:pPr>
+      <w:r>
+        <w:rPr>
+          <w:sz w:val="18"/>
+        </w:rPr>
+        <w:t xml:space="preserve">                            if </w:t>
+      </w:r>
+      <w:proofErr w:type="gramStart"/>
+      <w:r>
+        <w:rPr>
+          <w:sz w:val="18"/>
+        </w:rPr>
+        <w:t>( Grocery</w:t>
+      </w:r>
+      <w:proofErr w:type="gramEnd"/>
+      <w:r>
+        <w:rPr>
+          <w:sz w:val="18"/>
+        </w:rPr>
+        <w:t xml:space="preserve"> &lt;= 6921.0 ) {</w:t>
+      </w:r>
+    </w:p>
+    <w:p>
+      <w:pPr>
+        <w:rPr>
+          <w:sz w:val="18"/>
+        </w:rPr>
+      </w:pPr>
+      <w:r>
+        <w:rPr>
+          <w:sz w:val="18"/>
+        </w:rPr>
+        <w:t xml:space="preserve">                                return Restaurant </w:t>
+      </w:r>
+      <w:proofErr w:type="gramStart"/>
+      <w:r>
+        <w:rPr>
+          <w:sz w:val="18"/>
+        </w:rPr>
+        <w:t>( 1</w:t>
+      </w:r>
+      <w:proofErr w:type="gramEnd"/>
+      <w:r>
+        <w:rPr>
+          <w:sz w:val="18"/>
+        </w:rPr>
+        <w:t xml:space="preserve"> examples )</w:t>
+      </w:r>
+    </w:p>
+    <w:p>
+      <w:pPr>
+        <w:rPr>
+          <w:sz w:val="18"/>
+        </w:rPr>
+      </w:pPr>
+      <w:r>
+        <w:rPr>
+          <w:sz w:val="18"/>
+        </w:rPr>
+        <w:t xml:space="preserve">                            }</w:t>
+      </w:r>
+    </w:p>
+    <w:p>
+      <w:pPr>
+        <w:rPr>
+          <w:sz w:val="18"/>
+        </w:rPr>
+      </w:pPr>
+      <w:r>
+        <w:rPr>
+          <w:sz w:val="18"/>
+        </w:rPr>
+        <w:t xml:space="preserve">                            else {</w:t>
+      </w:r>
+    </w:p>
+    <w:p>
+      <w:pPr>
+        <w:rPr>
+          <w:sz w:val="18"/>
+        </w:rPr>
+      </w:pPr>
+      <w:r>
+        <w:rPr>
+          <w:sz w:val="18"/>
+        </w:rPr>
+        <w:t xml:space="preserve">                                if </w:t>
+      </w:r>
+      <w:proofErr w:type="gramStart"/>
+      <w:r>
+        <w:rPr>
+          <w:sz w:val="18"/>
+        </w:rPr>
+        <w:t>( Grocery</w:t>
+      </w:r>
+      <w:proofErr w:type="gramEnd"/>
+      <w:r>
+        <w:rPr>
+          <w:sz w:val="18"/>
+        </w:rPr>
+        <w:t xml:space="preserve"> &lt;= 15491.5 ) {</w:t>
+      </w:r>
+    </w:p>
+    <w:p>
+      <w:pPr>
+        <w:rPr>
+          <w:sz w:val="18"/>
+        </w:rPr>
+      </w:pPr>
+      <w:r>
+        <w:rPr>
+          <w:sz w:val="18"/>
+        </w:rPr>
+        <w:t xml:space="preserve">                                    return Retail </w:t>
+      </w:r>
+      <w:proofErr w:type="gramStart"/>
+      <w:r>
+        <w:rPr>
+          <w:sz w:val="18"/>
+        </w:rPr>
+        <w:t>( 22</w:t>
+      </w:r>
+      <w:proofErr w:type="gramEnd"/>
+      <w:r>
+        <w:rPr>
+          <w:sz w:val="18"/>
+        </w:rPr>
+        <w:t xml:space="preserve"> examples )</w:t>
+      </w:r>
+    </w:p>
+    <w:p>
+      <w:pPr>
+        <w:rPr>
+          <w:sz w:val="18"/>
+        </w:rPr>
+      </w:pPr>
+      <w:r>
+        <w:rPr>
+          <w:sz w:val="18"/>
+        </w:rPr>
+        <w:t xml:space="preserve">                                }</w:t>
+      </w:r>
+    </w:p>
+    <w:p>
+      <w:pPr>
+        <w:rPr>
+          <w:sz w:val="18"/>
+        </w:rPr>
+      </w:pPr>
+      <w:r>
+        <w:rPr>
+          <w:sz w:val="18"/>
+        </w:rPr>
+        <w:t xml:space="preserve">                                else {</w:t>
+      </w:r>
+    </w:p>
+    <w:p>
+      <w:pPr>
+        <w:rPr>
+          <w:sz w:val="18"/>
+        </w:rPr>
+      </w:pPr>
+      <w:r>
+        <w:rPr>
+          <w:sz w:val="18"/>
+        </w:rPr>
+        <w:t xml:space="preserve">                                    return Restaurant </w:t>
+      </w:r>
+      <w:proofErr w:type="gramStart"/>
+      <w:r>
+        <w:rPr>
+          <w:sz w:val="18"/>
+        </w:rPr>
+        <w:t>( 1</w:t>
+      </w:r>
+      <w:proofErr w:type="gramEnd"/>
+      <w:r>
+        <w:rPr>
+          <w:sz w:val="18"/>
+        </w:rPr>
+        <w:t xml:space="preserve"> examples )</w:t>
+      </w:r>
+    </w:p>
+    <w:p>
+      <w:pPr>
+        <w:rPr>
+          <w:sz w:val="18"/>
+        </w:rPr>
+      </w:pPr>
+      <w:r>
+        <w:rPr>
+          <w:sz w:val="18"/>
+        </w:rPr>
+        <w:t xml:space="preserve">                                    return Retail </w:t>
+      </w:r>
+      <w:proofErr w:type="gramStart"/>
+      <w:r>
+        <w:rPr>
+          <w:sz w:val="18"/>
+        </w:rPr>
+        <w:t>( 5</w:t>
+      </w:r>
+      <w:proofErr w:type="gramEnd"/>
+      <w:r>
+        <w:rPr>
+          <w:sz w:val="18"/>
+        </w:rPr>
+        <w:t xml:space="preserve"> examples )</w:t>
+      </w:r>
+    </w:p>
+    <w:p>
+      <w:pPr>
+        <w:rPr>
+          <w:sz w:val="18"/>
+        </w:rPr>
+      </w:pPr>
+      <w:r>
+        <w:rPr>
+          <w:sz w:val="18"/>
+        </w:rPr>
+        <w:t xml:space="preserve">                                }</w:t>
+      </w:r>
+    </w:p>
+    <w:p>
+      <w:pPr>
+        <w:rPr>
+          <w:sz w:val="18"/>
+        </w:rPr>
+      </w:pPr>
+      <w:r>
+        <w:rPr>
+          <w:sz w:val="18"/>
+        </w:rPr>
+        <w:t xml:space="preserve">                            }</w:t>
+      </w:r>
+    </w:p>
+    <w:p>
+      <w:pPr>
+        <w:rPr>
+          <w:sz w:val="18"/>
+        </w:rPr>
+      </w:pPr>
+      <w:r>
+        <w:rPr>
+          <w:sz w:val="18"/>
+        </w:rPr>
+        <w:t xml:space="preserve">                        }</w:t>
+      </w:r>
+    </w:p>
+    <w:p>
+      <w:pPr>
+        <w:rPr>
+          <w:sz w:val="18"/>
+        </w:rPr>
+      </w:pPr>
+      <w:r>
+        <w:rPr>
+          <w:sz w:val="18"/>
+        </w:rPr>
+        <w:t xml:space="preserve">                    }</w:t>
+      </w:r>
+    </w:p>
+    <w:p>
+      <w:pPr>
+        <w:rPr>
+          <w:sz w:val="18"/>
+        </w:rPr>
+      </w:pPr>
+      <w:r>
+        <w:rPr>
+          <w:sz w:val="18"/>
+        </w:rPr>
+        <w:t xml:space="preserve">                    else {</w:t>
+      </w:r>
+    </w:p>
+    <w:p>
+      <w:pPr>
+        <w:rPr>
+          <w:sz w:val="18"/>
+        </w:rPr>
+      </w:pPr>
+      <w:r>
+        <w:rPr>
+          <w:sz w:val="18"/>
+        </w:rPr>
+        <w:t xml:space="preserve">                        return Restaurant </w:t>
+      </w:r>
+      <w:proofErr w:type="gramStart"/>
+      <w:r>
+        <w:rPr>
+          <w:sz w:val="18"/>
+        </w:rPr>
+        <w:t>( 2</w:t>
+      </w:r>
+      <w:proofErr w:type="gramEnd"/>
+      <w:r>
+        <w:rPr>
+          <w:sz w:val="18"/>
+        </w:rPr>
+        <w:t xml:space="preserve"> examples )</w:t>
+      </w:r>
+    </w:p>
+    <w:p>
+      <w:pPr>
+        <w:rPr>
+          <w:sz w:val="18"/>
+        </w:rPr>
+      </w:pPr>
+      <w:r>
+        <w:rPr>
+          <w:sz w:val="18"/>
+        </w:rPr>
+        <w:t xml:space="preserve">                        return Retail </w:t>
+      </w:r>
+      <w:proofErr w:type="gramStart"/>
+      <w:r>
+        <w:rPr>
+          <w:sz w:val="18"/>
+        </w:rPr>
+        <w:t>( 1</w:t>
+      </w:r>
+      <w:proofErr w:type="gramEnd"/>
+      <w:r>
+        <w:rPr>
+          <w:sz w:val="18"/>
+        </w:rPr>
+        <w:t xml:space="preserve"> examples )</w:t>
+      </w:r>
+    </w:p>
+    <w:p>
+      <w:pPr>
+        <w:rPr>
+          <w:sz w:val="18"/>
+        </w:rPr>
+      </w:pPr>
+      <w:r>
+        <w:rPr>
+          <w:sz w:val="18"/>
+        </w:rPr>
+        <w:t xml:space="preserve">                    }</w:t>
+      </w:r>
+    </w:p>
+    <w:p>
+      <w:pPr>
+        <w:rPr>
+          <w:sz w:val="18"/>
+        </w:rPr>
+      </w:pPr>
+      <w:r>
+        <w:rPr>
+          <w:sz w:val="18"/>
+        </w:rPr>
+        <w:t xml:space="preserve">                }</w:t>
+      </w:r>
+    </w:p>
+    <w:p>
+      <w:pPr>
+        <w:rPr>
+          <w:sz w:val="18"/>
+        </w:rPr>
+      </w:pPr>
+      <w:r>
+        <w:rPr>
+          <w:sz w:val="18"/>
+        </w:rPr>
+        <w:t xml:space="preserve">                else {</w:t>
+      </w:r>
+    </w:p>
+    <w:p>
+      <w:pPr>
+        <w:rPr>
+          <w:sz w:val="18"/>
+        </w:rPr>
+      </w:pPr>
+      <w:r>
+        <w:rPr>
+          <w:sz w:val="18"/>
+        </w:rPr>
+        <w:t xml:space="preserve">                    return Retail </w:t>
+      </w:r>
+      <w:proofErr w:type="gramStart"/>
+      <w:r>
+        <w:rPr>
+          <w:sz w:val="18"/>
+        </w:rPr>
+        <w:t>( 29</w:t>
+      </w:r>
+      <w:proofErr w:type="gramEnd"/>
+      <w:r>
+        <w:rPr>
+          <w:sz w:val="18"/>
+        </w:rPr>
+        <w:t xml:space="preserve"> examples )</w:t>
+      </w:r>
+    </w:p>
+    <w:p>
+      <w:pPr>
+        <w:rPr>
+          <w:sz w:val="18"/>
+        </w:rPr>
+      </w:pPr>
+      <w:r>
+        <w:rPr>
+          <w:sz w:val="18"/>
+        </w:rPr>
+        <w:t xml:space="preserve">                }</w:t>
+      </w:r>
+    </w:p>
+    <w:p>
+      <w:pPr>
+        <w:rPr>
+          <w:sz w:val="18"/>
+        </w:rPr>
+      </w:pPr>
+      <w:r>
+        <w:rPr>
+          <w:sz w:val="18"/>
+        </w:rPr>
+        <w:t xml:space="preserve">            }</w:t>
+      </w:r>
+    </w:p>
+    <w:p>
+      <w:pPr>
+        <w:rPr>
+          <w:sz w:val="18"/>
+        </w:rPr>
+      </w:pPr>
+      <w:r>
+        <w:rPr>
+          <w:sz w:val="18"/>
+        </w:rPr>
+        <w:t xml:space="preserve">            else {</w:t>
+      </w:r>
+    </w:p>
+    <w:p>
+      <w:pPr>
+        <w:rPr>
+          <w:sz w:val="18"/>
+        </w:rPr>
+      </w:pPr>
+      <w:r>
+        <w:rPr>
+          <w:sz w:val="18"/>
+        </w:rPr>
+        <w:t xml:space="preserve">                return Restaurant </w:t>
+      </w:r>
+      <w:proofErr w:type="gramStart"/>
+      <w:r>
+        <w:rPr>
+          <w:sz w:val="18"/>
+        </w:rPr>
+        <w:t>( 4</w:t>
+      </w:r>
+      <w:proofErr w:type="gramEnd"/>
+      <w:r>
+        <w:rPr>
+          <w:sz w:val="18"/>
+        </w:rPr>
+        <w:t xml:space="preserve"> examples )</w:t>
+      </w:r>
+    </w:p>
+    <w:p>
+      <w:pPr>
+        <w:rPr>
+          <w:sz w:val="18"/>
+        </w:rPr>
+      </w:pPr>
+      <w:r>
+        <w:rPr>
+          <w:sz w:val="18"/>
+        </w:rPr>
+        <w:t xml:space="preserve">                return Retail </w:t>
+      </w:r>
+      <w:proofErr w:type="gramStart"/>
+      <w:r>
+        <w:rPr>
+          <w:sz w:val="18"/>
+        </w:rPr>
+        <w:t>( 3</w:t>
+      </w:r>
+      <w:proofErr w:type="gramEnd"/>
+      <w:r>
+        <w:rPr>
+          <w:sz w:val="18"/>
+        </w:rPr>
+        <w:t xml:space="preserve"> examples )</w:t>
+      </w:r>
+    </w:p>
+    <w:p>
+      <w:pPr>
+        <w:rPr>
+          <w:sz w:val="18"/>
+        </w:rPr>
+      </w:pPr>
+      <w:r>
+        <w:rPr>
+          <w:sz w:val="18"/>
+        </w:rPr>
+        <w:t xml:space="preserve">            }</w:t>
+      </w:r>
+    </w:p>
+    <w:p>
+      <w:pPr>
+        <w:rPr>
+          <w:sz w:val="18"/>
+        </w:rPr>
+      </w:pPr>
+      <w:r>
+        <w:rPr>
+          <w:sz w:val="18"/>
+        </w:rPr>
+        <w:t xml:space="preserve">        }</w:t>
+      </w:r>
+    </w:p>
+    <w:p>
+      <w:pPr>
+        <w:rPr>
+          <w:sz w:val="18"/>
+        </w:rPr>
+      </w:pPr>
+      <w:r>
+        <w:rPr>
+          <w:sz w:val="18"/>
+        </w:rPr>
+        <w:t xml:space="preserve">        else {</w:t>
+      </w:r>
+    </w:p>
+    <w:p>
+      <w:pPr>
+        <w:rPr>
+          <w:sz w:val="18"/>
+        </w:rPr>
+      </w:pPr>
+      <w:r>
+        <w:rPr>
+          <w:sz w:val="18"/>
+        </w:rPr>
+        <w:t xml:space="preserve">            return Retail </w:t>
+      </w:r>
+      <w:proofErr w:type="gramStart"/>
+      <w:r>
+        <w:rPr>
+          <w:sz w:val="18"/>
+        </w:rPr>
+        <w:t>( 46</w:t>
+      </w:r>
+      <w:proofErr w:type="gramEnd"/>
+      <w:r>
+        <w:rPr>
+          <w:sz w:val="18"/>
+        </w:rPr>
+        <w:t xml:space="preserve"> examples )</w:t>
+      </w:r>
+    </w:p>
+    <w:p>
+      <w:pPr>
+        <w:rPr>
+          <w:sz w:val="18"/>
+        </w:rPr>
+      </w:pPr>
+      <w:r>
+        <w:rPr>
+          <w:sz w:val="18"/>
+        </w:rPr>
+        <w:t xml:space="preserve">        }</w:t>
+      </w:r>
+    </w:p>
+    <w:p>
+      <w:pPr>
+        <w:rPr>
+          <w:sz w:val="18"/>
+        </w:rPr>
+      </w:pPr>
+      <w:r>
+        <w:rPr>
+          <w:sz w:val="18"/>
+        </w:rPr>
+        <w:t xml:space="preserve">    }</w:t>
+      </w:r>
+    </w:p>
+    <w:p>
+      <w:pPr>
+        <w:rPr>
+          <w:sz w:val="18"/>
+        </w:rPr>
+      </w:pPr>
+      <w:r>
+        <w:rPr>
+          <w:sz w:val="18"/>
+        </w:rPr>
+        <w:t>}</w:t>
       </w:r>
     </w:p>
     <w:sectPr>

</xml_diff>

<commit_message>
working on section 3
</commit_message>
<xml_diff>
--- a/report.docx
+++ b/report.docx
@@ -74,15 +74,7 @@
         <w:t>Our softwa</w:t>
       </w:r>
       <w:r>
-        <w:t xml:space="preserve">re consists of a Python script which was created by Chris </w:t>
-      </w:r>
-      <w:proofErr w:type="spellStart"/>
-      <w:r>
-        <w:t>Strelioff</w:t>
-      </w:r>
-      <w:proofErr w:type="spellEnd"/>
-      <w:r>
-        <w:t xml:space="preserve"> and is found at: </w:t>
+        <w:t xml:space="preserve">re consists of a Python script which was created by Chris Strelioff and is found at: </w:t>
       </w:r>
       <w:hyperlink r:id="rId5" w:history="1">
         <w:r>
@@ -101,19 +93,11 @@
       <w:r>
         <w:t>This link leads to a tutorial of how to create decision trees in python with the ‘</w:t>
       </w:r>
-      <w:proofErr w:type="spellStart"/>
       <w:r>
         <w:rPr>
           <w:i/>
         </w:rPr>
-        <w:t>scikit</w:t>
-      </w:r>
-      <w:proofErr w:type="spellEnd"/>
-      <w:r>
-        <w:rPr>
-          <w:i/>
-        </w:rPr>
-        <w:t>-learn</w:t>
+        <w:t>scikit-learn</w:t>
       </w:r>
       <w:r>
         <w:rPr>
@@ -152,71 +136,7 @@
         <w:ind w:left="1440"/>
       </w:pPr>
       <w:r>
-        <w:t xml:space="preserve">The heart of the program uses the ‘pandas’ library to extract the information from the csv dataset and place it into a pandas </w:t>
-      </w:r>
-      <w:proofErr w:type="spellStart"/>
-      <w:r>
-        <w:t>DataFrame</w:t>
-      </w:r>
-      <w:proofErr w:type="spellEnd"/>
-      <w:r>
-        <w:t xml:space="preserve"> data structure. The class column is defined as the ‘</w:t>
-      </w:r>
-      <w:proofErr w:type="spellStart"/>
-      <w:r>
-        <w:t>BusinessCategory</w:t>
-      </w:r>
-      <w:proofErr w:type="spellEnd"/>
-      <w:r>
-        <w:t xml:space="preserve">’ column. Then, the </w:t>
-      </w:r>
-      <w:proofErr w:type="spellStart"/>
-      <w:r>
-        <w:t>DecisionTreeClassifier</w:t>
-      </w:r>
-      <w:proofErr w:type="spellEnd"/>
-      <w:r>
-        <w:t xml:space="preserve"> module from the </w:t>
-      </w:r>
-      <w:proofErr w:type="spellStart"/>
-      <w:r>
-        <w:t>SciKit</w:t>
-      </w:r>
-      <w:proofErr w:type="spellEnd"/>
-      <w:r>
-        <w:t xml:space="preserve">-Learn library is used to train the model based on the defined parameters. Once the model has been trained, it is exported to the </w:t>
-      </w:r>
-      <w:proofErr w:type="spellStart"/>
-      <w:r>
-        <w:t>graphviz</w:t>
-      </w:r>
-      <w:proofErr w:type="spellEnd"/>
-      <w:r>
-        <w:t xml:space="preserve"> module (which is contained in the </w:t>
-      </w:r>
-      <w:proofErr w:type="spellStart"/>
-      <w:r>
-        <w:t>SciKit</w:t>
-      </w:r>
-      <w:proofErr w:type="spellEnd"/>
-      <w:r>
-        <w:t xml:space="preserve">-Learn library) for graphical output. Also, a </w:t>
-      </w:r>
-      <w:proofErr w:type="spellStart"/>
-      <w:r>
-        <w:t>get_</w:t>
-      </w:r>
-      <w:proofErr w:type="gramStart"/>
-      <w:r>
-        <w:t>code</w:t>
-      </w:r>
-      <w:proofErr w:type="spellEnd"/>
-      <w:r>
-        <w:t>(</w:t>
-      </w:r>
-      <w:proofErr w:type="gramEnd"/>
-      <w:r>
-        <w:t>) function was written to generate the rules for the given tree. This code is output to the screen as well as a file called ‘code.txt’.</w:t>
+        <w:t>The heart of the program uses the ‘pandas’ library to extract the information from the csv dataset and place it into a pandas DataFrame data structure. The class column is defined as the ‘BusinessCategory’ column. Then, the DecisionTreeClassifier module from the SciKit-Learn library is used to train the model based on the defined parameters. Once the model has been trained, it is exported to the graphviz module (which is contained in the SciKit-Learn library) for graphical output. Also, a get_code() function was written to generate the rules for the given tree. This code is output to the screen as well as a file called ‘code.txt’.</w:t>
       </w:r>
     </w:p>
     <w:p>
@@ -270,17 +190,7 @@
         <w:t xml:space="preserve"> contains </w:t>
       </w:r>
       <w:r>
-        <w:t>3 parameters: Entropy, Samples, and Value. Entropy is the amount of entropy that is found within the sample size of the current bin. An example of this would be that if all samples belong to a single class, the entropy would equal 0. This can be seen in the far left bin of Figure 1 where all 200 samples belong to class 1 (Restaurant) therefore the entropy is equal to 0. Conversely, the bin that shares the same parent bin as the one to the far left has an entropy value of 0.65 with 6 samples and a value of [5,1]. As mentioned above, bins with &lt;= 20 samples do not split by design to reduce the size of the tree therefore this bin contains 6 samples but even though it’s a leaf node it does not contain all samples of a single class. Here, value = [</w:t>
-      </w:r>
-      <w:proofErr w:type="spellStart"/>
-      <w:proofErr w:type="gramStart"/>
-      <w:r>
-        <w:t>x,y</w:t>
-      </w:r>
-      <w:proofErr w:type="spellEnd"/>
-      <w:proofErr w:type="gramEnd"/>
-      <w:r>
-        <w:t>] represents the distribution of the sample size where x is the amount of samples that belong to the Restaurant class and y is the amount of samples that belong to the Retail class.</w:t>
+        <w:t>3 parameters: Entropy, Samples, and Value. Entropy is the amount of entropy that is found within the sample size of the current bin. An example of this would be that if all samples belong to a single class, the entropy would equal 0. This can be seen in the far left bin of Figure 1 where all 200 samples belong to class 1 (Restaurant) therefore the entropy is equal to 0. Conversely, the bin that shares the same parent bin as the one to the far left has an entropy value of 0.65 with 6 samples and a value of [5,1]. As mentioned above, bins with &lt;= 20 samples do not split by design to reduce the size of the tree therefore this bin contains 6 samples but even though it’s a leaf node it does not contain all samples of a single class. Here, value = [x,y] represents the distribution of the sample size where x is the amount of samples that belong to the Restaurant class and y is the amount of samples that belong to the Retail class.</w:t>
       </w:r>
     </w:p>
     <w:p>
@@ -316,11 +226,9 @@
           <w:numId w:val="1"/>
         </w:numPr>
       </w:pPr>
-      <w:proofErr w:type="spellStart"/>
       <w:r>
         <w:t>BusinessCategory</w:t>
       </w:r>
-      <w:proofErr w:type="spellEnd"/>
     </w:p>
     <w:p>
       <w:pPr>
@@ -387,6 +295,20 @@
           <w:numId w:val="1"/>
         </w:numPr>
       </w:pPr>
+      <w:bookmarkStart w:id="0" w:name="_GoBack"/>
+      <w:bookmarkEnd w:id="0"/>
+    </w:p>
+    <w:p>
+      <w:pPr>
+        <w:pStyle w:val="ListParagraph"/>
+        <w:numPr>
+          <w:ilvl w:val="2"/>
+          <w:numId w:val="1"/>
+        </w:numPr>
+      </w:pPr>
+      <w:r>
+        <w:t>Full rule representation is generated by the get_code() function and printed to a file named code.txt. Also, this output is attached at the end of this document.</w:t>
+      </w:r>
     </w:p>
     <w:p>
       <w:pPr>
@@ -527,157 +449,69 @@
           <w:b/>
         </w:rPr>
       </w:pPr>
-      <w:bookmarkStart w:id="0" w:name="_GoBack"/>
-      <w:bookmarkEnd w:id="0"/>
       <w:r>
         <w:rPr>
           <w:b/>
         </w:rPr>
         <w:t xml:space="preserve">Rules generated from the decision tree via </w:t>
       </w:r>
-      <w:proofErr w:type="spellStart"/>
       <w:r>
         <w:rPr>
           <w:b/>
         </w:rPr>
-        <w:t>get_</w:t>
-      </w:r>
-      <w:proofErr w:type="gramStart"/>
-      <w:r>
-        <w:rPr>
-          <w:b/>
-        </w:rPr>
-        <w:t>code</w:t>
-      </w:r>
-      <w:proofErr w:type="spellEnd"/>
-      <w:r>
-        <w:rPr>
-          <w:b/>
-        </w:rPr>
-        <w:t>(</w:t>
-      </w:r>
-      <w:proofErr w:type="gramEnd"/>
-      <w:r>
-        <w:rPr>
-          <w:b/>
-        </w:rPr>
-        <w:t>) function: code.txt</w:t>
-      </w:r>
-    </w:p>
-    <w:p>
-      <w:pPr>
-        <w:rPr>
-          <w:sz w:val="18"/>
-        </w:rPr>
-      </w:pPr>
-      <w:r>
-        <w:rPr>
-          <w:sz w:val="18"/>
-        </w:rPr>
-        <w:t xml:space="preserve">if </w:t>
-      </w:r>
-      <w:proofErr w:type="gramStart"/>
-      <w:r>
-        <w:rPr>
-          <w:sz w:val="18"/>
-        </w:rPr>
-        <w:t>( Detergent</w:t>
-      </w:r>
-      <w:proofErr w:type="gramEnd"/>
-      <w:r>
-        <w:rPr>
-          <w:sz w:val="18"/>
-        </w:rPr>
-        <w:t xml:space="preserve"> &lt;= 1746.5 ) {</w:t>
-      </w:r>
-    </w:p>
-    <w:p>
-      <w:pPr>
-        <w:rPr>
-          <w:sz w:val="18"/>
-        </w:rPr>
-      </w:pPr>
-      <w:r>
-        <w:rPr>
-          <w:sz w:val="18"/>
-        </w:rPr>
-        <w:t xml:space="preserve">    if </w:t>
-      </w:r>
-      <w:proofErr w:type="gramStart"/>
-      <w:r>
-        <w:rPr>
-          <w:sz w:val="18"/>
-        </w:rPr>
-        <w:t>( Grocery</w:t>
-      </w:r>
-      <w:proofErr w:type="gramEnd"/>
-      <w:r>
-        <w:rPr>
-          <w:sz w:val="18"/>
-        </w:rPr>
-        <w:t xml:space="preserve"> &lt;= 4480.5 ) {</w:t>
-      </w:r>
-    </w:p>
-    <w:p>
-      <w:pPr>
-        <w:rPr>
-          <w:sz w:val="18"/>
-        </w:rPr>
-      </w:pPr>
-      <w:r>
-        <w:rPr>
-          <w:sz w:val="18"/>
-        </w:rPr>
-        <w:t xml:space="preserve">        if </w:t>
-      </w:r>
-      <w:proofErr w:type="gramStart"/>
-      <w:r>
-        <w:rPr>
-          <w:sz w:val="18"/>
-        </w:rPr>
-        <w:t xml:space="preserve">( </w:t>
-      </w:r>
-      <w:proofErr w:type="spellStart"/>
-      <w:r>
-        <w:rPr>
-          <w:sz w:val="18"/>
-        </w:rPr>
-        <w:t>Delicatessan</w:t>
-      </w:r>
-      <w:proofErr w:type="spellEnd"/>
-      <w:proofErr w:type="gramEnd"/>
-      <w:r>
-        <w:rPr>
-          <w:sz w:val="18"/>
-        </w:rPr>
-        <w:t xml:space="preserve"> &lt;= 3403.5 ) {</w:t>
-      </w:r>
-    </w:p>
-    <w:p>
-      <w:pPr>
-        <w:rPr>
-          <w:sz w:val="18"/>
-        </w:rPr>
-      </w:pPr>
-      <w:r>
-        <w:rPr>
-          <w:sz w:val="18"/>
-        </w:rPr>
-        <w:t xml:space="preserve">            return Restaurant </w:t>
-      </w:r>
-      <w:proofErr w:type="gramStart"/>
-      <w:r>
-        <w:rPr>
-          <w:sz w:val="18"/>
-        </w:rPr>
-        <w:t>( 200</w:t>
-      </w:r>
-      <w:proofErr w:type="gramEnd"/>
-      <w:r>
-        <w:rPr>
-          <w:sz w:val="18"/>
-        </w:rPr>
-        <w:t xml:space="preserve"> examples )</w:t>
+        <w:t>get_code() function: code.txt</w:t>
+      </w:r>
+    </w:p>
+    <w:p>
+      <w:pPr>
+        <w:rPr>
+          <w:sz w:val="18"/>
+        </w:rPr>
+      </w:pPr>
+      <w:r>
+        <w:rPr>
+          <w:sz w:val="18"/>
+        </w:rPr>
+        <w:t>if ( Detergent &lt;= 1746.5 ) {</w:t>
+      </w:r>
+    </w:p>
+    <w:p>
+      <w:pPr>
+        <w:rPr>
+          <w:sz w:val="18"/>
+        </w:rPr>
+      </w:pPr>
+      <w:r>
+        <w:rPr>
+          <w:sz w:val="18"/>
+        </w:rPr>
+        <w:t xml:space="preserve">    if ( Grocery &lt;= 4480.5 ) {</w:t>
+      </w:r>
+    </w:p>
+    <w:p>
+      <w:pPr>
+        <w:rPr>
+          <w:sz w:val="18"/>
+        </w:rPr>
+      </w:pPr>
+      <w:r>
+        <w:rPr>
+          <w:sz w:val="18"/>
+        </w:rPr>
+        <w:t xml:space="preserve">        if ( Delicatessan &lt;= 3403.5 ) {</w:t>
+      </w:r>
+    </w:p>
+    <w:p>
+      <w:pPr>
+        <w:rPr>
+          <w:sz w:val="18"/>
+        </w:rPr>
+      </w:pPr>
+      <w:r>
+        <w:rPr>
+          <w:sz w:val="18"/>
+        </w:rPr>
+        <w:t xml:space="preserve">            return Restaurant ( 200 examples )</w:t>
       </w:r>
     </w:p>
     <w:p>
@@ -716,48 +550,20 @@
         <w:rPr>
           <w:sz w:val="18"/>
         </w:rPr>
-        <w:t xml:space="preserve">            return Restaurant </w:t>
-      </w:r>
-      <w:proofErr w:type="gramStart"/>
-      <w:r>
-        <w:rPr>
-          <w:sz w:val="18"/>
-        </w:rPr>
-        <w:t>( 5</w:t>
-      </w:r>
-      <w:proofErr w:type="gramEnd"/>
-      <w:r>
-        <w:rPr>
-          <w:sz w:val="18"/>
-        </w:rPr>
-        <w:t xml:space="preserve"> examples )</w:t>
-      </w:r>
-    </w:p>
-    <w:p>
-      <w:pPr>
-        <w:rPr>
-          <w:sz w:val="18"/>
-        </w:rPr>
-      </w:pPr>
-      <w:r>
-        <w:rPr>
-          <w:sz w:val="18"/>
-        </w:rPr>
-        <w:t xml:space="preserve">            return Retail </w:t>
-      </w:r>
-      <w:proofErr w:type="gramStart"/>
-      <w:r>
-        <w:rPr>
-          <w:sz w:val="18"/>
-        </w:rPr>
-        <w:t>( 1</w:t>
-      </w:r>
-      <w:proofErr w:type="gramEnd"/>
-      <w:r>
-        <w:rPr>
-          <w:sz w:val="18"/>
-        </w:rPr>
-        <w:t xml:space="preserve"> examples )</w:t>
+        <w:t xml:space="preserve">            return Restaurant ( 5 examples )</w:t>
+      </w:r>
+    </w:p>
+    <w:p>
+      <w:pPr>
+        <w:rPr>
+          <w:sz w:val="18"/>
+        </w:rPr>
+      </w:pPr>
+      <w:r>
+        <w:rPr>
+          <w:sz w:val="18"/>
+        </w:rPr>
+        <w:t xml:space="preserve">            return Retail ( 1 examples )</w:t>
       </w:r>
     </w:p>
     <w:p>
@@ -809,48 +615,20 @@
         <w:rPr>
           <w:sz w:val="18"/>
         </w:rPr>
-        <w:t xml:space="preserve">        if </w:t>
-      </w:r>
-      <w:proofErr w:type="gramStart"/>
-      <w:r>
-        <w:rPr>
-          <w:sz w:val="18"/>
-        </w:rPr>
-        <w:t>( Detergent</w:t>
-      </w:r>
-      <w:proofErr w:type="gramEnd"/>
-      <w:r>
-        <w:rPr>
-          <w:sz w:val="18"/>
-        </w:rPr>
-        <w:t xml:space="preserve"> &lt;= 507.5 ) {</w:t>
-      </w:r>
-    </w:p>
-    <w:p>
-      <w:pPr>
-        <w:rPr>
-          <w:sz w:val="18"/>
-        </w:rPr>
-      </w:pPr>
-      <w:r>
-        <w:rPr>
-          <w:sz w:val="18"/>
-        </w:rPr>
-        <w:t xml:space="preserve">            return Restaurant </w:t>
-      </w:r>
-      <w:proofErr w:type="gramStart"/>
-      <w:r>
-        <w:rPr>
-          <w:sz w:val="18"/>
-        </w:rPr>
-        <w:t>( 30</w:t>
-      </w:r>
-      <w:proofErr w:type="gramEnd"/>
-      <w:r>
-        <w:rPr>
-          <w:sz w:val="18"/>
-        </w:rPr>
-        <w:t xml:space="preserve"> examples )</w:t>
+        <w:t xml:space="preserve">        if ( Detergent &lt;= 507.5 ) {</w:t>
+      </w:r>
+    </w:p>
+    <w:p>
+      <w:pPr>
+        <w:rPr>
+          <w:sz w:val="18"/>
+        </w:rPr>
+      </w:pPr>
+      <w:r>
+        <w:rPr>
+          <w:sz w:val="18"/>
+        </w:rPr>
+        <w:t xml:space="preserve">            return Restaurant ( 30 examples )</w:t>
       </w:r>
     </w:p>
     <w:p>
@@ -889,110 +667,46 @@
         <w:rPr>
           <w:sz w:val="18"/>
         </w:rPr>
-        <w:t xml:space="preserve">            if </w:t>
-      </w:r>
-      <w:proofErr w:type="gramStart"/>
-      <w:r>
-        <w:rPr>
-          <w:sz w:val="18"/>
-        </w:rPr>
-        <w:t>( Detergent</w:t>
-      </w:r>
-      <w:proofErr w:type="gramEnd"/>
-      <w:r>
-        <w:rPr>
-          <w:sz w:val="18"/>
-        </w:rPr>
-        <w:t xml:space="preserve"> &lt;= 957.5 ) {</w:t>
-      </w:r>
-    </w:p>
-    <w:p>
-      <w:pPr>
-        <w:rPr>
-          <w:sz w:val="18"/>
-        </w:rPr>
-      </w:pPr>
-      <w:r>
-        <w:rPr>
-          <w:sz w:val="18"/>
-        </w:rPr>
-        <w:t xml:space="preserve">                if </w:t>
-      </w:r>
-      <w:proofErr w:type="gramStart"/>
-      <w:r>
-        <w:rPr>
-          <w:sz w:val="18"/>
-        </w:rPr>
-        <w:t xml:space="preserve">( </w:t>
-      </w:r>
-      <w:proofErr w:type="spellStart"/>
-      <w:r>
-        <w:rPr>
-          <w:sz w:val="18"/>
-        </w:rPr>
-        <w:t>Delicatessan</w:t>
-      </w:r>
-      <w:proofErr w:type="spellEnd"/>
-      <w:proofErr w:type="gramEnd"/>
-      <w:r>
-        <w:rPr>
-          <w:sz w:val="18"/>
-        </w:rPr>
-        <w:t xml:space="preserve"> &lt;= 2320.5 ) {</w:t>
-      </w:r>
-    </w:p>
-    <w:p>
-      <w:pPr>
-        <w:rPr>
-          <w:sz w:val="18"/>
-        </w:rPr>
-      </w:pPr>
-      <w:r>
-        <w:rPr>
-          <w:sz w:val="18"/>
-        </w:rPr>
-        <w:t xml:space="preserve">                    return Restaurant </w:t>
-      </w:r>
-      <w:proofErr w:type="gramStart"/>
-      <w:r>
-        <w:rPr>
-          <w:sz w:val="18"/>
-        </w:rPr>
-        <w:t>( 10</w:t>
-      </w:r>
-      <w:proofErr w:type="gramEnd"/>
-      <w:r>
-        <w:rPr>
-          <w:sz w:val="18"/>
-        </w:rPr>
-        <w:t xml:space="preserve"> examples )</w:t>
-      </w:r>
-    </w:p>
-    <w:p>
-      <w:pPr>
-        <w:rPr>
-          <w:sz w:val="18"/>
-        </w:rPr>
-      </w:pPr>
-      <w:r>
-        <w:rPr>
-          <w:sz w:val="18"/>
-        </w:rPr>
-        <w:t xml:space="preserve">                    return Retail </w:t>
-      </w:r>
-      <w:proofErr w:type="gramStart"/>
-      <w:r>
-        <w:rPr>
-          <w:sz w:val="18"/>
-        </w:rPr>
-        <w:t>( 7</w:t>
-      </w:r>
-      <w:proofErr w:type="gramEnd"/>
-      <w:r>
-        <w:rPr>
-          <w:sz w:val="18"/>
-        </w:rPr>
-        <w:t xml:space="preserve"> examples )</w:t>
+        <w:t xml:space="preserve">            if ( Detergent &lt;= 957.5 ) {</w:t>
+      </w:r>
+    </w:p>
+    <w:p>
+      <w:pPr>
+        <w:rPr>
+          <w:sz w:val="18"/>
+        </w:rPr>
+      </w:pPr>
+      <w:r>
+        <w:rPr>
+          <w:sz w:val="18"/>
+        </w:rPr>
+        <w:t xml:space="preserve">                if ( Delicatessan &lt;= 2320.5 ) {</w:t>
+      </w:r>
+    </w:p>
+    <w:p>
+      <w:pPr>
+        <w:rPr>
+          <w:sz w:val="18"/>
+        </w:rPr>
+      </w:pPr>
+      <w:r>
+        <w:rPr>
+          <w:sz w:val="18"/>
+        </w:rPr>
+        <w:t xml:space="preserve">                    return Restaurant ( 10 examples )</w:t>
+      </w:r>
+    </w:p>
+    <w:p>
+      <w:pPr>
+        <w:rPr>
+          <w:sz w:val="18"/>
+        </w:rPr>
+      </w:pPr>
+      <w:r>
+        <w:rPr>
+          <w:sz w:val="18"/>
+        </w:rPr>
+        <w:t xml:space="preserve">                    return Retail ( 7 examples )</w:t>
       </w:r>
     </w:p>
     <w:p>
@@ -1031,21 +745,7 @@
         <w:rPr>
           <w:sz w:val="18"/>
         </w:rPr>
-        <w:t xml:space="preserve">                    return Restaurant </w:t>
-      </w:r>
-      <w:proofErr w:type="gramStart"/>
-      <w:r>
-        <w:rPr>
-          <w:sz w:val="18"/>
-        </w:rPr>
-        <w:t>( 6</w:t>
-      </w:r>
-      <w:proofErr w:type="gramEnd"/>
-      <w:r>
-        <w:rPr>
-          <w:sz w:val="18"/>
-        </w:rPr>
-        <w:t xml:space="preserve"> examples )</w:t>
+        <w:t xml:space="preserve">                    return Restaurant ( 6 examples )</w:t>
       </w:r>
     </w:p>
     <w:p>
@@ -1097,21 +797,7 @@
         <w:rPr>
           <w:sz w:val="18"/>
         </w:rPr>
-        <w:t xml:space="preserve">                return Restaurant </w:t>
-      </w:r>
-      <w:proofErr w:type="gramStart"/>
-      <w:r>
-        <w:rPr>
-          <w:sz w:val="18"/>
-        </w:rPr>
-        <w:t>( 17</w:t>
-      </w:r>
-      <w:proofErr w:type="gramEnd"/>
-      <w:r>
-        <w:rPr>
-          <w:sz w:val="18"/>
-        </w:rPr>
-        <w:t xml:space="preserve"> examples )</w:t>
+        <w:t xml:space="preserve">                return Restaurant ( 17 examples )</w:t>
       </w:r>
     </w:p>
     <w:p>
@@ -1189,102 +875,46 @@
         <w:rPr>
           <w:sz w:val="18"/>
         </w:rPr>
-        <w:t xml:space="preserve">    if </w:t>
-      </w:r>
-      <w:proofErr w:type="gramStart"/>
-      <w:r>
-        <w:rPr>
-          <w:sz w:val="18"/>
-        </w:rPr>
-        <w:t>( Milk</w:t>
-      </w:r>
-      <w:proofErr w:type="gramEnd"/>
-      <w:r>
-        <w:rPr>
-          <w:sz w:val="18"/>
-        </w:rPr>
-        <w:t xml:space="preserve"> &lt;= 5760.5 ) {</w:t>
-      </w:r>
-    </w:p>
-    <w:p>
-      <w:pPr>
-        <w:rPr>
-          <w:sz w:val="18"/>
-        </w:rPr>
-      </w:pPr>
-      <w:r>
-        <w:rPr>
-          <w:sz w:val="18"/>
-        </w:rPr>
-        <w:t xml:space="preserve">        if </w:t>
-      </w:r>
-      <w:proofErr w:type="gramStart"/>
-      <w:r>
-        <w:rPr>
-          <w:sz w:val="18"/>
-        </w:rPr>
-        <w:t>( Milk</w:t>
-      </w:r>
-      <w:proofErr w:type="gramEnd"/>
-      <w:r>
-        <w:rPr>
-          <w:sz w:val="18"/>
-        </w:rPr>
-        <w:t xml:space="preserve"> &lt;= 2609.0 ) {</w:t>
-      </w:r>
-    </w:p>
-    <w:p>
-      <w:pPr>
-        <w:rPr>
-          <w:sz w:val="18"/>
-        </w:rPr>
-      </w:pPr>
-      <w:r>
-        <w:rPr>
-          <w:sz w:val="18"/>
-        </w:rPr>
-        <w:t xml:space="preserve">            return Restaurant </w:t>
-      </w:r>
-      <w:proofErr w:type="gramStart"/>
-      <w:r>
-        <w:rPr>
-          <w:sz w:val="18"/>
-        </w:rPr>
-        <w:t>( 9</w:t>
-      </w:r>
-      <w:proofErr w:type="gramEnd"/>
-      <w:r>
-        <w:rPr>
-          <w:sz w:val="18"/>
-        </w:rPr>
-        <w:t xml:space="preserve"> examples )</w:t>
-      </w:r>
-    </w:p>
-    <w:p>
-      <w:pPr>
-        <w:rPr>
-          <w:sz w:val="18"/>
-        </w:rPr>
-      </w:pPr>
-      <w:r>
-        <w:rPr>
-          <w:sz w:val="18"/>
-        </w:rPr>
-        <w:t xml:space="preserve">            return Retail </w:t>
-      </w:r>
-      <w:proofErr w:type="gramStart"/>
-      <w:r>
-        <w:rPr>
-          <w:sz w:val="18"/>
-        </w:rPr>
-        <w:t>( 2</w:t>
-      </w:r>
-      <w:proofErr w:type="gramEnd"/>
-      <w:r>
-        <w:rPr>
-          <w:sz w:val="18"/>
-        </w:rPr>
-        <w:t xml:space="preserve"> examples )</w:t>
+        <w:t xml:space="preserve">    if ( Milk &lt;= 5760.5 ) {</w:t>
+      </w:r>
+    </w:p>
+    <w:p>
+      <w:pPr>
+        <w:rPr>
+          <w:sz w:val="18"/>
+        </w:rPr>
+      </w:pPr>
+      <w:r>
+        <w:rPr>
+          <w:sz w:val="18"/>
+        </w:rPr>
+        <w:t xml:space="preserve">        if ( Milk &lt;= 2609.0 ) {</w:t>
+      </w:r>
+    </w:p>
+    <w:p>
+      <w:pPr>
+        <w:rPr>
+          <w:sz w:val="18"/>
+        </w:rPr>
+      </w:pPr>
+      <w:r>
+        <w:rPr>
+          <w:sz w:val="18"/>
+        </w:rPr>
+        <w:t xml:space="preserve">            return Restaurant ( 9 examples )</w:t>
+      </w:r>
+    </w:p>
+    <w:p>
+      <w:pPr>
+        <w:rPr>
+          <w:sz w:val="18"/>
+        </w:rPr>
+      </w:pPr>
+      <w:r>
+        <w:rPr>
+          <w:sz w:val="18"/>
+        </w:rPr>
+        <w:t xml:space="preserve">            return Retail ( 2 examples )</w:t>
       </w:r>
     </w:p>
     <w:p>
@@ -1323,83 +953,33 @@
         <w:rPr>
           <w:sz w:val="18"/>
         </w:rPr>
-        <w:t xml:space="preserve">            if </w:t>
-      </w:r>
-      <w:proofErr w:type="gramStart"/>
-      <w:r>
-        <w:rPr>
-          <w:sz w:val="18"/>
-        </w:rPr>
-        <w:t xml:space="preserve">( </w:t>
-      </w:r>
-      <w:proofErr w:type="spellStart"/>
-      <w:r>
-        <w:rPr>
-          <w:sz w:val="18"/>
-        </w:rPr>
-        <w:t>Delicatessan</w:t>
-      </w:r>
-      <w:proofErr w:type="spellEnd"/>
-      <w:proofErr w:type="gramEnd"/>
-      <w:r>
-        <w:rPr>
-          <w:sz w:val="18"/>
-        </w:rPr>
-        <w:t xml:space="preserve"> &lt;= 687.5 ) {</w:t>
-      </w:r>
-    </w:p>
-    <w:p>
-      <w:pPr>
-        <w:rPr>
-          <w:sz w:val="18"/>
-        </w:rPr>
-      </w:pPr>
-      <w:r>
-        <w:rPr>
-          <w:sz w:val="18"/>
-        </w:rPr>
-        <w:t xml:space="preserve">                return Restaurant </w:t>
-      </w:r>
-      <w:proofErr w:type="gramStart"/>
-      <w:r>
-        <w:rPr>
-          <w:sz w:val="18"/>
-        </w:rPr>
-        <w:t>( 1</w:t>
-      </w:r>
-      <w:proofErr w:type="gramEnd"/>
-      <w:r>
-        <w:rPr>
-          <w:sz w:val="18"/>
-        </w:rPr>
-        <w:t xml:space="preserve"> examples )</w:t>
-      </w:r>
-    </w:p>
-    <w:p>
-      <w:pPr>
-        <w:rPr>
-          <w:sz w:val="18"/>
-        </w:rPr>
-      </w:pPr>
-      <w:r>
-        <w:rPr>
-          <w:sz w:val="18"/>
-        </w:rPr>
-        <w:t xml:space="preserve">                return Retail </w:t>
-      </w:r>
-      <w:proofErr w:type="gramStart"/>
-      <w:r>
-        <w:rPr>
-          <w:sz w:val="18"/>
-        </w:rPr>
-        <w:t>( 15</w:t>
-      </w:r>
-      <w:proofErr w:type="gramEnd"/>
-      <w:r>
-        <w:rPr>
-          <w:sz w:val="18"/>
-        </w:rPr>
-        <w:t xml:space="preserve"> examples )</w:t>
+        <w:t xml:space="preserve">            if ( Delicatessan &lt;= 687.5 ) {</w:t>
+      </w:r>
+    </w:p>
+    <w:p>
+      <w:pPr>
+        <w:rPr>
+          <w:sz w:val="18"/>
+        </w:rPr>
+      </w:pPr>
+      <w:r>
+        <w:rPr>
+          <w:sz w:val="18"/>
+        </w:rPr>
+        <w:t xml:space="preserve">                return Restaurant ( 1 examples )</w:t>
+      </w:r>
+    </w:p>
+    <w:p>
+      <w:pPr>
+        <w:rPr>
+          <w:sz w:val="18"/>
+        </w:rPr>
+      </w:pPr>
+      <w:r>
+        <w:rPr>
+          <w:sz w:val="18"/>
+        </w:rPr>
+        <w:t xml:space="preserve">                return Retail ( 15 examples )</w:t>
       </w:r>
     </w:p>
     <w:p>
@@ -1438,75 +1018,33 @@
         <w:rPr>
           <w:sz w:val="18"/>
         </w:rPr>
-        <w:t xml:space="preserve">                if </w:t>
-      </w:r>
-      <w:proofErr w:type="gramStart"/>
-      <w:r>
-        <w:rPr>
-          <w:sz w:val="18"/>
-        </w:rPr>
-        <w:t>( Grocery</w:t>
-      </w:r>
-      <w:proofErr w:type="gramEnd"/>
-      <w:r>
-        <w:rPr>
-          <w:sz w:val="18"/>
-        </w:rPr>
-        <w:t xml:space="preserve"> &lt;= 8546.5 ) {</w:t>
-      </w:r>
-    </w:p>
-    <w:p>
-      <w:pPr>
-        <w:rPr>
-          <w:sz w:val="18"/>
-        </w:rPr>
-      </w:pPr>
-      <w:r>
-        <w:rPr>
-          <w:sz w:val="18"/>
-        </w:rPr>
-        <w:t xml:space="preserve">                    return Restaurant </w:t>
-      </w:r>
-      <w:proofErr w:type="gramStart"/>
-      <w:r>
-        <w:rPr>
-          <w:sz w:val="18"/>
-        </w:rPr>
-        <w:t>( 8</w:t>
-      </w:r>
-      <w:proofErr w:type="gramEnd"/>
-      <w:r>
-        <w:rPr>
-          <w:sz w:val="18"/>
-        </w:rPr>
-        <w:t xml:space="preserve"> examples )</w:t>
-      </w:r>
-    </w:p>
-    <w:p>
-      <w:pPr>
-        <w:rPr>
-          <w:sz w:val="18"/>
-        </w:rPr>
-      </w:pPr>
-      <w:r>
-        <w:rPr>
-          <w:sz w:val="18"/>
-        </w:rPr>
-        <w:t xml:space="preserve">                    return Retail </w:t>
-      </w:r>
-      <w:proofErr w:type="gramStart"/>
-      <w:r>
-        <w:rPr>
-          <w:sz w:val="18"/>
-        </w:rPr>
-        <w:t>( 3</w:t>
-      </w:r>
-      <w:proofErr w:type="gramEnd"/>
-      <w:r>
-        <w:rPr>
-          <w:sz w:val="18"/>
-        </w:rPr>
-        <w:t xml:space="preserve"> examples )</w:t>
+        <w:t xml:space="preserve">                if ( Grocery &lt;= 8546.5 ) {</w:t>
+      </w:r>
+    </w:p>
+    <w:p>
+      <w:pPr>
+        <w:rPr>
+          <w:sz w:val="18"/>
+        </w:rPr>
+      </w:pPr>
+      <w:r>
+        <w:rPr>
+          <w:sz w:val="18"/>
+        </w:rPr>
+        <w:t xml:space="preserve">                    return Restaurant ( 8 examples )</w:t>
+      </w:r>
+    </w:p>
+    <w:p>
+      <w:pPr>
+        <w:rPr>
+          <w:sz w:val="18"/>
+        </w:rPr>
+      </w:pPr>
+      <w:r>
+        <w:rPr>
+          <w:sz w:val="18"/>
+        </w:rPr>
+        <w:t xml:space="preserve">                    return Retail ( 3 examples )</w:t>
       </w:r>
     </w:p>
     <w:p>
@@ -1545,48 +1083,20 @@
         <w:rPr>
           <w:sz w:val="18"/>
         </w:rPr>
-        <w:t xml:space="preserve">                    return Restaurant </w:t>
-      </w:r>
-      <w:proofErr w:type="gramStart"/>
-      <w:r>
-        <w:rPr>
-          <w:sz w:val="18"/>
-        </w:rPr>
-        <w:t>( 3</w:t>
-      </w:r>
-      <w:proofErr w:type="gramEnd"/>
-      <w:r>
-        <w:rPr>
-          <w:sz w:val="18"/>
-        </w:rPr>
-        <w:t xml:space="preserve"> examples )</w:t>
-      </w:r>
-    </w:p>
-    <w:p>
-      <w:pPr>
-        <w:rPr>
-          <w:sz w:val="18"/>
-        </w:rPr>
-      </w:pPr>
-      <w:r>
-        <w:rPr>
-          <w:sz w:val="18"/>
-        </w:rPr>
-        <w:t xml:space="preserve">                    return Retail </w:t>
-      </w:r>
-      <w:proofErr w:type="gramStart"/>
-      <w:r>
-        <w:rPr>
-          <w:sz w:val="18"/>
-        </w:rPr>
-        <w:t>( 8</w:t>
-      </w:r>
-      <w:proofErr w:type="gramEnd"/>
-      <w:r>
-        <w:rPr>
-          <w:sz w:val="18"/>
-        </w:rPr>
-        <w:t xml:space="preserve"> examples )</w:t>
+        <w:t xml:space="preserve">                    return Restaurant ( 3 examples )</w:t>
+      </w:r>
+    </w:p>
+    <w:p>
+      <w:pPr>
+        <w:rPr>
+          <w:sz w:val="18"/>
+        </w:rPr>
+      </w:pPr>
+      <w:r>
+        <w:rPr>
+          <w:sz w:val="18"/>
+        </w:rPr>
+        <w:t xml:space="preserve">                    return Retail ( 8 examples )</w:t>
       </w:r>
     </w:p>
     <w:p>
@@ -1664,164 +1174,72 @@
         <w:rPr>
           <w:sz w:val="18"/>
         </w:rPr>
-        <w:t xml:space="preserve">        if </w:t>
-      </w:r>
-      <w:proofErr w:type="gramStart"/>
-      <w:r>
-        <w:rPr>
-          <w:sz w:val="18"/>
-        </w:rPr>
-        <w:t>( Detergent</w:t>
-      </w:r>
-      <w:proofErr w:type="gramEnd"/>
-      <w:r>
-        <w:rPr>
-          <w:sz w:val="18"/>
-        </w:rPr>
-        <w:t xml:space="preserve"> &lt;= 6931.5 ) {</w:t>
-      </w:r>
-    </w:p>
-    <w:p>
-      <w:pPr>
-        <w:rPr>
-          <w:sz w:val="18"/>
-        </w:rPr>
-      </w:pPr>
-      <w:r>
-        <w:rPr>
-          <w:sz w:val="18"/>
-        </w:rPr>
-        <w:t xml:space="preserve">            if </w:t>
-      </w:r>
-      <w:proofErr w:type="gramStart"/>
-      <w:r>
-        <w:rPr>
-          <w:sz w:val="18"/>
-        </w:rPr>
-        <w:t>( Frozen</w:t>
-      </w:r>
-      <w:proofErr w:type="gramEnd"/>
-      <w:r>
-        <w:rPr>
-          <w:sz w:val="18"/>
-        </w:rPr>
-        <w:t xml:space="preserve"> &lt;= 3118.0 ) {</w:t>
-      </w:r>
-    </w:p>
-    <w:p>
-      <w:pPr>
-        <w:rPr>
-          <w:sz w:val="18"/>
-        </w:rPr>
-      </w:pPr>
-      <w:r>
-        <w:rPr>
-          <w:sz w:val="18"/>
-        </w:rPr>
-        <w:t xml:space="preserve">                if </w:t>
-      </w:r>
-      <w:proofErr w:type="gramStart"/>
-      <w:r>
-        <w:rPr>
-          <w:sz w:val="18"/>
-        </w:rPr>
-        <w:t>( Fresh</w:t>
-      </w:r>
-      <w:proofErr w:type="gramEnd"/>
-      <w:r>
-        <w:rPr>
-          <w:sz w:val="18"/>
-        </w:rPr>
-        <w:t xml:space="preserve"> &lt;= 6277.5 ) {</w:t>
-      </w:r>
-    </w:p>
-    <w:p>
-      <w:pPr>
-        <w:rPr>
-          <w:sz w:val="18"/>
-        </w:rPr>
-      </w:pPr>
-      <w:r>
-        <w:rPr>
-          <w:sz w:val="18"/>
-        </w:rPr>
-        <w:t xml:space="preserve">                    if </w:t>
-      </w:r>
-      <w:proofErr w:type="gramStart"/>
-      <w:r>
-        <w:rPr>
-          <w:sz w:val="18"/>
-        </w:rPr>
-        <w:t>( Fresh</w:t>
-      </w:r>
-      <w:proofErr w:type="gramEnd"/>
-      <w:r>
-        <w:rPr>
-          <w:sz w:val="18"/>
-        </w:rPr>
-        <w:t xml:space="preserve"> &lt;= 5310.0 ) {</w:t>
-      </w:r>
-    </w:p>
-    <w:p>
-      <w:pPr>
-        <w:rPr>
-          <w:sz w:val="18"/>
-        </w:rPr>
-      </w:pPr>
-      <w:r>
-        <w:rPr>
-          <w:sz w:val="18"/>
-        </w:rPr>
-        <w:t xml:space="preserve">                        if </w:t>
-      </w:r>
-      <w:proofErr w:type="gramStart"/>
-      <w:r>
-        <w:rPr>
-          <w:sz w:val="18"/>
-        </w:rPr>
-        <w:t xml:space="preserve">( </w:t>
-      </w:r>
-      <w:proofErr w:type="spellStart"/>
-      <w:r>
-        <w:rPr>
-          <w:sz w:val="18"/>
-        </w:rPr>
-        <w:t>Delicatessan</w:t>
-      </w:r>
-      <w:proofErr w:type="spellEnd"/>
-      <w:proofErr w:type="gramEnd"/>
-      <w:r>
-        <w:rPr>
-          <w:sz w:val="18"/>
-        </w:rPr>
-        <w:t xml:space="preserve"> &lt;= 183.5 ) {</w:t>
-      </w:r>
-    </w:p>
-    <w:p>
-      <w:pPr>
-        <w:rPr>
-          <w:sz w:val="18"/>
-        </w:rPr>
-      </w:pPr>
-      <w:r>
-        <w:rPr>
-          <w:sz w:val="18"/>
-        </w:rPr>
-        <w:t xml:space="preserve">                            return Restaurant </w:t>
-      </w:r>
-      <w:proofErr w:type="gramStart"/>
-      <w:r>
-        <w:rPr>
-          <w:sz w:val="18"/>
-        </w:rPr>
-        <w:t>( 1</w:t>
-      </w:r>
-      <w:proofErr w:type="gramEnd"/>
-      <w:r>
-        <w:rPr>
-          <w:sz w:val="18"/>
-        </w:rPr>
-        <w:t xml:space="preserve"> examples )</w:t>
+        <w:t xml:space="preserve">        if ( Detergent &lt;= 6931.5 ) {</w:t>
+      </w:r>
+    </w:p>
+    <w:p>
+      <w:pPr>
+        <w:rPr>
+          <w:sz w:val="18"/>
+        </w:rPr>
+      </w:pPr>
+      <w:r>
+        <w:rPr>
+          <w:sz w:val="18"/>
+        </w:rPr>
+        <w:t xml:space="preserve">            if ( Frozen &lt;= 3118.0 ) {</w:t>
+      </w:r>
+    </w:p>
+    <w:p>
+      <w:pPr>
+        <w:rPr>
+          <w:sz w:val="18"/>
+        </w:rPr>
+      </w:pPr>
+      <w:r>
+        <w:rPr>
+          <w:sz w:val="18"/>
+        </w:rPr>
+        <w:t xml:space="preserve">                if ( Fresh &lt;= 6277.5 ) {</w:t>
+      </w:r>
+    </w:p>
+    <w:p>
+      <w:pPr>
+        <w:rPr>
+          <w:sz w:val="18"/>
+        </w:rPr>
+      </w:pPr>
+      <w:r>
+        <w:rPr>
+          <w:sz w:val="18"/>
+        </w:rPr>
+        <w:t xml:space="preserve">                    if ( Fresh &lt;= 5310.0 ) {</w:t>
+      </w:r>
+    </w:p>
+    <w:p>
+      <w:pPr>
+        <w:rPr>
+          <w:sz w:val="18"/>
+        </w:rPr>
+      </w:pPr>
+      <w:r>
+        <w:rPr>
+          <w:sz w:val="18"/>
+        </w:rPr>
+        <w:t xml:space="preserve">                        if ( Delicatessan &lt;= 183.5 ) {</w:t>
+      </w:r>
+    </w:p>
+    <w:p>
+      <w:pPr>
+        <w:rPr>
+          <w:sz w:val="18"/>
+        </w:rPr>
+      </w:pPr>
+      <w:r>
+        <w:rPr>
+          <w:sz w:val="18"/>
+        </w:rPr>
+        <w:t xml:space="preserve">                            return Restaurant ( 1 examples )</w:t>
       </w:r>
     </w:p>
     <w:p>
@@ -1860,48 +1278,20 @@
         <w:rPr>
           <w:sz w:val="18"/>
         </w:rPr>
-        <w:t xml:space="preserve">                            if </w:t>
-      </w:r>
-      <w:proofErr w:type="gramStart"/>
-      <w:r>
-        <w:rPr>
-          <w:sz w:val="18"/>
-        </w:rPr>
-        <w:t>( Grocery</w:t>
-      </w:r>
-      <w:proofErr w:type="gramEnd"/>
-      <w:r>
-        <w:rPr>
-          <w:sz w:val="18"/>
-        </w:rPr>
-        <w:t xml:space="preserve"> &lt;= 6921.0 ) {</w:t>
-      </w:r>
-    </w:p>
-    <w:p>
-      <w:pPr>
-        <w:rPr>
-          <w:sz w:val="18"/>
-        </w:rPr>
-      </w:pPr>
-      <w:r>
-        <w:rPr>
-          <w:sz w:val="18"/>
-        </w:rPr>
-        <w:t xml:space="preserve">                                return Restaurant </w:t>
-      </w:r>
-      <w:proofErr w:type="gramStart"/>
-      <w:r>
-        <w:rPr>
-          <w:sz w:val="18"/>
-        </w:rPr>
-        <w:t>( 1</w:t>
-      </w:r>
-      <w:proofErr w:type="gramEnd"/>
-      <w:r>
-        <w:rPr>
-          <w:sz w:val="18"/>
-        </w:rPr>
-        <w:t xml:space="preserve"> examples )</w:t>
+        <w:t xml:space="preserve">                            if ( Grocery &lt;= 6921.0 ) {</w:t>
+      </w:r>
+    </w:p>
+    <w:p>
+      <w:pPr>
+        <w:rPr>
+          <w:sz w:val="18"/>
+        </w:rPr>
+      </w:pPr>
+      <w:r>
+        <w:rPr>
+          <w:sz w:val="18"/>
+        </w:rPr>
+        <w:t xml:space="preserve">                                return Restaurant ( 1 examples )</w:t>
       </w:r>
     </w:p>
     <w:p>
@@ -1940,48 +1330,20 @@
         <w:rPr>
           <w:sz w:val="18"/>
         </w:rPr>
-        <w:t xml:space="preserve">                                if </w:t>
-      </w:r>
-      <w:proofErr w:type="gramStart"/>
-      <w:r>
-        <w:rPr>
-          <w:sz w:val="18"/>
-        </w:rPr>
-        <w:t>( Grocery</w:t>
-      </w:r>
-      <w:proofErr w:type="gramEnd"/>
-      <w:r>
-        <w:rPr>
-          <w:sz w:val="18"/>
-        </w:rPr>
-        <w:t xml:space="preserve"> &lt;= 15491.5 ) {</w:t>
-      </w:r>
-    </w:p>
-    <w:p>
-      <w:pPr>
-        <w:rPr>
-          <w:sz w:val="18"/>
-        </w:rPr>
-      </w:pPr>
-      <w:r>
-        <w:rPr>
-          <w:sz w:val="18"/>
-        </w:rPr>
-        <w:t xml:space="preserve">                                    return Retail </w:t>
-      </w:r>
-      <w:proofErr w:type="gramStart"/>
-      <w:r>
-        <w:rPr>
-          <w:sz w:val="18"/>
-        </w:rPr>
-        <w:t>( 22</w:t>
-      </w:r>
-      <w:proofErr w:type="gramEnd"/>
-      <w:r>
-        <w:rPr>
-          <w:sz w:val="18"/>
-        </w:rPr>
-        <w:t xml:space="preserve"> examples )</w:t>
+        <w:t xml:space="preserve">                                if ( Grocery &lt;= 15491.5 ) {</w:t>
+      </w:r>
+    </w:p>
+    <w:p>
+      <w:pPr>
+        <w:rPr>
+          <w:sz w:val="18"/>
+        </w:rPr>
+      </w:pPr>
+      <w:r>
+        <w:rPr>
+          <w:sz w:val="18"/>
+        </w:rPr>
+        <w:t xml:space="preserve">                                    return Retail ( 22 examples )</w:t>
       </w:r>
     </w:p>
     <w:p>
@@ -2020,48 +1382,20 @@
         <w:rPr>
           <w:sz w:val="18"/>
         </w:rPr>
-        <w:t xml:space="preserve">                                    return Restaurant </w:t>
-      </w:r>
-      <w:proofErr w:type="gramStart"/>
-      <w:r>
-        <w:rPr>
-          <w:sz w:val="18"/>
-        </w:rPr>
-        <w:t>( 1</w:t>
-      </w:r>
-      <w:proofErr w:type="gramEnd"/>
-      <w:r>
-        <w:rPr>
-          <w:sz w:val="18"/>
-        </w:rPr>
-        <w:t xml:space="preserve"> examples )</w:t>
-      </w:r>
-    </w:p>
-    <w:p>
-      <w:pPr>
-        <w:rPr>
-          <w:sz w:val="18"/>
-        </w:rPr>
-      </w:pPr>
-      <w:r>
-        <w:rPr>
-          <w:sz w:val="18"/>
-        </w:rPr>
-        <w:t xml:space="preserve">                                    return Retail </w:t>
-      </w:r>
-      <w:proofErr w:type="gramStart"/>
-      <w:r>
-        <w:rPr>
-          <w:sz w:val="18"/>
-        </w:rPr>
-        <w:t>( 5</w:t>
-      </w:r>
-      <w:proofErr w:type="gramEnd"/>
-      <w:r>
-        <w:rPr>
-          <w:sz w:val="18"/>
-        </w:rPr>
-        <w:t xml:space="preserve"> examples )</w:t>
+        <w:t xml:space="preserve">                                    return Restaurant ( 1 examples )</w:t>
+      </w:r>
+    </w:p>
+    <w:p>
+      <w:pPr>
+        <w:rPr>
+          <w:sz w:val="18"/>
+        </w:rPr>
+      </w:pPr>
+      <w:r>
+        <w:rPr>
+          <w:sz w:val="18"/>
+        </w:rPr>
+        <w:t xml:space="preserve">                                    return Retail ( 5 examples )</w:t>
       </w:r>
     </w:p>
     <w:p>
@@ -2139,48 +1473,20 @@
         <w:rPr>
           <w:sz w:val="18"/>
         </w:rPr>
-        <w:t xml:space="preserve">                        return Restaurant </w:t>
-      </w:r>
-      <w:proofErr w:type="gramStart"/>
-      <w:r>
-        <w:rPr>
-          <w:sz w:val="18"/>
-        </w:rPr>
-        <w:t>( 2</w:t>
-      </w:r>
-      <w:proofErr w:type="gramEnd"/>
-      <w:r>
-        <w:rPr>
-          <w:sz w:val="18"/>
-        </w:rPr>
-        <w:t xml:space="preserve"> examples )</w:t>
-      </w:r>
-    </w:p>
-    <w:p>
-      <w:pPr>
-        <w:rPr>
-          <w:sz w:val="18"/>
-        </w:rPr>
-      </w:pPr>
-      <w:r>
-        <w:rPr>
-          <w:sz w:val="18"/>
-        </w:rPr>
-        <w:t xml:space="preserve">                        return Retail </w:t>
-      </w:r>
-      <w:proofErr w:type="gramStart"/>
-      <w:r>
-        <w:rPr>
-          <w:sz w:val="18"/>
-        </w:rPr>
-        <w:t>( 1</w:t>
-      </w:r>
-      <w:proofErr w:type="gramEnd"/>
-      <w:r>
-        <w:rPr>
-          <w:sz w:val="18"/>
-        </w:rPr>
-        <w:t xml:space="preserve"> examples )</w:t>
+        <w:t xml:space="preserve">                        return Restaurant ( 2 examples )</w:t>
+      </w:r>
+    </w:p>
+    <w:p>
+      <w:pPr>
+        <w:rPr>
+          <w:sz w:val="18"/>
+        </w:rPr>
+      </w:pPr>
+      <w:r>
+        <w:rPr>
+          <w:sz w:val="18"/>
+        </w:rPr>
+        <w:t xml:space="preserve">                        return Retail ( 1 examples )</w:t>
       </w:r>
     </w:p>
     <w:p>
@@ -2232,21 +1538,7 @@
         <w:rPr>
           <w:sz w:val="18"/>
         </w:rPr>
-        <w:t xml:space="preserve">                    return Retail </w:t>
-      </w:r>
-      <w:proofErr w:type="gramStart"/>
-      <w:r>
-        <w:rPr>
-          <w:sz w:val="18"/>
-        </w:rPr>
-        <w:t>( 29</w:t>
-      </w:r>
-      <w:proofErr w:type="gramEnd"/>
-      <w:r>
-        <w:rPr>
-          <w:sz w:val="18"/>
-        </w:rPr>
-        <w:t xml:space="preserve"> examples )</w:t>
+        <w:t xml:space="preserve">                    return Retail ( 29 examples )</w:t>
       </w:r>
     </w:p>
     <w:p>
@@ -2298,48 +1590,20 @@
         <w:rPr>
           <w:sz w:val="18"/>
         </w:rPr>
-        <w:t xml:space="preserve">                return Restaurant </w:t>
-      </w:r>
-      <w:proofErr w:type="gramStart"/>
-      <w:r>
-        <w:rPr>
-          <w:sz w:val="18"/>
-        </w:rPr>
-        <w:t>( 4</w:t>
-      </w:r>
-      <w:proofErr w:type="gramEnd"/>
-      <w:r>
-        <w:rPr>
-          <w:sz w:val="18"/>
-        </w:rPr>
-        <w:t xml:space="preserve"> examples )</w:t>
-      </w:r>
-    </w:p>
-    <w:p>
-      <w:pPr>
-        <w:rPr>
-          <w:sz w:val="18"/>
-        </w:rPr>
-      </w:pPr>
-      <w:r>
-        <w:rPr>
-          <w:sz w:val="18"/>
-        </w:rPr>
-        <w:t xml:space="preserve">                return Retail </w:t>
-      </w:r>
-      <w:proofErr w:type="gramStart"/>
-      <w:r>
-        <w:rPr>
-          <w:sz w:val="18"/>
-        </w:rPr>
-        <w:t>( 3</w:t>
-      </w:r>
-      <w:proofErr w:type="gramEnd"/>
-      <w:r>
-        <w:rPr>
-          <w:sz w:val="18"/>
-        </w:rPr>
-        <w:t xml:space="preserve"> examples )</w:t>
+        <w:t xml:space="preserve">                return Restaurant ( 4 examples )</w:t>
+      </w:r>
+    </w:p>
+    <w:p>
+      <w:pPr>
+        <w:rPr>
+          <w:sz w:val="18"/>
+        </w:rPr>
+      </w:pPr>
+      <w:r>
+        <w:rPr>
+          <w:sz w:val="18"/>
+        </w:rPr>
+        <w:t xml:space="preserve">                return Retail ( 3 examples )</w:t>
       </w:r>
     </w:p>
     <w:p>
@@ -2391,21 +1655,7 @@
         <w:rPr>
           <w:sz w:val="18"/>
         </w:rPr>
-        <w:t xml:space="preserve">            return Retail </w:t>
-      </w:r>
-      <w:proofErr w:type="gramStart"/>
-      <w:r>
-        <w:rPr>
-          <w:sz w:val="18"/>
-        </w:rPr>
-        <w:t>( 46</w:t>
-      </w:r>
-      <w:proofErr w:type="gramEnd"/>
-      <w:r>
-        <w:rPr>
-          <w:sz w:val="18"/>
-        </w:rPr>
-        <w:t xml:space="preserve"> examples )</w:t>
+        <w:t xml:space="preserve">            return Retail ( 46 examples )</w:t>
       </w:r>
     </w:p>
     <w:p>

</xml_diff>

<commit_message>
added detailed view of leaf bins - Figure 2 to report
</commit_message>
<xml_diff>
--- a/report.docx
+++ b/report.docx
@@ -74,7 +74,15 @@
         <w:t>Our softwa</w:t>
       </w:r>
       <w:r>
-        <w:t xml:space="preserve">re consists of a Python script which was created by Chris Strelioff and is found at: </w:t>
+        <w:t xml:space="preserve">re consists of a Python script which was created by Chris </w:t>
+      </w:r>
+      <w:proofErr w:type="spellStart"/>
+      <w:r>
+        <w:t>Strelioff</w:t>
+      </w:r>
+      <w:proofErr w:type="spellEnd"/>
+      <w:r>
+        <w:t xml:space="preserve"> and is found at: </w:t>
       </w:r>
       <w:hyperlink r:id="rId5" w:history="1">
         <w:r>
@@ -93,11 +101,19 @@
       <w:r>
         <w:t>This link leads to a tutorial of how to create decision trees in python with the ‘</w:t>
       </w:r>
+      <w:proofErr w:type="spellStart"/>
       <w:r>
         <w:rPr>
           <w:i/>
         </w:rPr>
-        <w:t>scikit-learn</w:t>
+        <w:t>scikit</w:t>
+      </w:r>
+      <w:proofErr w:type="spellEnd"/>
+      <w:r>
+        <w:rPr>
+          <w:i/>
+        </w:rPr>
+        <w:t>-learn</w:t>
       </w:r>
       <w:r>
         <w:rPr>
@@ -136,7 +152,71 @@
         <w:ind w:left="1440"/>
       </w:pPr>
       <w:r>
-        <w:t>The heart of the program uses the ‘pandas’ library to extract the information from the csv dataset and place it into a pandas DataFrame data structure. The class column is defined as the ‘BusinessCategory’ column. Then, the DecisionTreeClassifier module from the SciKit-Learn library is used to train the model based on the defined parameters. Once the model has been trained, it is exported to the graphviz module (which is contained in the SciKit-Learn library) for graphical output. Also, a get_code() function was written to generate the rules for the given tree. This code is output to the screen as well as a file called ‘code.txt’.</w:t>
+        <w:t xml:space="preserve">The heart of the program uses the ‘pandas’ library to extract the information from the csv dataset and place it into a pandas </w:t>
+      </w:r>
+      <w:proofErr w:type="spellStart"/>
+      <w:r>
+        <w:t>DataFrame</w:t>
+      </w:r>
+      <w:proofErr w:type="spellEnd"/>
+      <w:r>
+        <w:t xml:space="preserve"> data structure. The class column is defined as the ‘</w:t>
+      </w:r>
+      <w:proofErr w:type="spellStart"/>
+      <w:r>
+        <w:t>BusinessCategory</w:t>
+      </w:r>
+      <w:proofErr w:type="spellEnd"/>
+      <w:r>
+        <w:t xml:space="preserve">’ column. Then, the </w:t>
+      </w:r>
+      <w:proofErr w:type="spellStart"/>
+      <w:r>
+        <w:t>DecisionTreeClassifier</w:t>
+      </w:r>
+      <w:proofErr w:type="spellEnd"/>
+      <w:r>
+        <w:t xml:space="preserve"> module from the </w:t>
+      </w:r>
+      <w:proofErr w:type="spellStart"/>
+      <w:r>
+        <w:t>SciKit</w:t>
+      </w:r>
+      <w:proofErr w:type="spellEnd"/>
+      <w:r>
+        <w:t xml:space="preserve">-Learn library is used to train the model based on the defined parameters. Once the model has been trained, it is exported to the </w:t>
+      </w:r>
+      <w:proofErr w:type="spellStart"/>
+      <w:r>
+        <w:t>graphviz</w:t>
+      </w:r>
+      <w:proofErr w:type="spellEnd"/>
+      <w:r>
+        <w:t xml:space="preserve"> module (which is contained in the </w:t>
+      </w:r>
+      <w:proofErr w:type="spellStart"/>
+      <w:r>
+        <w:t>SciKit</w:t>
+      </w:r>
+      <w:proofErr w:type="spellEnd"/>
+      <w:r>
+        <w:t xml:space="preserve">-Learn library) for graphical output. Also, a </w:t>
+      </w:r>
+      <w:proofErr w:type="spellStart"/>
+      <w:r>
+        <w:t>get_</w:t>
+      </w:r>
+      <w:proofErr w:type="gramStart"/>
+      <w:r>
+        <w:t>code</w:t>
+      </w:r>
+      <w:proofErr w:type="spellEnd"/>
+      <w:r>
+        <w:t>(</w:t>
+      </w:r>
+      <w:proofErr w:type="gramEnd"/>
+      <w:r>
+        <w:t>) function was written to generate the rules for the given tree. This code is output to the screen as well as a file called ‘code.txt’.</w:t>
       </w:r>
     </w:p>
     <w:p>
@@ -190,7 +270,17 @@
         <w:t xml:space="preserve"> contains </w:t>
       </w:r>
       <w:r>
-        <w:t>3 parameters: Entropy, Samples, and Value. Entropy is the amount of entropy that is found within the sample size of the current bin. An example of this would be that if all samples belong to a single class, the entropy would equal 0. This can be seen in the far left bin of Figure 1 where all 200 samples belong to class 1 (Restaurant) therefore the entropy is equal to 0. Conversely, the bin that shares the same parent bin as the one to the far left has an entropy value of 0.65 with 6 samples and a value of [5,1]. As mentioned above, bins with &lt;= 20 samples do not split by design to reduce the size of the tree therefore this bin contains 6 samples but even though it’s a leaf node it does not contain all samples of a single class. Here, value = [x,y] represents the distribution of the sample size where x is the amount of samples that belong to the Restaurant class and y is the amount of samples that belong to the Retail class.</w:t>
+        <w:t>3 parameters: Entropy, Samples, and Value. Entropy is the amount of entropy that is found within the sample size of the current bin. An example of this would be that if all samples belong to a single class, the entropy would equal 0. This can be seen in the far left bin of Figure 1 where all 200 samples belong to class 1 (Restaurant) therefore the entropy is equal to 0. Conversely, the bin that shares the same parent bin as the one to the far left has an entropy value of 0.65 with 6 samples and a value of [5,1]. As mentioned above, bins with &lt;= 20 samples do not split by design to reduce the size of the tree therefore this bin contains 6 samples but even though it’s a leaf node it does not contain all samples of a single class. Here, value = [</w:t>
+      </w:r>
+      <w:proofErr w:type="spellStart"/>
+      <w:proofErr w:type="gramStart"/>
+      <w:r>
+        <w:t>x,y</w:t>
+      </w:r>
+      <w:proofErr w:type="spellEnd"/>
+      <w:proofErr w:type="gramEnd"/>
+      <w:r>
+        <w:t>] represents the distribution of the sample size where x is the amount of samples that belong to the Restaurant class and y is the amount of samples that belong to the Retail class.</w:t>
       </w:r>
     </w:p>
     <w:p>
@@ -226,9 +316,11 @@
           <w:numId w:val="1"/>
         </w:numPr>
       </w:pPr>
+      <w:proofErr w:type="spellStart"/>
       <w:r>
         <w:t>BusinessCategory</w:t>
       </w:r>
+      <w:proofErr w:type="spellEnd"/>
     </w:p>
     <w:p>
       <w:pPr>
@@ -272,7 +364,13 @@
         </w:numPr>
       </w:pPr>
       <w:r>
-        <w:t>Attached to document on next page (Figure 1).</w:t>
+        <w:t xml:space="preserve">Attached to document </w:t>
+      </w:r>
+      <w:r>
+        <w:t xml:space="preserve">(below) </w:t>
+      </w:r>
+      <w:r>
+        <w:t>on next page (Figure 1).</w:t>
       </w:r>
     </w:p>
     <w:p>
@@ -295,8 +393,6 @@
           <w:numId w:val="1"/>
         </w:numPr>
       </w:pPr>
-      <w:bookmarkStart w:id="0" w:name="_GoBack"/>
-      <w:bookmarkEnd w:id="0"/>
     </w:p>
     <w:p>
       <w:pPr>
@@ -307,7 +403,29 @@
         </w:numPr>
       </w:pPr>
       <w:r>
-        <w:t>Full rule representation is generated by the get_code() function and printed to a file named code.txt. Also, this output is attached at the end of this document.</w:t>
+        <w:t xml:space="preserve">Full rule representation is generated by the </w:t>
+      </w:r>
+      <w:proofErr w:type="spellStart"/>
+      <w:r>
+        <w:t>get_</w:t>
+      </w:r>
+      <w:proofErr w:type="gramStart"/>
+      <w:r>
+        <w:t>code</w:t>
+      </w:r>
+      <w:proofErr w:type="spellEnd"/>
+      <w:r>
+        <w:t>(</w:t>
+      </w:r>
+      <w:proofErr w:type="gramEnd"/>
+      <w:r>
+        <w:t xml:space="preserve">) function and printed to a file named code.txt. Also, this output is attached </w:t>
+      </w:r>
+      <w:r>
+        <w:t xml:space="preserve">(below) </w:t>
+      </w:r>
+      <w:r>
+        <w:t>at the end of this document.</w:t>
       </w:r>
     </w:p>
     <w:p>
@@ -442,8 +560,122 @@
         <w:t xml:space="preserve"> – Decision Tree</w:t>
       </w:r>
     </w:p>
+    <w:p>
+      <w:pPr>
+        <w:keepNext/>
+      </w:pPr>
+      <w:r>
+        <w:rPr>
+          <w:noProof/>
+        </w:rPr>
+        <w:drawing>
+          <wp:inline distT="0" distB="0" distL="0" distR="0" wp14:anchorId="74F05A7D" wp14:editId="74C9E3DE">
+            <wp:extent cx="5939155" cy="3832860"/>
+            <wp:effectExtent l="0" t="0" r="4445" b="2540"/>
+            <wp:docPr id="2" name="Picture 2" descr="../../../../Desktop/Screen%20Shot%202015-11-20%20at%203.20.4"/>
+            <wp:cNvGraphicFramePr>
+              <a:graphicFrameLocks xmlns:a="http://schemas.openxmlformats.org/drawingml/2006/main" noChangeAspect="1"/>
+            </wp:cNvGraphicFramePr>
+            <a:graphic xmlns:a="http://schemas.openxmlformats.org/drawingml/2006/main">
+              <a:graphicData uri="http://schemas.openxmlformats.org/drawingml/2006/picture">
+                <pic:pic xmlns:pic="http://schemas.openxmlformats.org/drawingml/2006/picture">
+                  <pic:nvPicPr>
+                    <pic:cNvPr id="0" name="Picture 1" descr="../../../../Desktop/Screen%20Shot%202015-11-20%20at%203.20.4"/>
+                    <pic:cNvPicPr>
+                      <a:picLocks noChangeAspect="1" noChangeArrowheads="1"/>
+                    </pic:cNvPicPr>
+                  </pic:nvPicPr>
+                  <pic:blipFill>
+                    <a:blip r:embed="rId7" cstate="print">
+                      <a:extLst>
+                        <a:ext uri="{28A0092B-C50C-407E-A947-70E740481C1C}">
+                          <a14:useLocalDpi xmlns:a14="http://schemas.microsoft.com/office/drawing/2010/main" val="0"/>
+                        </a:ext>
+                      </a:extLst>
+                    </a:blip>
+                    <a:srcRect/>
+                    <a:stretch>
+                      <a:fillRect/>
+                    </a:stretch>
+                  </pic:blipFill>
+                  <pic:spPr bwMode="auto">
+                    <a:xfrm>
+                      <a:off x="0" y="0"/>
+                      <a:ext cx="5939155" cy="3832860"/>
+                    </a:xfrm>
+                    <a:prstGeom prst="rect">
+                      <a:avLst/>
+                    </a:prstGeom>
+                    <a:noFill/>
+                    <a:ln>
+                      <a:noFill/>
+                    </a:ln>
+                  </pic:spPr>
+                </pic:pic>
+              </a:graphicData>
+            </a:graphic>
+          </wp:inline>
+        </w:drawing>
+      </w:r>
+    </w:p>
+    <w:p>
+      <w:pPr>
+        <w:pStyle w:val="Caption"/>
+        <w:jc w:val="center"/>
+        <w:rPr>
+          <w:sz w:val="24"/>
+        </w:rPr>
+      </w:pPr>
+      <w:r>
+        <w:rPr>
+          <w:sz w:val="24"/>
+        </w:rPr>
+        <w:t xml:space="preserve">Figure </w:t>
+      </w:r>
+      <w:r>
+        <w:rPr>
+          <w:sz w:val="24"/>
+        </w:rPr>
+        <w:fldChar w:fldCharType="begin"/>
+      </w:r>
+      <w:r>
+        <w:rPr>
+          <w:sz w:val="24"/>
+        </w:rPr>
+        <w:instrText xml:space="preserve"> SEQ Figure \* ARABIC </w:instrText>
+      </w:r>
+      <w:r>
+        <w:rPr>
+          <w:sz w:val="24"/>
+        </w:rPr>
+        <w:fldChar w:fldCharType="separate"/>
+      </w:r>
+      <w:r>
+        <w:rPr>
+          <w:noProof/>
+          <w:sz w:val="24"/>
+        </w:rPr>
+        <w:t>2</w:t>
+      </w:r>
+      <w:r>
+        <w:rPr>
+          <w:sz w:val="24"/>
+        </w:rPr>
+        <w:fldChar w:fldCharType="end"/>
+      </w:r>
+      <w:r>
+        <w:rPr>
+          <w:sz w:val="24"/>
+        </w:rPr>
+        <w:t xml:space="preserve"> - Detailed view of leaf bins</w:t>
+      </w:r>
+    </w:p>
     <w:p/>
     <w:p>
+      <w:bookmarkStart w:id="0" w:name="_GoBack"/>
+      <w:bookmarkEnd w:id="0"/>
+    </w:p>
+    <w:p>
       <w:pPr>
         <w:rPr>
           <w:b/>
@@ -455,63 +687,149 @@
         </w:rPr>
         <w:t xml:space="preserve">Rules generated from the decision tree via </w:t>
       </w:r>
+      <w:proofErr w:type="spellStart"/>
       <w:r>
         <w:rPr>
           <w:b/>
         </w:rPr>
-        <w:t>get_code() function: code.txt</w:t>
-      </w:r>
-    </w:p>
-    <w:p>
-      <w:pPr>
-        <w:rPr>
-          <w:sz w:val="18"/>
-        </w:rPr>
-      </w:pPr>
-      <w:r>
-        <w:rPr>
-          <w:sz w:val="18"/>
-        </w:rPr>
-        <w:t>if ( Detergent &lt;= 1746.5 ) {</w:t>
-      </w:r>
-    </w:p>
-    <w:p>
-      <w:pPr>
-        <w:rPr>
-          <w:sz w:val="18"/>
-        </w:rPr>
-      </w:pPr>
-      <w:r>
-        <w:rPr>
-          <w:sz w:val="18"/>
-        </w:rPr>
-        <w:t xml:space="preserve">    if ( Grocery &lt;= 4480.5 ) {</w:t>
-      </w:r>
-    </w:p>
-    <w:p>
-      <w:pPr>
-        <w:rPr>
-          <w:sz w:val="18"/>
-        </w:rPr>
-      </w:pPr>
-      <w:r>
-        <w:rPr>
-          <w:sz w:val="18"/>
-        </w:rPr>
-        <w:t xml:space="preserve">        if ( Delicatessan &lt;= 3403.5 ) {</w:t>
-      </w:r>
-    </w:p>
-    <w:p>
-      <w:pPr>
-        <w:rPr>
-          <w:sz w:val="18"/>
-        </w:rPr>
-      </w:pPr>
-      <w:r>
-        <w:rPr>
-          <w:sz w:val="18"/>
-        </w:rPr>
-        <w:t xml:space="preserve">            return Restaurant ( 200 examples )</w:t>
+        <w:t>get_</w:t>
+      </w:r>
+      <w:proofErr w:type="gramStart"/>
+      <w:r>
+        <w:rPr>
+          <w:b/>
+        </w:rPr>
+        <w:t>code</w:t>
+      </w:r>
+      <w:proofErr w:type="spellEnd"/>
+      <w:r>
+        <w:rPr>
+          <w:b/>
+        </w:rPr>
+        <w:t>(</w:t>
+      </w:r>
+      <w:proofErr w:type="gramEnd"/>
+      <w:r>
+        <w:rPr>
+          <w:b/>
+        </w:rPr>
+        <w:t>) function: code.txt</w:t>
+      </w:r>
+    </w:p>
+    <w:p>
+      <w:pPr>
+        <w:rPr>
+          <w:sz w:val="18"/>
+        </w:rPr>
+      </w:pPr>
+      <w:r>
+        <w:rPr>
+          <w:sz w:val="18"/>
+        </w:rPr>
+        <w:t xml:space="preserve">if </w:t>
+      </w:r>
+      <w:proofErr w:type="gramStart"/>
+      <w:r>
+        <w:rPr>
+          <w:sz w:val="18"/>
+        </w:rPr>
+        <w:t>( Detergent</w:t>
+      </w:r>
+      <w:proofErr w:type="gramEnd"/>
+      <w:r>
+        <w:rPr>
+          <w:sz w:val="18"/>
+        </w:rPr>
+        <w:t xml:space="preserve"> &lt;= 1746.5 ) {</w:t>
+      </w:r>
+    </w:p>
+    <w:p>
+      <w:pPr>
+        <w:rPr>
+          <w:sz w:val="18"/>
+        </w:rPr>
+      </w:pPr>
+      <w:r>
+        <w:rPr>
+          <w:sz w:val="18"/>
+        </w:rPr>
+        <w:t xml:space="preserve">    if </w:t>
+      </w:r>
+      <w:proofErr w:type="gramStart"/>
+      <w:r>
+        <w:rPr>
+          <w:sz w:val="18"/>
+        </w:rPr>
+        <w:t>( Grocery</w:t>
+      </w:r>
+      <w:proofErr w:type="gramEnd"/>
+      <w:r>
+        <w:rPr>
+          <w:sz w:val="18"/>
+        </w:rPr>
+        <w:t xml:space="preserve"> &lt;= 4480.5 ) {</w:t>
+      </w:r>
+    </w:p>
+    <w:p>
+      <w:pPr>
+        <w:rPr>
+          <w:sz w:val="18"/>
+        </w:rPr>
+      </w:pPr>
+      <w:r>
+        <w:rPr>
+          <w:sz w:val="18"/>
+        </w:rPr>
+        <w:t xml:space="preserve">        if </w:t>
+      </w:r>
+      <w:proofErr w:type="gramStart"/>
+      <w:r>
+        <w:rPr>
+          <w:sz w:val="18"/>
+        </w:rPr>
+        <w:t xml:space="preserve">( </w:t>
+      </w:r>
+      <w:proofErr w:type="spellStart"/>
+      <w:r>
+        <w:rPr>
+          <w:sz w:val="18"/>
+        </w:rPr>
+        <w:t>Delicatessan</w:t>
+      </w:r>
+      <w:proofErr w:type="spellEnd"/>
+      <w:proofErr w:type="gramEnd"/>
+      <w:r>
+        <w:rPr>
+          <w:sz w:val="18"/>
+        </w:rPr>
+        <w:t xml:space="preserve"> &lt;= 3403.5 ) {</w:t>
+      </w:r>
+    </w:p>
+    <w:p>
+      <w:pPr>
+        <w:rPr>
+          <w:sz w:val="18"/>
+        </w:rPr>
+      </w:pPr>
+      <w:r>
+        <w:rPr>
+          <w:sz w:val="18"/>
+        </w:rPr>
+        <w:t xml:space="preserve">            return Restaurant </w:t>
+      </w:r>
+      <w:proofErr w:type="gramStart"/>
+      <w:r>
+        <w:rPr>
+          <w:sz w:val="18"/>
+        </w:rPr>
+        <w:t>( 200</w:t>
+      </w:r>
+      <w:proofErr w:type="gramEnd"/>
+      <w:r>
+        <w:rPr>
+          <w:sz w:val="18"/>
+        </w:rPr>
+        <w:t xml:space="preserve"> examples )</w:t>
       </w:r>
     </w:p>
     <w:p>
@@ -550,20 +868,48 @@
         <w:rPr>
           <w:sz w:val="18"/>
         </w:rPr>
-        <w:t xml:space="preserve">            return Restaurant ( 5 examples )</w:t>
-      </w:r>
-    </w:p>
-    <w:p>
-      <w:pPr>
-        <w:rPr>
-          <w:sz w:val="18"/>
-        </w:rPr>
-      </w:pPr>
-      <w:r>
-        <w:rPr>
-          <w:sz w:val="18"/>
-        </w:rPr>
-        <w:t xml:space="preserve">            return Retail ( 1 examples )</w:t>
+        <w:t xml:space="preserve">            return Restaurant </w:t>
+      </w:r>
+      <w:proofErr w:type="gramStart"/>
+      <w:r>
+        <w:rPr>
+          <w:sz w:val="18"/>
+        </w:rPr>
+        <w:t>( 5</w:t>
+      </w:r>
+      <w:proofErr w:type="gramEnd"/>
+      <w:r>
+        <w:rPr>
+          <w:sz w:val="18"/>
+        </w:rPr>
+        <w:t xml:space="preserve"> examples )</w:t>
+      </w:r>
+    </w:p>
+    <w:p>
+      <w:pPr>
+        <w:rPr>
+          <w:sz w:val="18"/>
+        </w:rPr>
+      </w:pPr>
+      <w:r>
+        <w:rPr>
+          <w:sz w:val="18"/>
+        </w:rPr>
+        <w:t xml:space="preserve">            return Retail </w:t>
+      </w:r>
+      <w:proofErr w:type="gramStart"/>
+      <w:r>
+        <w:rPr>
+          <w:sz w:val="18"/>
+        </w:rPr>
+        <w:t>( 1</w:t>
+      </w:r>
+      <w:proofErr w:type="gramEnd"/>
+      <w:r>
+        <w:rPr>
+          <w:sz w:val="18"/>
+        </w:rPr>
+        <w:t xml:space="preserve"> examples )</w:t>
       </w:r>
     </w:p>
     <w:p>
@@ -615,20 +961,48 @@
         <w:rPr>
           <w:sz w:val="18"/>
         </w:rPr>
-        <w:t xml:space="preserve">        if ( Detergent &lt;= 507.5 ) {</w:t>
-      </w:r>
-    </w:p>
-    <w:p>
-      <w:pPr>
-        <w:rPr>
-          <w:sz w:val="18"/>
-        </w:rPr>
-      </w:pPr>
-      <w:r>
-        <w:rPr>
-          <w:sz w:val="18"/>
-        </w:rPr>
-        <w:t xml:space="preserve">            return Restaurant ( 30 examples )</w:t>
+        <w:t xml:space="preserve">        if </w:t>
+      </w:r>
+      <w:proofErr w:type="gramStart"/>
+      <w:r>
+        <w:rPr>
+          <w:sz w:val="18"/>
+        </w:rPr>
+        <w:t>( Detergent</w:t>
+      </w:r>
+      <w:proofErr w:type="gramEnd"/>
+      <w:r>
+        <w:rPr>
+          <w:sz w:val="18"/>
+        </w:rPr>
+        <w:t xml:space="preserve"> &lt;= 507.5 ) {</w:t>
+      </w:r>
+    </w:p>
+    <w:p>
+      <w:pPr>
+        <w:rPr>
+          <w:sz w:val="18"/>
+        </w:rPr>
+      </w:pPr>
+      <w:r>
+        <w:rPr>
+          <w:sz w:val="18"/>
+        </w:rPr>
+        <w:t xml:space="preserve">            return Restaurant </w:t>
+      </w:r>
+      <w:proofErr w:type="gramStart"/>
+      <w:r>
+        <w:rPr>
+          <w:sz w:val="18"/>
+        </w:rPr>
+        <w:t>( 30</w:t>
+      </w:r>
+      <w:proofErr w:type="gramEnd"/>
+      <w:r>
+        <w:rPr>
+          <w:sz w:val="18"/>
+        </w:rPr>
+        <w:t xml:space="preserve"> examples )</w:t>
       </w:r>
     </w:p>
     <w:p>
@@ -667,46 +1041,110 @@
         <w:rPr>
           <w:sz w:val="18"/>
         </w:rPr>
-        <w:t xml:space="preserve">            if ( Detergent &lt;= 957.5 ) {</w:t>
-      </w:r>
-    </w:p>
-    <w:p>
-      <w:pPr>
-        <w:rPr>
-          <w:sz w:val="18"/>
-        </w:rPr>
-      </w:pPr>
-      <w:r>
-        <w:rPr>
-          <w:sz w:val="18"/>
-        </w:rPr>
-        <w:t xml:space="preserve">                if ( Delicatessan &lt;= 2320.5 ) {</w:t>
-      </w:r>
-    </w:p>
-    <w:p>
-      <w:pPr>
-        <w:rPr>
-          <w:sz w:val="18"/>
-        </w:rPr>
-      </w:pPr>
-      <w:r>
-        <w:rPr>
-          <w:sz w:val="18"/>
-        </w:rPr>
-        <w:t xml:space="preserve">                    return Restaurant ( 10 examples )</w:t>
-      </w:r>
-    </w:p>
-    <w:p>
-      <w:pPr>
-        <w:rPr>
-          <w:sz w:val="18"/>
-        </w:rPr>
-      </w:pPr>
-      <w:r>
-        <w:rPr>
-          <w:sz w:val="18"/>
-        </w:rPr>
-        <w:t xml:space="preserve">                    return Retail ( 7 examples )</w:t>
+        <w:t xml:space="preserve">            if </w:t>
+      </w:r>
+      <w:proofErr w:type="gramStart"/>
+      <w:r>
+        <w:rPr>
+          <w:sz w:val="18"/>
+        </w:rPr>
+        <w:t>( Detergent</w:t>
+      </w:r>
+      <w:proofErr w:type="gramEnd"/>
+      <w:r>
+        <w:rPr>
+          <w:sz w:val="18"/>
+        </w:rPr>
+        <w:t xml:space="preserve"> &lt;= 957.5 ) {</w:t>
+      </w:r>
+    </w:p>
+    <w:p>
+      <w:pPr>
+        <w:rPr>
+          <w:sz w:val="18"/>
+        </w:rPr>
+      </w:pPr>
+      <w:r>
+        <w:rPr>
+          <w:sz w:val="18"/>
+        </w:rPr>
+        <w:t xml:space="preserve">                if </w:t>
+      </w:r>
+      <w:proofErr w:type="gramStart"/>
+      <w:r>
+        <w:rPr>
+          <w:sz w:val="18"/>
+        </w:rPr>
+        <w:t xml:space="preserve">( </w:t>
+      </w:r>
+      <w:proofErr w:type="spellStart"/>
+      <w:r>
+        <w:rPr>
+          <w:sz w:val="18"/>
+        </w:rPr>
+        <w:t>Delicatessan</w:t>
+      </w:r>
+      <w:proofErr w:type="spellEnd"/>
+      <w:proofErr w:type="gramEnd"/>
+      <w:r>
+        <w:rPr>
+          <w:sz w:val="18"/>
+        </w:rPr>
+        <w:t xml:space="preserve"> &lt;= 2320.5 ) {</w:t>
+      </w:r>
+    </w:p>
+    <w:p>
+      <w:pPr>
+        <w:rPr>
+          <w:sz w:val="18"/>
+        </w:rPr>
+      </w:pPr>
+      <w:r>
+        <w:rPr>
+          <w:sz w:val="18"/>
+        </w:rPr>
+        <w:t xml:space="preserve">                    return Restaurant </w:t>
+      </w:r>
+      <w:proofErr w:type="gramStart"/>
+      <w:r>
+        <w:rPr>
+          <w:sz w:val="18"/>
+        </w:rPr>
+        <w:t>( 10</w:t>
+      </w:r>
+      <w:proofErr w:type="gramEnd"/>
+      <w:r>
+        <w:rPr>
+          <w:sz w:val="18"/>
+        </w:rPr>
+        <w:t xml:space="preserve"> examples )</w:t>
+      </w:r>
+    </w:p>
+    <w:p>
+      <w:pPr>
+        <w:rPr>
+          <w:sz w:val="18"/>
+        </w:rPr>
+      </w:pPr>
+      <w:r>
+        <w:rPr>
+          <w:sz w:val="18"/>
+        </w:rPr>
+        <w:t xml:space="preserve">                    return Retail </w:t>
+      </w:r>
+      <w:proofErr w:type="gramStart"/>
+      <w:r>
+        <w:rPr>
+          <w:sz w:val="18"/>
+        </w:rPr>
+        <w:t>( 7</w:t>
+      </w:r>
+      <w:proofErr w:type="gramEnd"/>
+      <w:r>
+        <w:rPr>
+          <w:sz w:val="18"/>
+        </w:rPr>
+        <w:t xml:space="preserve"> examples )</w:t>
       </w:r>
     </w:p>
     <w:p>
@@ -745,7 +1183,21 @@
         <w:rPr>
           <w:sz w:val="18"/>
         </w:rPr>
-        <w:t xml:space="preserve">                    return Restaurant ( 6 examples )</w:t>
+        <w:t xml:space="preserve">                    return Restaurant </w:t>
+      </w:r>
+      <w:proofErr w:type="gramStart"/>
+      <w:r>
+        <w:rPr>
+          <w:sz w:val="18"/>
+        </w:rPr>
+        <w:t>( 6</w:t>
+      </w:r>
+      <w:proofErr w:type="gramEnd"/>
+      <w:r>
+        <w:rPr>
+          <w:sz w:val="18"/>
+        </w:rPr>
+        <w:t xml:space="preserve"> examples )</w:t>
       </w:r>
     </w:p>
     <w:p>
@@ -797,7 +1249,21 @@
         <w:rPr>
           <w:sz w:val="18"/>
         </w:rPr>
-        <w:t xml:space="preserve">                return Restaurant ( 17 examples )</w:t>
+        <w:t xml:space="preserve">                return Restaurant </w:t>
+      </w:r>
+      <w:proofErr w:type="gramStart"/>
+      <w:r>
+        <w:rPr>
+          <w:sz w:val="18"/>
+        </w:rPr>
+        <w:t>( 17</w:t>
+      </w:r>
+      <w:proofErr w:type="gramEnd"/>
+      <w:r>
+        <w:rPr>
+          <w:sz w:val="18"/>
+        </w:rPr>
+        <w:t xml:space="preserve"> examples )</w:t>
       </w:r>
     </w:p>
     <w:p>
@@ -875,46 +1341,102 @@
         <w:rPr>
           <w:sz w:val="18"/>
         </w:rPr>
-        <w:t xml:space="preserve">    if ( Milk &lt;= 5760.5 ) {</w:t>
-      </w:r>
-    </w:p>
-    <w:p>
-      <w:pPr>
-        <w:rPr>
-          <w:sz w:val="18"/>
-        </w:rPr>
-      </w:pPr>
-      <w:r>
-        <w:rPr>
-          <w:sz w:val="18"/>
-        </w:rPr>
-        <w:t xml:space="preserve">        if ( Milk &lt;= 2609.0 ) {</w:t>
-      </w:r>
-    </w:p>
-    <w:p>
-      <w:pPr>
-        <w:rPr>
-          <w:sz w:val="18"/>
-        </w:rPr>
-      </w:pPr>
-      <w:r>
-        <w:rPr>
-          <w:sz w:val="18"/>
-        </w:rPr>
-        <w:t xml:space="preserve">            return Restaurant ( 9 examples )</w:t>
-      </w:r>
-    </w:p>
-    <w:p>
-      <w:pPr>
-        <w:rPr>
-          <w:sz w:val="18"/>
-        </w:rPr>
-      </w:pPr>
-      <w:r>
-        <w:rPr>
-          <w:sz w:val="18"/>
-        </w:rPr>
-        <w:t xml:space="preserve">            return Retail ( 2 examples )</w:t>
+        <w:t xml:space="preserve">    if </w:t>
+      </w:r>
+      <w:proofErr w:type="gramStart"/>
+      <w:r>
+        <w:rPr>
+          <w:sz w:val="18"/>
+        </w:rPr>
+        <w:t>( Milk</w:t>
+      </w:r>
+      <w:proofErr w:type="gramEnd"/>
+      <w:r>
+        <w:rPr>
+          <w:sz w:val="18"/>
+        </w:rPr>
+        <w:t xml:space="preserve"> &lt;= 5760.5 ) {</w:t>
+      </w:r>
+    </w:p>
+    <w:p>
+      <w:pPr>
+        <w:rPr>
+          <w:sz w:val="18"/>
+        </w:rPr>
+      </w:pPr>
+      <w:r>
+        <w:rPr>
+          <w:sz w:val="18"/>
+        </w:rPr>
+        <w:t xml:space="preserve">        if </w:t>
+      </w:r>
+      <w:proofErr w:type="gramStart"/>
+      <w:r>
+        <w:rPr>
+          <w:sz w:val="18"/>
+        </w:rPr>
+        <w:t>( Milk</w:t>
+      </w:r>
+      <w:proofErr w:type="gramEnd"/>
+      <w:r>
+        <w:rPr>
+          <w:sz w:val="18"/>
+        </w:rPr>
+        <w:t xml:space="preserve"> &lt;= 2609.0 ) {</w:t>
+      </w:r>
+    </w:p>
+    <w:p>
+      <w:pPr>
+        <w:rPr>
+          <w:sz w:val="18"/>
+        </w:rPr>
+      </w:pPr>
+      <w:r>
+        <w:rPr>
+          <w:sz w:val="18"/>
+        </w:rPr>
+        <w:t xml:space="preserve">            return Restaurant </w:t>
+      </w:r>
+      <w:proofErr w:type="gramStart"/>
+      <w:r>
+        <w:rPr>
+          <w:sz w:val="18"/>
+        </w:rPr>
+        <w:t>( 9</w:t>
+      </w:r>
+      <w:proofErr w:type="gramEnd"/>
+      <w:r>
+        <w:rPr>
+          <w:sz w:val="18"/>
+        </w:rPr>
+        <w:t xml:space="preserve"> examples )</w:t>
+      </w:r>
+    </w:p>
+    <w:p>
+      <w:pPr>
+        <w:rPr>
+          <w:sz w:val="18"/>
+        </w:rPr>
+      </w:pPr>
+      <w:r>
+        <w:rPr>
+          <w:sz w:val="18"/>
+        </w:rPr>
+        <w:t xml:space="preserve">            return Retail </w:t>
+      </w:r>
+      <w:proofErr w:type="gramStart"/>
+      <w:r>
+        <w:rPr>
+          <w:sz w:val="18"/>
+        </w:rPr>
+        <w:t>( 2</w:t>
+      </w:r>
+      <w:proofErr w:type="gramEnd"/>
+      <w:r>
+        <w:rPr>
+          <w:sz w:val="18"/>
+        </w:rPr>
+        <w:t xml:space="preserve"> examples )</w:t>
       </w:r>
     </w:p>
     <w:p>
@@ -953,33 +1475,83 @@
         <w:rPr>
           <w:sz w:val="18"/>
         </w:rPr>
-        <w:t xml:space="preserve">            if ( Delicatessan &lt;= 687.5 ) {</w:t>
-      </w:r>
-    </w:p>
-    <w:p>
-      <w:pPr>
-        <w:rPr>
-          <w:sz w:val="18"/>
-        </w:rPr>
-      </w:pPr>
-      <w:r>
-        <w:rPr>
-          <w:sz w:val="18"/>
-        </w:rPr>
-        <w:t xml:space="preserve">                return Restaurant ( 1 examples )</w:t>
-      </w:r>
-    </w:p>
-    <w:p>
-      <w:pPr>
-        <w:rPr>
-          <w:sz w:val="18"/>
-        </w:rPr>
-      </w:pPr>
-      <w:r>
-        <w:rPr>
-          <w:sz w:val="18"/>
-        </w:rPr>
-        <w:t xml:space="preserve">                return Retail ( 15 examples )</w:t>
+        <w:t xml:space="preserve">            if </w:t>
+      </w:r>
+      <w:proofErr w:type="gramStart"/>
+      <w:r>
+        <w:rPr>
+          <w:sz w:val="18"/>
+        </w:rPr>
+        <w:t xml:space="preserve">( </w:t>
+      </w:r>
+      <w:proofErr w:type="spellStart"/>
+      <w:r>
+        <w:rPr>
+          <w:sz w:val="18"/>
+        </w:rPr>
+        <w:t>Delicatessan</w:t>
+      </w:r>
+      <w:proofErr w:type="spellEnd"/>
+      <w:proofErr w:type="gramEnd"/>
+      <w:r>
+        <w:rPr>
+          <w:sz w:val="18"/>
+        </w:rPr>
+        <w:t xml:space="preserve"> &lt;= 687.5 ) {</w:t>
+      </w:r>
+    </w:p>
+    <w:p>
+      <w:pPr>
+        <w:rPr>
+          <w:sz w:val="18"/>
+        </w:rPr>
+      </w:pPr>
+      <w:r>
+        <w:rPr>
+          <w:sz w:val="18"/>
+        </w:rPr>
+        <w:t xml:space="preserve">                return Restaurant </w:t>
+      </w:r>
+      <w:proofErr w:type="gramStart"/>
+      <w:r>
+        <w:rPr>
+          <w:sz w:val="18"/>
+        </w:rPr>
+        <w:t>( 1</w:t>
+      </w:r>
+      <w:proofErr w:type="gramEnd"/>
+      <w:r>
+        <w:rPr>
+          <w:sz w:val="18"/>
+        </w:rPr>
+        <w:t xml:space="preserve"> examples )</w:t>
+      </w:r>
+    </w:p>
+    <w:p>
+      <w:pPr>
+        <w:rPr>
+          <w:sz w:val="18"/>
+        </w:rPr>
+      </w:pPr>
+      <w:r>
+        <w:rPr>
+          <w:sz w:val="18"/>
+        </w:rPr>
+        <w:t xml:space="preserve">                return Retail </w:t>
+      </w:r>
+      <w:proofErr w:type="gramStart"/>
+      <w:r>
+        <w:rPr>
+          <w:sz w:val="18"/>
+        </w:rPr>
+        <w:t>( 15</w:t>
+      </w:r>
+      <w:proofErr w:type="gramEnd"/>
+      <w:r>
+        <w:rPr>
+          <w:sz w:val="18"/>
+        </w:rPr>
+        <w:t xml:space="preserve"> examples )</w:t>
       </w:r>
     </w:p>
     <w:p>
@@ -1018,33 +1590,75 @@
         <w:rPr>
           <w:sz w:val="18"/>
         </w:rPr>
-        <w:t xml:space="preserve">                if ( Grocery &lt;= 8546.5 ) {</w:t>
-      </w:r>
-    </w:p>
-    <w:p>
-      <w:pPr>
-        <w:rPr>
-          <w:sz w:val="18"/>
-        </w:rPr>
-      </w:pPr>
-      <w:r>
-        <w:rPr>
-          <w:sz w:val="18"/>
-        </w:rPr>
-        <w:t xml:space="preserve">                    return Restaurant ( 8 examples )</w:t>
-      </w:r>
-    </w:p>
-    <w:p>
-      <w:pPr>
-        <w:rPr>
-          <w:sz w:val="18"/>
-        </w:rPr>
-      </w:pPr>
-      <w:r>
-        <w:rPr>
-          <w:sz w:val="18"/>
-        </w:rPr>
-        <w:t xml:space="preserve">                    return Retail ( 3 examples )</w:t>
+        <w:t xml:space="preserve">                if </w:t>
+      </w:r>
+      <w:proofErr w:type="gramStart"/>
+      <w:r>
+        <w:rPr>
+          <w:sz w:val="18"/>
+        </w:rPr>
+        <w:t>( Grocery</w:t>
+      </w:r>
+      <w:proofErr w:type="gramEnd"/>
+      <w:r>
+        <w:rPr>
+          <w:sz w:val="18"/>
+        </w:rPr>
+        <w:t xml:space="preserve"> &lt;= 8546.5 ) {</w:t>
+      </w:r>
+    </w:p>
+    <w:p>
+      <w:pPr>
+        <w:rPr>
+          <w:sz w:val="18"/>
+        </w:rPr>
+      </w:pPr>
+      <w:r>
+        <w:rPr>
+          <w:sz w:val="18"/>
+        </w:rPr>
+        <w:t xml:space="preserve">                    return Restaurant </w:t>
+      </w:r>
+      <w:proofErr w:type="gramStart"/>
+      <w:r>
+        <w:rPr>
+          <w:sz w:val="18"/>
+        </w:rPr>
+        <w:t>( 8</w:t>
+      </w:r>
+      <w:proofErr w:type="gramEnd"/>
+      <w:r>
+        <w:rPr>
+          <w:sz w:val="18"/>
+        </w:rPr>
+        <w:t xml:space="preserve"> examples )</w:t>
+      </w:r>
+    </w:p>
+    <w:p>
+      <w:pPr>
+        <w:rPr>
+          <w:sz w:val="18"/>
+        </w:rPr>
+      </w:pPr>
+      <w:r>
+        <w:rPr>
+          <w:sz w:val="18"/>
+        </w:rPr>
+        <w:t xml:space="preserve">                    return Retail </w:t>
+      </w:r>
+      <w:proofErr w:type="gramStart"/>
+      <w:r>
+        <w:rPr>
+          <w:sz w:val="18"/>
+        </w:rPr>
+        <w:t>( 3</w:t>
+      </w:r>
+      <w:proofErr w:type="gramEnd"/>
+      <w:r>
+        <w:rPr>
+          <w:sz w:val="18"/>
+        </w:rPr>
+        <w:t xml:space="preserve"> examples )</w:t>
       </w:r>
     </w:p>
     <w:p>
@@ -1083,20 +1697,48 @@
         <w:rPr>
           <w:sz w:val="18"/>
         </w:rPr>
-        <w:t xml:space="preserve">                    return Restaurant ( 3 examples )</w:t>
-      </w:r>
-    </w:p>
-    <w:p>
-      <w:pPr>
-        <w:rPr>
-          <w:sz w:val="18"/>
-        </w:rPr>
-      </w:pPr>
-      <w:r>
-        <w:rPr>
-          <w:sz w:val="18"/>
-        </w:rPr>
-        <w:t xml:space="preserve">                    return Retail ( 8 examples )</w:t>
+        <w:t xml:space="preserve">                    return Restaurant </w:t>
+      </w:r>
+      <w:proofErr w:type="gramStart"/>
+      <w:r>
+        <w:rPr>
+          <w:sz w:val="18"/>
+        </w:rPr>
+        <w:t>( 3</w:t>
+      </w:r>
+      <w:proofErr w:type="gramEnd"/>
+      <w:r>
+        <w:rPr>
+          <w:sz w:val="18"/>
+        </w:rPr>
+        <w:t xml:space="preserve"> examples )</w:t>
+      </w:r>
+    </w:p>
+    <w:p>
+      <w:pPr>
+        <w:rPr>
+          <w:sz w:val="18"/>
+        </w:rPr>
+      </w:pPr>
+      <w:r>
+        <w:rPr>
+          <w:sz w:val="18"/>
+        </w:rPr>
+        <w:t xml:space="preserve">                    return Retail </w:t>
+      </w:r>
+      <w:proofErr w:type="gramStart"/>
+      <w:r>
+        <w:rPr>
+          <w:sz w:val="18"/>
+        </w:rPr>
+        <w:t>( 8</w:t>
+      </w:r>
+      <w:proofErr w:type="gramEnd"/>
+      <w:r>
+        <w:rPr>
+          <w:sz w:val="18"/>
+        </w:rPr>
+        <w:t xml:space="preserve"> examples )</w:t>
       </w:r>
     </w:p>
     <w:p>
@@ -1174,72 +1816,164 @@
         <w:rPr>
           <w:sz w:val="18"/>
         </w:rPr>
-        <w:t xml:space="preserve">        if ( Detergent &lt;= 6931.5 ) {</w:t>
-      </w:r>
-    </w:p>
-    <w:p>
-      <w:pPr>
-        <w:rPr>
-          <w:sz w:val="18"/>
-        </w:rPr>
-      </w:pPr>
-      <w:r>
-        <w:rPr>
-          <w:sz w:val="18"/>
-        </w:rPr>
-        <w:t xml:space="preserve">            if ( Frozen &lt;= 3118.0 ) {</w:t>
-      </w:r>
-    </w:p>
-    <w:p>
-      <w:pPr>
-        <w:rPr>
-          <w:sz w:val="18"/>
-        </w:rPr>
-      </w:pPr>
-      <w:r>
-        <w:rPr>
-          <w:sz w:val="18"/>
-        </w:rPr>
-        <w:t xml:space="preserve">                if ( Fresh &lt;= 6277.5 ) {</w:t>
-      </w:r>
-    </w:p>
-    <w:p>
-      <w:pPr>
-        <w:rPr>
-          <w:sz w:val="18"/>
-        </w:rPr>
-      </w:pPr>
-      <w:r>
-        <w:rPr>
-          <w:sz w:val="18"/>
-        </w:rPr>
-        <w:t xml:space="preserve">                    if ( Fresh &lt;= 5310.0 ) {</w:t>
-      </w:r>
-    </w:p>
-    <w:p>
-      <w:pPr>
-        <w:rPr>
-          <w:sz w:val="18"/>
-        </w:rPr>
-      </w:pPr>
-      <w:r>
-        <w:rPr>
-          <w:sz w:val="18"/>
-        </w:rPr>
-        <w:t xml:space="preserve">                        if ( Delicatessan &lt;= 183.5 ) {</w:t>
-      </w:r>
-    </w:p>
-    <w:p>
-      <w:pPr>
-        <w:rPr>
-          <w:sz w:val="18"/>
-        </w:rPr>
-      </w:pPr>
-      <w:r>
-        <w:rPr>
-          <w:sz w:val="18"/>
-        </w:rPr>
-        <w:t xml:space="preserve">                            return Restaurant ( 1 examples )</w:t>
+        <w:t xml:space="preserve">        if </w:t>
+      </w:r>
+      <w:proofErr w:type="gramStart"/>
+      <w:r>
+        <w:rPr>
+          <w:sz w:val="18"/>
+        </w:rPr>
+        <w:t>( Detergent</w:t>
+      </w:r>
+      <w:proofErr w:type="gramEnd"/>
+      <w:r>
+        <w:rPr>
+          <w:sz w:val="18"/>
+        </w:rPr>
+        <w:t xml:space="preserve"> &lt;= 6931.5 ) {</w:t>
+      </w:r>
+    </w:p>
+    <w:p>
+      <w:pPr>
+        <w:rPr>
+          <w:sz w:val="18"/>
+        </w:rPr>
+      </w:pPr>
+      <w:r>
+        <w:rPr>
+          <w:sz w:val="18"/>
+        </w:rPr>
+        <w:t xml:space="preserve">            if </w:t>
+      </w:r>
+      <w:proofErr w:type="gramStart"/>
+      <w:r>
+        <w:rPr>
+          <w:sz w:val="18"/>
+        </w:rPr>
+        <w:t>( Frozen</w:t>
+      </w:r>
+      <w:proofErr w:type="gramEnd"/>
+      <w:r>
+        <w:rPr>
+          <w:sz w:val="18"/>
+        </w:rPr>
+        <w:t xml:space="preserve"> &lt;= 3118.0 ) {</w:t>
+      </w:r>
+    </w:p>
+    <w:p>
+      <w:pPr>
+        <w:rPr>
+          <w:sz w:val="18"/>
+        </w:rPr>
+      </w:pPr>
+      <w:r>
+        <w:rPr>
+          <w:sz w:val="18"/>
+        </w:rPr>
+        <w:t xml:space="preserve">                if </w:t>
+      </w:r>
+      <w:proofErr w:type="gramStart"/>
+      <w:r>
+        <w:rPr>
+          <w:sz w:val="18"/>
+        </w:rPr>
+        <w:t>( Fresh</w:t>
+      </w:r>
+      <w:proofErr w:type="gramEnd"/>
+      <w:r>
+        <w:rPr>
+          <w:sz w:val="18"/>
+        </w:rPr>
+        <w:t xml:space="preserve"> &lt;= 6277.5 ) {</w:t>
+      </w:r>
+    </w:p>
+    <w:p>
+      <w:pPr>
+        <w:rPr>
+          <w:sz w:val="18"/>
+        </w:rPr>
+      </w:pPr>
+      <w:r>
+        <w:rPr>
+          <w:sz w:val="18"/>
+        </w:rPr>
+        <w:t xml:space="preserve">                    if </w:t>
+      </w:r>
+      <w:proofErr w:type="gramStart"/>
+      <w:r>
+        <w:rPr>
+          <w:sz w:val="18"/>
+        </w:rPr>
+        <w:t>( Fresh</w:t>
+      </w:r>
+      <w:proofErr w:type="gramEnd"/>
+      <w:r>
+        <w:rPr>
+          <w:sz w:val="18"/>
+        </w:rPr>
+        <w:t xml:space="preserve"> &lt;= 5310.0 ) {</w:t>
+      </w:r>
+    </w:p>
+    <w:p>
+      <w:pPr>
+        <w:rPr>
+          <w:sz w:val="18"/>
+        </w:rPr>
+      </w:pPr>
+      <w:r>
+        <w:rPr>
+          <w:sz w:val="18"/>
+        </w:rPr>
+        <w:t xml:space="preserve">                        if </w:t>
+      </w:r>
+      <w:proofErr w:type="gramStart"/>
+      <w:r>
+        <w:rPr>
+          <w:sz w:val="18"/>
+        </w:rPr>
+        <w:t xml:space="preserve">( </w:t>
+      </w:r>
+      <w:proofErr w:type="spellStart"/>
+      <w:r>
+        <w:rPr>
+          <w:sz w:val="18"/>
+        </w:rPr>
+        <w:t>Delicatessan</w:t>
+      </w:r>
+      <w:proofErr w:type="spellEnd"/>
+      <w:proofErr w:type="gramEnd"/>
+      <w:r>
+        <w:rPr>
+          <w:sz w:val="18"/>
+        </w:rPr>
+        <w:t xml:space="preserve"> &lt;= 183.5 ) {</w:t>
+      </w:r>
+    </w:p>
+    <w:p>
+      <w:pPr>
+        <w:rPr>
+          <w:sz w:val="18"/>
+        </w:rPr>
+      </w:pPr>
+      <w:r>
+        <w:rPr>
+          <w:sz w:val="18"/>
+        </w:rPr>
+        <w:t xml:space="preserve">                            return Restaurant </w:t>
+      </w:r>
+      <w:proofErr w:type="gramStart"/>
+      <w:r>
+        <w:rPr>
+          <w:sz w:val="18"/>
+        </w:rPr>
+        <w:t>( 1</w:t>
+      </w:r>
+      <w:proofErr w:type="gramEnd"/>
+      <w:r>
+        <w:rPr>
+          <w:sz w:val="18"/>
+        </w:rPr>
+        <w:t xml:space="preserve"> examples )</w:t>
       </w:r>
     </w:p>
     <w:p>
@@ -1278,20 +2012,48 @@
         <w:rPr>
           <w:sz w:val="18"/>
         </w:rPr>
-        <w:t xml:space="preserve">                            if ( Grocery &lt;= 6921.0 ) {</w:t>
-      </w:r>
-    </w:p>
-    <w:p>
-      <w:pPr>
-        <w:rPr>
-          <w:sz w:val="18"/>
-        </w:rPr>
-      </w:pPr>
-      <w:r>
-        <w:rPr>
-          <w:sz w:val="18"/>
-        </w:rPr>
-        <w:t xml:space="preserve">                                return Restaurant ( 1 examples )</w:t>
+        <w:t xml:space="preserve">                            if </w:t>
+      </w:r>
+      <w:proofErr w:type="gramStart"/>
+      <w:r>
+        <w:rPr>
+          <w:sz w:val="18"/>
+        </w:rPr>
+        <w:t>( Grocery</w:t>
+      </w:r>
+      <w:proofErr w:type="gramEnd"/>
+      <w:r>
+        <w:rPr>
+          <w:sz w:val="18"/>
+        </w:rPr>
+        <w:t xml:space="preserve"> &lt;= 6921.0 ) {</w:t>
+      </w:r>
+    </w:p>
+    <w:p>
+      <w:pPr>
+        <w:rPr>
+          <w:sz w:val="18"/>
+        </w:rPr>
+      </w:pPr>
+      <w:r>
+        <w:rPr>
+          <w:sz w:val="18"/>
+        </w:rPr>
+        <w:t xml:space="preserve">                                return Restaurant </w:t>
+      </w:r>
+      <w:proofErr w:type="gramStart"/>
+      <w:r>
+        <w:rPr>
+          <w:sz w:val="18"/>
+        </w:rPr>
+        <w:t>( 1</w:t>
+      </w:r>
+      <w:proofErr w:type="gramEnd"/>
+      <w:r>
+        <w:rPr>
+          <w:sz w:val="18"/>
+        </w:rPr>
+        <w:t xml:space="preserve"> examples )</w:t>
       </w:r>
     </w:p>
     <w:p>
@@ -1330,20 +2092,48 @@
         <w:rPr>
           <w:sz w:val="18"/>
         </w:rPr>
-        <w:t xml:space="preserve">                                if ( Grocery &lt;= 15491.5 ) {</w:t>
-      </w:r>
-    </w:p>
-    <w:p>
-      <w:pPr>
-        <w:rPr>
-          <w:sz w:val="18"/>
-        </w:rPr>
-      </w:pPr>
-      <w:r>
-        <w:rPr>
-          <w:sz w:val="18"/>
-        </w:rPr>
-        <w:t xml:space="preserve">                                    return Retail ( 22 examples )</w:t>
+        <w:t xml:space="preserve">                                if </w:t>
+      </w:r>
+      <w:proofErr w:type="gramStart"/>
+      <w:r>
+        <w:rPr>
+          <w:sz w:val="18"/>
+        </w:rPr>
+        <w:t>( Grocery</w:t>
+      </w:r>
+      <w:proofErr w:type="gramEnd"/>
+      <w:r>
+        <w:rPr>
+          <w:sz w:val="18"/>
+        </w:rPr>
+        <w:t xml:space="preserve"> &lt;= 15491.5 ) {</w:t>
+      </w:r>
+    </w:p>
+    <w:p>
+      <w:pPr>
+        <w:rPr>
+          <w:sz w:val="18"/>
+        </w:rPr>
+      </w:pPr>
+      <w:r>
+        <w:rPr>
+          <w:sz w:val="18"/>
+        </w:rPr>
+        <w:t xml:space="preserve">                                    return Retail </w:t>
+      </w:r>
+      <w:proofErr w:type="gramStart"/>
+      <w:r>
+        <w:rPr>
+          <w:sz w:val="18"/>
+        </w:rPr>
+        <w:t>( 22</w:t>
+      </w:r>
+      <w:proofErr w:type="gramEnd"/>
+      <w:r>
+        <w:rPr>
+          <w:sz w:val="18"/>
+        </w:rPr>
+        <w:t xml:space="preserve"> examples )</w:t>
       </w:r>
     </w:p>
     <w:p>
@@ -1382,20 +2172,48 @@
         <w:rPr>
           <w:sz w:val="18"/>
         </w:rPr>
-        <w:t xml:space="preserve">                                    return Restaurant ( 1 examples )</w:t>
-      </w:r>
-    </w:p>
-    <w:p>
-      <w:pPr>
-        <w:rPr>
-          <w:sz w:val="18"/>
-        </w:rPr>
-      </w:pPr>
-      <w:r>
-        <w:rPr>
-          <w:sz w:val="18"/>
-        </w:rPr>
-        <w:t xml:space="preserve">                                    return Retail ( 5 examples )</w:t>
+        <w:t xml:space="preserve">                                    return Restaurant </w:t>
+      </w:r>
+      <w:proofErr w:type="gramStart"/>
+      <w:r>
+        <w:rPr>
+          <w:sz w:val="18"/>
+        </w:rPr>
+        <w:t>( 1</w:t>
+      </w:r>
+      <w:proofErr w:type="gramEnd"/>
+      <w:r>
+        <w:rPr>
+          <w:sz w:val="18"/>
+        </w:rPr>
+        <w:t xml:space="preserve"> examples )</w:t>
+      </w:r>
+    </w:p>
+    <w:p>
+      <w:pPr>
+        <w:rPr>
+          <w:sz w:val="18"/>
+        </w:rPr>
+      </w:pPr>
+      <w:r>
+        <w:rPr>
+          <w:sz w:val="18"/>
+        </w:rPr>
+        <w:t xml:space="preserve">                                    return Retail </w:t>
+      </w:r>
+      <w:proofErr w:type="gramStart"/>
+      <w:r>
+        <w:rPr>
+          <w:sz w:val="18"/>
+        </w:rPr>
+        <w:t>( 5</w:t>
+      </w:r>
+      <w:proofErr w:type="gramEnd"/>
+      <w:r>
+        <w:rPr>
+          <w:sz w:val="18"/>
+        </w:rPr>
+        <w:t xml:space="preserve"> examples )</w:t>
       </w:r>
     </w:p>
     <w:p>
@@ -1473,20 +2291,48 @@
         <w:rPr>
           <w:sz w:val="18"/>
         </w:rPr>
-        <w:t xml:space="preserve">                        return Restaurant ( 2 examples )</w:t>
-      </w:r>
-    </w:p>
-    <w:p>
-      <w:pPr>
-        <w:rPr>
-          <w:sz w:val="18"/>
-        </w:rPr>
-      </w:pPr>
-      <w:r>
-        <w:rPr>
-          <w:sz w:val="18"/>
-        </w:rPr>
-        <w:t xml:space="preserve">                        return Retail ( 1 examples )</w:t>
+        <w:t xml:space="preserve">                        return Restaurant </w:t>
+      </w:r>
+      <w:proofErr w:type="gramStart"/>
+      <w:r>
+        <w:rPr>
+          <w:sz w:val="18"/>
+        </w:rPr>
+        <w:t>( 2</w:t>
+      </w:r>
+      <w:proofErr w:type="gramEnd"/>
+      <w:r>
+        <w:rPr>
+          <w:sz w:val="18"/>
+        </w:rPr>
+        <w:t xml:space="preserve"> examples )</w:t>
+      </w:r>
+    </w:p>
+    <w:p>
+      <w:pPr>
+        <w:rPr>
+          <w:sz w:val="18"/>
+        </w:rPr>
+      </w:pPr>
+      <w:r>
+        <w:rPr>
+          <w:sz w:val="18"/>
+        </w:rPr>
+        <w:t xml:space="preserve">                        return Retail </w:t>
+      </w:r>
+      <w:proofErr w:type="gramStart"/>
+      <w:r>
+        <w:rPr>
+          <w:sz w:val="18"/>
+        </w:rPr>
+        <w:t>( 1</w:t>
+      </w:r>
+      <w:proofErr w:type="gramEnd"/>
+      <w:r>
+        <w:rPr>
+          <w:sz w:val="18"/>
+        </w:rPr>
+        <w:t xml:space="preserve"> examples )</w:t>
       </w:r>
     </w:p>
     <w:p>
@@ -1538,7 +2384,21 @@
         <w:rPr>
           <w:sz w:val="18"/>
         </w:rPr>
-        <w:t xml:space="preserve">                    return Retail ( 29 examples )</w:t>
+        <w:t xml:space="preserve">                    return Retail </w:t>
+      </w:r>
+      <w:proofErr w:type="gramStart"/>
+      <w:r>
+        <w:rPr>
+          <w:sz w:val="18"/>
+        </w:rPr>
+        <w:t>( 29</w:t>
+      </w:r>
+      <w:proofErr w:type="gramEnd"/>
+      <w:r>
+        <w:rPr>
+          <w:sz w:val="18"/>
+        </w:rPr>
+        <w:t xml:space="preserve"> examples )</w:t>
       </w:r>
     </w:p>
     <w:p>
@@ -1590,20 +2450,48 @@
         <w:rPr>
           <w:sz w:val="18"/>
         </w:rPr>
-        <w:t xml:space="preserve">                return Restaurant ( 4 examples )</w:t>
-      </w:r>
-    </w:p>
-    <w:p>
-      <w:pPr>
-        <w:rPr>
-          <w:sz w:val="18"/>
-        </w:rPr>
-      </w:pPr>
-      <w:r>
-        <w:rPr>
-          <w:sz w:val="18"/>
-        </w:rPr>
-        <w:t xml:space="preserve">                return Retail ( 3 examples )</w:t>
+        <w:t xml:space="preserve">                return Restaurant </w:t>
+      </w:r>
+      <w:proofErr w:type="gramStart"/>
+      <w:r>
+        <w:rPr>
+          <w:sz w:val="18"/>
+        </w:rPr>
+        <w:t>( 4</w:t>
+      </w:r>
+      <w:proofErr w:type="gramEnd"/>
+      <w:r>
+        <w:rPr>
+          <w:sz w:val="18"/>
+        </w:rPr>
+        <w:t xml:space="preserve"> examples )</w:t>
+      </w:r>
+    </w:p>
+    <w:p>
+      <w:pPr>
+        <w:rPr>
+          <w:sz w:val="18"/>
+        </w:rPr>
+      </w:pPr>
+      <w:r>
+        <w:rPr>
+          <w:sz w:val="18"/>
+        </w:rPr>
+        <w:t xml:space="preserve">                return Retail </w:t>
+      </w:r>
+      <w:proofErr w:type="gramStart"/>
+      <w:r>
+        <w:rPr>
+          <w:sz w:val="18"/>
+        </w:rPr>
+        <w:t>( 3</w:t>
+      </w:r>
+      <w:proofErr w:type="gramEnd"/>
+      <w:r>
+        <w:rPr>
+          <w:sz w:val="18"/>
+        </w:rPr>
+        <w:t xml:space="preserve"> examples )</w:t>
       </w:r>
     </w:p>
     <w:p>
@@ -1655,7 +2543,21 @@
         <w:rPr>
           <w:sz w:val="18"/>
         </w:rPr>
-        <w:t xml:space="preserve">            return Retail ( 46 examples )</w:t>
+        <w:t xml:space="preserve">            return Retail </w:t>
+      </w:r>
+      <w:proofErr w:type="gramStart"/>
+      <w:r>
+        <w:rPr>
+          <w:sz w:val="18"/>
+        </w:rPr>
+        <w:t>( 46</w:t>
+      </w:r>
+      <w:proofErr w:type="gramEnd"/>
+      <w:r>
+        <w:rPr>
+          <w:sz w:val="18"/>
+        </w:rPr>
+        <w:t xml:space="preserve"> examples )</w:t>
       </w:r>
     </w:p>
     <w:p>

</xml_diff>

<commit_message>
added code to report, answered pard 3b
</commit_message>
<xml_diff>
--- a/report.docx
+++ b/report.docx
@@ -342,6 +342,122 @@
           <w:numId w:val="1"/>
         </w:numPr>
       </w:pPr>
+      <w:r>
+        <w:t xml:space="preserve">To train the decision tree with </w:t>
+      </w:r>
+      <w:proofErr w:type="spellStart"/>
+      <w:r>
+        <w:t>SciKit-Learn’s</w:t>
+      </w:r>
+      <w:proofErr w:type="spellEnd"/>
+      <w:r>
+        <w:t xml:space="preserve"> Decision Tree </w:t>
+      </w:r>
+      <w:r>
+        <w:t>tools, we needed to identify the class column (‘</w:t>
+      </w:r>
+      <w:proofErr w:type="spellStart"/>
+      <w:r>
+        <w:t>BusinessCategory</w:t>
+      </w:r>
+      <w:proofErr w:type="spellEnd"/>
+      <w:r>
+        <w:t xml:space="preserve">’ – Column 1) and the rest of the data (Columns 2-7) as the training data. Also, we must initialize </w:t>
+      </w:r>
+      <w:proofErr w:type="spellStart"/>
+      <w:r>
+        <w:t>SciKit-Learn’s</w:t>
+      </w:r>
+      <w:proofErr w:type="spellEnd"/>
+      <w:r>
+        <w:t xml:space="preserve"> </w:t>
+      </w:r>
+      <w:proofErr w:type="spellStart"/>
+      <w:r>
+        <w:t>DecisionTreeClassifier</w:t>
+      </w:r>
+      <w:proofErr w:type="spellEnd"/>
+      <w:r>
+        <w:t xml:space="preserve"> module. We indicate minimum sample split size of 20 (bins don’t split if they have less than 20 samples so as to not create a very large tree), and set the criterion to entropy (vs Gini). Then, our decision tree is trained using the </w:t>
+      </w:r>
+      <w:proofErr w:type="gramStart"/>
+      <w:r>
+        <w:t>fit(</w:t>
+      </w:r>
+      <w:proofErr w:type="gramEnd"/>
+      <w:r>
+        <w:t xml:space="preserve">) module which takes in two parameters: class, attributes. We then visualize our decision tree using </w:t>
+      </w:r>
+      <w:proofErr w:type="spellStart"/>
+      <w:r>
+        <w:t>GraphViz</w:t>
+      </w:r>
+      <w:proofErr w:type="spellEnd"/>
+      <w:r>
+        <w:t xml:space="preserve">. Implementation of our decision </w:t>
+      </w:r>
+      <w:r>
+        <w:t>tree can be seen below. Also, entire code is found at the end of this document.</w:t>
+      </w:r>
+    </w:p>
+    <w:p>
+      <w:pPr>
+        <w:pStyle w:val="ListParagraph"/>
+        <w:ind w:left="2160"/>
+      </w:pPr>
+      <w:r>
+        <w:rPr>
+          <w:noProof/>
+        </w:rPr>
+        <w:drawing>
+          <wp:inline distT="0" distB="0" distL="0" distR="0" wp14:anchorId="697D46FB" wp14:editId="11C5B362">
+            <wp:extent cx="4520738" cy="2425432"/>
+            <wp:effectExtent l="0" t="0" r="635" b="0"/>
+            <wp:docPr id="3" name="Picture 3" descr="../../../../Desktop/Screen%20Shot%202015-11-21%20at%209.40.0"/>
+            <wp:cNvGraphicFramePr>
+              <a:graphicFrameLocks xmlns:a="http://schemas.openxmlformats.org/drawingml/2006/main" noChangeAspect="1"/>
+            </wp:cNvGraphicFramePr>
+            <a:graphic xmlns:a="http://schemas.openxmlformats.org/drawingml/2006/main">
+              <a:graphicData uri="http://schemas.openxmlformats.org/drawingml/2006/picture">
+                <pic:pic xmlns:pic="http://schemas.openxmlformats.org/drawingml/2006/picture">
+                  <pic:nvPicPr>
+                    <pic:cNvPr id="0" name="Picture 2" descr="../../../../Desktop/Screen%20Shot%202015-11-21%20at%209.40.0"/>
+                    <pic:cNvPicPr>
+                      <a:picLocks noChangeAspect="1" noChangeArrowheads="1"/>
+                    </pic:cNvPicPr>
+                  </pic:nvPicPr>
+                  <pic:blipFill>
+                    <a:blip r:embed="rId6">
+                      <a:extLst>
+                        <a:ext uri="{28A0092B-C50C-407E-A947-70E740481C1C}">
+                          <a14:useLocalDpi xmlns:a14="http://schemas.microsoft.com/office/drawing/2010/main" val="0"/>
+                        </a:ext>
+                      </a:extLst>
+                    </a:blip>
+                    <a:srcRect/>
+                    <a:stretch>
+                      <a:fillRect/>
+                    </a:stretch>
+                  </pic:blipFill>
+                  <pic:spPr bwMode="auto">
+                    <a:xfrm>
+                      <a:off x="0" y="0"/>
+                      <a:ext cx="4558592" cy="2445741"/>
+                    </a:xfrm>
+                    <a:prstGeom prst="rect">
+                      <a:avLst/>
+                    </a:prstGeom>
+                    <a:noFill/>
+                    <a:ln>
+                      <a:noFill/>
+                    </a:ln>
+                  </pic:spPr>
+                </pic:pic>
+              </a:graphicData>
+            </a:graphic>
+          </wp:inline>
+        </w:drawing>
+      </w:r>
     </w:p>
     <w:p>
       <w:pPr>
@@ -370,7 +486,18 @@
         <w:t xml:space="preserve">(below) </w:t>
       </w:r>
       <w:r>
-        <w:t>on next page (Figure 1).</w:t>
+        <w:t>on next page (Figure 1)</w:t>
+      </w:r>
+      <w:proofErr w:type="gramStart"/>
+      <w:r>
+        <w:t>/(</w:t>
+      </w:r>
+      <w:proofErr w:type="gramEnd"/>
+      <w:r>
+        <w:t>Figure 2)</w:t>
+      </w:r>
+      <w:r>
+        <w:t>.</w:t>
       </w:r>
     </w:p>
     <w:p>
@@ -432,17 +559,12 @@
         <w:t>)</w:t>
       </w:r>
       <w:r>
-        <w:t xml:space="preserve"> OR (Detergent &lt;= 1746.5 AND Grocery &gt; 4480.5 Detergent &lt;= 507.5) OR (Detergent &lt;= 1746.5 AND Grocery </w:t>
-      </w:r>
-      <w:bookmarkStart w:id="0" w:name="_GoBack"/>
-      <w:r>
-        <w:t>&gt;)</w:t>
+        <w:t xml:space="preserve"> OR (Detergent &lt;= 1746.5 AND Grocery &gt; 4480.5 Detergent &lt;= 507.5) OR (Detergent &lt;= 1746.5 AND Grocery &gt;)</w:t>
       </w:r>
       <w:r>
         <w:t xml:space="preserve"> </w:t>
       </w:r>
     </w:p>
-    <w:bookmarkEnd w:id="0"/>
     <w:p>
       <w:pPr>
         <w:pStyle w:val="ListParagraph"/>
@@ -509,6 +631,8 @@
           <w:numId w:val="1"/>
         </w:numPr>
       </w:pPr>
+      <w:bookmarkStart w:id="0" w:name="_GoBack"/>
+      <w:bookmarkEnd w:id="0"/>
     </w:p>
     <w:p/>
     <w:p>
@@ -537,7 +661,7 @@
                     </pic:cNvPicPr>
                   </pic:nvPicPr>
                   <pic:blipFill>
-                    <a:blip r:embed="rId6">
+                    <a:blip r:embed="rId7">
                       <a:extLst>
                         <a:ext uri="{28A0092B-C50C-407E-A947-70E740481C1C}">
                           <a14:useLocalDpi xmlns:a14="http://schemas.microsoft.com/office/drawing/2010/main" val="0"/>
@@ -647,7 +771,7 @@
                     </pic:cNvPicPr>
                   </pic:nvPicPr>
                   <pic:blipFill>
-                    <a:blip r:embed="rId7" cstate="print">
+                    <a:blip r:embed="rId8" cstate="print">
                       <a:extLst>
                         <a:ext uri="{28A0092B-C50C-407E-A947-70E740481C1C}">
                           <a14:useLocalDpi xmlns:a14="http://schemas.microsoft.com/office/drawing/2010/main" val="0"/>
@@ -2655,6 +2779,463 @@
           <w:sz w:val="18"/>
         </w:rPr>
         <w:t>}</w:t>
+      </w:r>
+    </w:p>
+    <w:p>
+      <w:pPr>
+        <w:rPr>
+          <w:sz w:val="18"/>
+        </w:rPr>
+      </w:pPr>
+    </w:p>
+    <w:p>
+      <w:pPr>
+        <w:rPr>
+          <w:sz w:val="18"/>
+        </w:rPr>
+      </w:pPr>
+    </w:p>
+    <w:p>
+      <w:pPr>
+        <w:rPr>
+          <w:sz w:val="18"/>
+        </w:rPr>
+      </w:pPr>
+    </w:p>
+    <w:p>
+      <w:pPr>
+        <w:rPr>
+          <w:sz w:val="18"/>
+        </w:rPr>
+      </w:pPr>
+    </w:p>
+    <w:p>
+      <w:pPr>
+        <w:rPr>
+          <w:sz w:val="18"/>
+        </w:rPr>
+      </w:pPr>
+    </w:p>
+    <w:p>
+      <w:pPr>
+        <w:rPr>
+          <w:sz w:val="18"/>
+        </w:rPr>
+      </w:pPr>
+    </w:p>
+    <w:p>
+      <w:pPr>
+        <w:rPr>
+          <w:sz w:val="18"/>
+        </w:rPr>
+      </w:pPr>
+    </w:p>
+    <w:p>
+      <w:pPr>
+        <w:rPr>
+          <w:sz w:val="18"/>
+        </w:rPr>
+      </w:pPr>
+    </w:p>
+    <w:p>
+      <w:pPr>
+        <w:rPr>
+          <w:sz w:val="18"/>
+        </w:rPr>
+      </w:pPr>
+    </w:p>
+    <w:p>
+      <w:pPr>
+        <w:rPr>
+          <w:sz w:val="18"/>
+        </w:rPr>
+      </w:pPr>
+    </w:p>
+    <w:p>
+      <w:pPr>
+        <w:rPr>
+          <w:sz w:val="18"/>
+        </w:rPr>
+      </w:pPr>
+    </w:p>
+    <w:p>
+      <w:pPr>
+        <w:rPr>
+          <w:sz w:val="18"/>
+        </w:rPr>
+      </w:pPr>
+    </w:p>
+    <w:p>
+      <w:pPr>
+        <w:rPr>
+          <w:sz w:val="18"/>
+        </w:rPr>
+      </w:pPr>
+    </w:p>
+    <w:p>
+      <w:pPr>
+        <w:rPr>
+          <w:sz w:val="18"/>
+        </w:rPr>
+      </w:pPr>
+    </w:p>
+    <w:p>
+      <w:pPr>
+        <w:rPr>
+          <w:sz w:val="18"/>
+        </w:rPr>
+      </w:pPr>
+    </w:p>
+    <w:p>
+      <w:pPr>
+        <w:rPr>
+          <w:sz w:val="18"/>
+        </w:rPr>
+      </w:pPr>
+    </w:p>
+    <w:p>
+      <w:pPr>
+        <w:rPr>
+          <w:sz w:val="18"/>
+        </w:rPr>
+      </w:pPr>
+    </w:p>
+    <w:p>
+      <w:pPr>
+        <w:rPr>
+          <w:sz w:val="18"/>
+        </w:rPr>
+      </w:pPr>
+    </w:p>
+    <w:p>
+      <w:pPr>
+        <w:rPr>
+          <w:sz w:val="18"/>
+        </w:rPr>
+      </w:pPr>
+    </w:p>
+    <w:p>
+      <w:pPr>
+        <w:rPr>
+          <w:sz w:val="18"/>
+        </w:rPr>
+      </w:pPr>
+    </w:p>
+    <w:p>
+      <w:pPr>
+        <w:rPr>
+          <w:sz w:val="18"/>
+        </w:rPr>
+      </w:pPr>
+    </w:p>
+    <w:p>
+      <w:pPr>
+        <w:rPr>
+          <w:sz w:val="18"/>
+        </w:rPr>
+      </w:pPr>
+    </w:p>
+    <w:p>
+      <w:pPr>
+        <w:rPr>
+          <w:sz w:val="18"/>
+        </w:rPr>
+      </w:pPr>
+    </w:p>
+    <w:p>
+      <w:pPr>
+        <w:rPr>
+          <w:sz w:val="18"/>
+        </w:rPr>
+      </w:pPr>
+    </w:p>
+    <w:p>
+      <w:pPr>
+        <w:rPr>
+          <w:sz w:val="18"/>
+        </w:rPr>
+      </w:pPr>
+    </w:p>
+    <w:p>
+      <w:pPr>
+        <w:rPr>
+          <w:sz w:val="18"/>
+        </w:rPr>
+      </w:pPr>
+    </w:p>
+    <w:p>
+      <w:pPr>
+        <w:rPr>
+          <w:sz w:val="18"/>
+        </w:rPr>
+      </w:pPr>
+    </w:p>
+    <w:p>
+      <w:pPr>
+        <w:rPr>
+          <w:sz w:val="18"/>
+        </w:rPr>
+      </w:pPr>
+    </w:p>
+    <w:p>
+      <w:pPr>
+        <w:rPr>
+          <w:sz w:val="18"/>
+        </w:rPr>
+      </w:pPr>
+    </w:p>
+    <w:p>
+      <w:pPr>
+        <w:rPr>
+          <w:sz w:val="18"/>
+        </w:rPr>
+      </w:pPr>
+    </w:p>
+    <w:p>
+      <w:pPr>
+        <w:rPr>
+          <w:sz w:val="18"/>
+        </w:rPr>
+      </w:pPr>
+    </w:p>
+    <w:p>
+      <w:pPr>
+        <w:rPr>
+          <w:sz w:val="18"/>
+        </w:rPr>
+      </w:pPr>
+    </w:p>
+    <w:p>
+      <w:pPr>
+        <w:rPr>
+          <w:sz w:val="18"/>
+        </w:rPr>
+      </w:pPr>
+    </w:p>
+    <w:p>
+      <w:pPr>
+        <w:rPr>
+          <w:sz w:val="18"/>
+        </w:rPr>
+      </w:pPr>
+    </w:p>
+    <w:p>
+      <w:pPr>
+        <w:rPr>
+          <w:sz w:val="18"/>
+        </w:rPr>
+      </w:pPr>
+    </w:p>
+    <w:p>
+      <w:pPr>
+        <w:rPr>
+          <w:sz w:val="18"/>
+        </w:rPr>
+      </w:pPr>
+    </w:p>
+    <w:p>
+      <w:pPr>
+        <w:rPr>
+          <w:sz w:val="18"/>
+        </w:rPr>
+      </w:pPr>
+    </w:p>
+    <w:p>
+      <w:pPr>
+        <w:rPr>
+          <w:sz w:val="18"/>
+        </w:rPr>
+      </w:pPr>
+    </w:p>
+    <w:p>
+      <w:pPr>
+        <w:rPr>
+          <w:sz w:val="18"/>
+        </w:rPr>
+      </w:pPr>
+    </w:p>
+    <w:p>
+      <w:pPr>
+        <w:rPr>
+          <w:sz w:val="18"/>
+        </w:rPr>
+      </w:pPr>
+    </w:p>
+    <w:p>
+      <w:pPr>
+        <w:rPr>
+          <w:sz w:val="18"/>
+        </w:rPr>
+      </w:pPr>
+    </w:p>
+    <w:p>
+      <w:pPr>
+        <w:rPr>
+          <w:sz w:val="18"/>
+        </w:rPr>
+      </w:pPr>
+    </w:p>
+    <w:p>
+      <w:pPr>
+        <w:rPr>
+          <w:sz w:val="18"/>
+        </w:rPr>
+      </w:pPr>
+    </w:p>
+    <w:p>
+      <w:pPr>
+        <w:rPr>
+          <w:sz w:val="18"/>
+        </w:rPr>
+      </w:pPr>
+    </w:p>
+    <w:p>
+      <w:pPr>
+        <w:rPr>
+          <w:sz w:val="18"/>
+        </w:rPr>
+      </w:pPr>
+    </w:p>
+    <w:p>
+      <w:pPr>
+        <w:rPr>
+          <w:sz w:val="18"/>
+        </w:rPr>
+      </w:pPr>
+    </w:p>
+    <w:p>
+      <w:pPr>
+        <w:rPr>
+          <w:sz w:val="18"/>
+        </w:rPr>
+      </w:pPr>
+      <w:r>
+        <w:rPr>
+          <w:sz w:val="18"/>
+        </w:rPr>
+        <w:t>CODE:</w:t>
+      </w:r>
+    </w:p>
+    <w:p>
+      <w:pPr>
+        <w:rPr>
+          <w:sz w:val="18"/>
+        </w:rPr>
+      </w:pPr>
+      <w:r>
+        <w:rPr>
+          <w:noProof/>
+          <w:sz w:val="18"/>
+        </w:rPr>
+        <w:drawing>
+          <wp:inline distT="0" distB="0" distL="0" distR="0" wp14:anchorId="3584F8C8" wp14:editId="23C521BF">
+            <wp:extent cx="5939155" cy="7333615"/>
+            <wp:effectExtent l="0" t="0" r="4445" b="6985"/>
+            <wp:docPr id="4" name="Picture 4" descr="../../../../Desktop/Screen%20Shot%202015-11-21%20at%209.44.5"/>
+            <wp:cNvGraphicFramePr>
+              <a:graphicFrameLocks xmlns:a="http://schemas.openxmlformats.org/drawingml/2006/main" noChangeAspect="1"/>
+            </wp:cNvGraphicFramePr>
+            <a:graphic xmlns:a="http://schemas.openxmlformats.org/drawingml/2006/main">
+              <a:graphicData uri="http://schemas.openxmlformats.org/drawingml/2006/picture">
+                <pic:pic xmlns:pic="http://schemas.openxmlformats.org/drawingml/2006/picture">
+                  <pic:nvPicPr>
+                    <pic:cNvPr id="0" name="Picture 3" descr="../../../../Desktop/Screen%20Shot%202015-11-21%20at%209.44.5"/>
+                    <pic:cNvPicPr>
+                      <a:picLocks noChangeAspect="1" noChangeArrowheads="1"/>
+                    </pic:cNvPicPr>
+                  </pic:nvPicPr>
+                  <pic:blipFill>
+                    <a:blip r:embed="rId9" cstate="print">
+                      <a:extLst>
+                        <a:ext uri="{28A0092B-C50C-407E-A947-70E740481C1C}">
+                          <a14:useLocalDpi xmlns:a14="http://schemas.microsoft.com/office/drawing/2010/main" val="0"/>
+                        </a:ext>
+                      </a:extLst>
+                    </a:blip>
+                    <a:srcRect/>
+                    <a:stretch>
+                      <a:fillRect/>
+                    </a:stretch>
+                  </pic:blipFill>
+                  <pic:spPr bwMode="auto">
+                    <a:xfrm>
+                      <a:off x="0" y="0"/>
+                      <a:ext cx="5939155" cy="7333615"/>
+                    </a:xfrm>
+                    <a:prstGeom prst="rect">
+                      <a:avLst/>
+                    </a:prstGeom>
+                    <a:noFill/>
+                    <a:ln>
+                      <a:noFill/>
+                    </a:ln>
+                  </pic:spPr>
+                </pic:pic>
+              </a:graphicData>
+            </a:graphic>
+          </wp:inline>
+        </w:drawing>
+      </w:r>
+    </w:p>
+    <w:p>
+      <w:pPr>
+        <w:rPr>
+          <w:sz w:val="18"/>
+        </w:rPr>
+      </w:pPr>
+      <w:r>
+        <w:rPr>
+          <w:noProof/>
+          <w:sz w:val="18"/>
+        </w:rPr>
+        <w:drawing>
+          <wp:inline distT="0" distB="0" distL="0" distR="0" wp14:anchorId="5C57D552" wp14:editId="634E61A8">
+            <wp:extent cx="4710430" cy="8229600"/>
+            <wp:effectExtent l="0" t="0" r="0" b="0"/>
+            <wp:docPr id="5" name="Picture 5" descr="../../../../Desktop/Screen%20Shot%202015-11-21%20at%209.45.1"/>
+            <wp:cNvGraphicFramePr>
+              <a:graphicFrameLocks xmlns:a="http://schemas.openxmlformats.org/drawingml/2006/main" noChangeAspect="1"/>
+            </wp:cNvGraphicFramePr>
+            <a:graphic xmlns:a="http://schemas.openxmlformats.org/drawingml/2006/main">
+              <a:graphicData uri="http://schemas.openxmlformats.org/drawingml/2006/picture">
+                <pic:pic xmlns:pic="http://schemas.openxmlformats.org/drawingml/2006/picture">
+                  <pic:nvPicPr>
+                    <pic:cNvPr id="0" name="Picture 4" descr="../../../../Desktop/Screen%20Shot%202015-11-21%20at%209.45.1"/>
+                    <pic:cNvPicPr>
+                      <a:picLocks noChangeAspect="1" noChangeArrowheads="1"/>
+                    </pic:cNvPicPr>
+                  </pic:nvPicPr>
+                  <pic:blipFill>
+                    <a:blip r:embed="rId10">
+                      <a:extLst>
+                        <a:ext uri="{28A0092B-C50C-407E-A947-70E740481C1C}">
+                          <a14:useLocalDpi xmlns:a14="http://schemas.microsoft.com/office/drawing/2010/main" val="0"/>
+                        </a:ext>
+                      </a:extLst>
+                    </a:blip>
+                    <a:srcRect/>
+                    <a:stretch>
+                      <a:fillRect/>
+                    </a:stretch>
+                  </pic:blipFill>
+                  <pic:spPr bwMode="auto">
+                    <a:xfrm>
+                      <a:off x="0" y="0"/>
+                      <a:ext cx="4710430" cy="8229600"/>
+                    </a:xfrm>
+                    <a:prstGeom prst="rect">
+                      <a:avLst/>
+                    </a:prstGeom>
+                    <a:noFill/>
+                    <a:ln>
+                      <a:noFill/>
+                    </a:ln>
+                  </pic:spPr>
+                </pic:pic>
+              </a:graphicData>
+            </a:graphic>
+          </wp:inline>
+        </w:drawing>
       </w:r>
     </w:p>
     <w:sectPr>

</xml_diff>

<commit_message>
3d completed. Rough draft of report complete
</commit_message>
<xml_diff>
--- a/report.docx
+++ b/report.docx
@@ -9,8 +9,14 @@
           <w:ilvl w:val="0"/>
           <w:numId w:val="1"/>
         </w:numPr>
-      </w:pPr>
-      <w:r>
+        <w:rPr>
+          <w:sz w:val="22"/>
+        </w:rPr>
+      </w:pPr>
+      <w:r>
+        <w:rPr>
+          <w:sz w:val="22"/>
+        </w:rPr>
         <w:t>Names:</w:t>
       </w:r>
     </w:p>
@@ -21,15 +27,15 @@
           <w:ilvl w:val="1"/>
           <w:numId w:val="1"/>
         </w:numPr>
-      </w:pPr>
-      <w:r>
-        <w:t xml:space="preserve">Art Grichine – </w:t>
-      </w:r>
-      <w:r>
-        <w:t>ArtGrichine@csu.fullerton.edu</w:t>
-      </w:r>
-      <w:r>
-        <w:t xml:space="preserve"> – 50%</w:t>
+        <w:rPr>
+          <w:sz w:val="22"/>
+        </w:rPr>
+      </w:pPr>
+      <w:r>
+        <w:rPr>
+          <w:sz w:val="22"/>
+        </w:rPr>
+        <w:t>Art Grichine – ArtGrichine@csu.fullerton.edu – 50%</w:t>
       </w:r>
     </w:p>
     <w:p>
@@ -39,15 +45,15 @@
           <w:ilvl w:val="1"/>
           <w:numId w:val="1"/>
         </w:numPr>
-      </w:pPr>
-      <w:r>
-        <w:t xml:space="preserve">Adam Beck – </w:t>
-      </w:r>
-      <w:r>
-        <w:t>AdamJBeck@csu.fullerton.edu</w:t>
-      </w:r>
-      <w:r>
-        <w:t xml:space="preserve"> – 50%</w:t>
+        <w:rPr>
+          <w:sz w:val="22"/>
+        </w:rPr>
+      </w:pPr>
+      <w:r>
+        <w:rPr>
+          <w:sz w:val="22"/>
+        </w:rPr>
+        <w:t>Adam Beck – AdamJBeck@csu.fullerton.edu – 50%</w:t>
       </w:r>
     </w:p>
     <w:p>
@@ -57,8 +63,14 @@
           <w:ilvl w:val="0"/>
           <w:numId w:val="1"/>
         </w:numPr>
-      </w:pPr>
-      <w:r>
+        <w:rPr>
+          <w:sz w:val="22"/>
+        </w:rPr>
+      </w:pPr>
+      <w:r>
+        <w:rPr>
+          <w:sz w:val="22"/>
+        </w:rPr>
         <w:t>A brief description about the software tool you used or program you implemented.</w:t>
       </w:r>
     </w:p>
@@ -69,17 +81,41 @@
           <w:ilvl w:val="1"/>
           <w:numId w:val="1"/>
         </w:numPr>
-      </w:pPr>
-      <w:r>
+        <w:rPr>
+          <w:sz w:val="22"/>
+        </w:rPr>
+      </w:pPr>
+      <w:r>
+        <w:rPr>
+          <w:sz w:val="22"/>
+        </w:rPr>
         <w:t>Our softwa</w:t>
       </w:r>
       <w:r>
-        <w:t xml:space="preserve">re consists of a Python script which was created by Chris Strelioff and is found at: </w:t>
+        <w:rPr>
+          <w:sz w:val="22"/>
+        </w:rPr>
+        <w:t xml:space="preserve">re consists of a Python script which was created by Chris </w:t>
+      </w:r>
+      <w:proofErr w:type="spellStart"/>
+      <w:r>
+        <w:rPr>
+          <w:sz w:val="22"/>
+        </w:rPr>
+        <w:t>Strelioff</w:t>
+      </w:r>
+      <w:proofErr w:type="spellEnd"/>
+      <w:r>
+        <w:rPr>
+          <w:sz w:val="22"/>
+        </w:rPr>
+        <w:t xml:space="preserve"> and is found at: </w:t>
       </w:r>
       <w:hyperlink r:id="rId5" w:history="1">
         <w:r>
           <w:rPr>
             <w:rStyle w:val="Hyperlink"/>
+            <w:sz w:val="22"/>
           </w:rPr>
           <w:t>http://chrisstrelioff.ws/sandbox/2015/06/08/decision_trees_in_python_with_scikit_learn_and_pandas.html</w:t>
         </w:r>
@@ -89,38 +125,49 @@
       <w:pPr>
         <w:pStyle w:val="ListParagraph"/>
         <w:ind w:left="1440"/>
-      </w:pPr>
-      <w:r>
+        <w:rPr>
+          <w:sz w:val="22"/>
+        </w:rPr>
+      </w:pPr>
+      <w:r>
+        <w:rPr>
+          <w:sz w:val="22"/>
+        </w:rPr>
         <w:t>This link leads to a tutorial of how to create decision trees in python with the ‘</w:t>
       </w:r>
+      <w:proofErr w:type="spellStart"/>
       <w:r>
         <w:rPr>
           <w:i/>
-        </w:rPr>
-        <w:t>scikit-learn</w:t>
-      </w:r>
+          <w:sz w:val="22"/>
+        </w:rPr>
+        <w:t>scikit</w:t>
+      </w:r>
+      <w:proofErr w:type="spellEnd"/>
       <w:r>
         <w:rPr>
           <w:i/>
-        </w:rPr>
-        <w:t>’</w:t>
-      </w:r>
-      <w:r>
+          <w:sz w:val="22"/>
+        </w:rPr>
+        <w:t>-learn’</w:t>
+      </w:r>
+      <w:r>
+        <w:rPr>
+          <w:sz w:val="22"/>
+        </w:rPr>
         <w:t xml:space="preserve"> and ‘</w:t>
       </w:r>
       <w:r>
         <w:rPr>
           <w:i/>
-        </w:rPr>
-        <w:t>pandas</w:t>
-      </w:r>
-      <w:r>
-        <w:rPr>
-          <w:i/>
-        </w:rPr>
-        <w:t>’</w:t>
-      </w:r>
-      <w:r>
+          <w:sz w:val="22"/>
+        </w:rPr>
+        <w:t>pandas’</w:t>
+      </w:r>
+      <w:r>
+        <w:rPr>
+          <w:sz w:val="22"/>
+        </w:rPr>
         <w:t xml:space="preserve"> libraries. The tutorial uses a data set for flowers. We modified the script to fit our data set and project goal. Our script follows a different pre-processing for the data as well as different settings to the decision tree (Entropy vs. Gini).</w:t>
       </w:r>
     </w:p>
@@ -128,32 +175,165 @@
       <w:pPr>
         <w:pStyle w:val="ListParagraph"/>
         <w:ind w:left="1440"/>
+        <w:rPr>
+          <w:sz w:val="22"/>
+        </w:rPr>
       </w:pPr>
     </w:p>
     <w:p>
       <w:pPr>
         <w:pStyle w:val="ListParagraph"/>
         <w:ind w:left="1440"/>
-      </w:pPr>
-      <w:r>
-        <w:t>The heart of the program uses the ‘pandas’ library to extract the information from the csv dataset and place it into a pandas DataFrame data structure. The class column is defined as the ‘BusinessCategory’ column. Then, the DecisionTreeClassifier module from the SciKit-Learn library is used to train the model based on the defined parameters. Once the model has been trained, it is exported to the graphviz module (which is contained in the SciKit-Learn library) for graphical output. Also, a get_code() function was written to generate the rules for the given tree. This code is output to the screen as well as a file called ‘code.txt’.</w:t>
+        <w:rPr>
+          <w:sz w:val="22"/>
+        </w:rPr>
+      </w:pPr>
+      <w:r>
+        <w:rPr>
+          <w:sz w:val="22"/>
+        </w:rPr>
+        <w:t xml:space="preserve">The heart of the program uses the ‘pandas’ library to extract the information from the csv dataset and place it into a pandas </w:t>
+      </w:r>
+      <w:proofErr w:type="spellStart"/>
+      <w:r>
+        <w:rPr>
+          <w:sz w:val="22"/>
+        </w:rPr>
+        <w:t>DataFrame</w:t>
+      </w:r>
+      <w:proofErr w:type="spellEnd"/>
+      <w:r>
+        <w:rPr>
+          <w:sz w:val="22"/>
+        </w:rPr>
+        <w:t xml:space="preserve"> data structure. The class column is defined as the ‘</w:t>
+      </w:r>
+      <w:proofErr w:type="spellStart"/>
+      <w:r>
+        <w:rPr>
+          <w:sz w:val="22"/>
+        </w:rPr>
+        <w:t>BusinessCategory</w:t>
+      </w:r>
+      <w:proofErr w:type="spellEnd"/>
+      <w:r>
+        <w:rPr>
+          <w:sz w:val="22"/>
+        </w:rPr>
+        <w:t xml:space="preserve">’ column. Then, the </w:t>
+      </w:r>
+      <w:proofErr w:type="spellStart"/>
+      <w:r>
+        <w:rPr>
+          <w:sz w:val="22"/>
+        </w:rPr>
+        <w:t>DecisionTreeClassifier</w:t>
+      </w:r>
+      <w:proofErr w:type="spellEnd"/>
+      <w:r>
+        <w:rPr>
+          <w:sz w:val="22"/>
+        </w:rPr>
+        <w:t xml:space="preserve"> module from the </w:t>
+      </w:r>
+      <w:proofErr w:type="spellStart"/>
+      <w:r>
+        <w:rPr>
+          <w:sz w:val="22"/>
+        </w:rPr>
+        <w:t>SciKit</w:t>
+      </w:r>
+      <w:proofErr w:type="spellEnd"/>
+      <w:r>
+        <w:rPr>
+          <w:sz w:val="22"/>
+        </w:rPr>
+        <w:t xml:space="preserve">-Learn library is used to train the model based on the defined parameters. Once the model has been trained, it is exported to the </w:t>
+      </w:r>
+      <w:proofErr w:type="spellStart"/>
+      <w:r>
+        <w:rPr>
+          <w:sz w:val="22"/>
+        </w:rPr>
+        <w:t>graphviz</w:t>
+      </w:r>
+      <w:proofErr w:type="spellEnd"/>
+      <w:r>
+        <w:rPr>
+          <w:sz w:val="22"/>
+        </w:rPr>
+        <w:t xml:space="preserve"> module (which is contained in the </w:t>
+      </w:r>
+      <w:proofErr w:type="spellStart"/>
+      <w:r>
+        <w:rPr>
+          <w:sz w:val="22"/>
+        </w:rPr>
+        <w:t>SciKit</w:t>
+      </w:r>
+      <w:proofErr w:type="spellEnd"/>
+      <w:r>
+        <w:rPr>
+          <w:sz w:val="22"/>
+        </w:rPr>
+        <w:t xml:space="preserve">-Learn library) for graphical output. Also, a </w:t>
+      </w:r>
+      <w:proofErr w:type="spellStart"/>
+      <w:r>
+        <w:rPr>
+          <w:sz w:val="22"/>
+        </w:rPr>
+        <w:t>get_</w:t>
+      </w:r>
+      <w:proofErr w:type="gramStart"/>
+      <w:r>
+        <w:rPr>
+          <w:sz w:val="22"/>
+        </w:rPr>
+        <w:t>code</w:t>
+      </w:r>
+      <w:proofErr w:type="spellEnd"/>
+      <w:r>
+        <w:rPr>
+          <w:sz w:val="22"/>
+        </w:rPr>
+        <w:t>(</w:t>
+      </w:r>
+      <w:proofErr w:type="gramEnd"/>
+      <w:r>
+        <w:rPr>
+          <w:sz w:val="22"/>
+        </w:rPr>
+        <w:t>) function was written to generate the rules for the given tree. This code is output to the screen as well as a file called ‘code.txt’.</w:t>
       </w:r>
     </w:p>
     <w:p>
       <w:pPr>
         <w:pStyle w:val="ListParagraph"/>
         <w:ind w:left="1440"/>
+        <w:rPr>
+          <w:sz w:val="22"/>
+        </w:rPr>
       </w:pPr>
     </w:p>
     <w:p>
       <w:pPr>
         <w:pStyle w:val="ListParagraph"/>
         <w:ind w:left="1440"/>
-      </w:pPr>
-      <w:r>
+        <w:rPr>
+          <w:sz w:val="22"/>
+        </w:rPr>
+      </w:pPr>
+      <w:r>
+        <w:rPr>
+          <w:sz w:val="22"/>
+        </w:rPr>
         <w:t>Note: Implementation of our tree uses a bin (node) size of 20. This means that a leaf node will not split if it contains &lt;= 20 samples. This greatly reduces the complexity and size of the tree. Without this, the tree would split many more times for certain nodes just to accommodate a single case. This grows the tree size many more times and reduces the readability of th</w:t>
       </w:r>
       <w:r>
+        <w:rPr>
+          <w:sz w:val="22"/>
+        </w:rPr>
         <w:t>e tree.</w:t>
       </w:r>
     </w:p>
@@ -161,14 +341,23 @@
       <w:pPr>
         <w:pStyle w:val="ListParagraph"/>
         <w:ind w:left="1440"/>
+        <w:rPr>
+          <w:sz w:val="22"/>
+        </w:rPr>
       </w:pPr>
     </w:p>
     <w:p>
       <w:pPr>
         <w:pStyle w:val="ListParagraph"/>
         <w:ind w:left="1440"/>
-      </w:pPr>
-      <w:r>
+        <w:rPr>
+          <w:sz w:val="22"/>
+        </w:rPr>
+      </w:pPr>
+      <w:r>
+        <w:rPr>
+          <w:sz w:val="22"/>
+        </w:rPr>
         <w:t>Understanding the graph:</w:t>
       </w:r>
     </w:p>
@@ -176,21 +365,55 @@
       <w:pPr>
         <w:pStyle w:val="ListParagraph"/>
         <w:ind w:left="1440"/>
-      </w:pPr>
-      <w:r>
+        <w:rPr>
+          <w:sz w:val="22"/>
+        </w:rPr>
+      </w:pPr>
+      <w:r>
+        <w:rPr>
+          <w:sz w:val="22"/>
+        </w:rPr>
         <w:t>A</w:t>
       </w:r>
       <w:r>
+        <w:rPr>
+          <w:sz w:val="22"/>
+        </w:rPr>
         <w:t xml:space="preserve"> leaf bin</w:t>
       </w:r>
       <w:r>
+        <w:rPr>
+          <w:sz w:val="22"/>
+        </w:rPr>
         <w:t xml:space="preserve"> (node)</w:t>
       </w:r>
       <w:r>
+        <w:rPr>
+          <w:sz w:val="22"/>
+        </w:rPr>
         <w:t xml:space="preserve"> contains </w:t>
       </w:r>
       <w:r>
-        <w:t>3 parameters: Entropy, Samples, and Value. Entropy is the amount of entropy that is found within the sample size of the current bin. An example of this would be that if all samples belong to a single class, the entropy would equal 0. This can be seen in the far left bin of Figure 1 where all 200 samples belong to class 1 (Restaurant) therefore the entropy is equal to 0. Conversely, the bin that shares the same parent bin as the one to the far left has an entropy value of 0.65 with 6 samples and a value of [5,1]. As mentioned above, bins with &lt;= 20 samples do not split by design to reduce the size of the tree therefore this bin contains 6 samples but even though it’s a leaf node it does not contain all samples of a single class. Here, value = [x,y] represents the distribution of the sample size where x is the amount of samples that belong to the Restaurant class and y is the amount of samples that belong to the Retail class.</w:t>
+        <w:rPr>
+          <w:sz w:val="22"/>
+        </w:rPr>
+        <w:t>3 parameters: Entropy, Samples, and Value. Entropy is the amount of entropy that is found within the sample size of the current bin. An example of this would be that if all samples belong to a single class, the entropy would equal 0. This can be seen in the far left bin of Figure 1 where all 200 samples belong to class 1 (Restaurant) therefore the entropy is equal to 0. Conversely, the bin that shares the same parent bin as the one to the far left has an entropy value of 0.65 with 6 samples and a value of [5,1]. As mentioned above, bins with &lt;= 20 samples do not split by design to reduce the size of the tree therefore this bin contains 6 samples but even though it’s a leaf node it does not contain all samples of a single class. Here, value = [</w:t>
+      </w:r>
+      <w:proofErr w:type="spellStart"/>
+      <w:proofErr w:type="gramStart"/>
+      <w:r>
+        <w:rPr>
+          <w:sz w:val="22"/>
+        </w:rPr>
+        <w:t>x,y</w:t>
+      </w:r>
+      <w:proofErr w:type="spellEnd"/>
+      <w:proofErr w:type="gramEnd"/>
+      <w:r>
+        <w:rPr>
+          <w:sz w:val="22"/>
+        </w:rPr>
+        <w:t>] represents the distribution of the sample size where x is the amount of samples that belong to the Restaurant class and y is the amount of samples that belong to the Retail class.</w:t>
       </w:r>
     </w:p>
     <w:p>
@@ -200,9 +423,14 @@
           <w:ilvl w:val="0"/>
           <w:numId w:val="1"/>
         </w:numPr>
-      </w:pPr>
-      <w:r>
-        <w:lastRenderedPageBreak/>
+        <w:rPr>
+          <w:sz w:val="22"/>
+        </w:rPr>
+      </w:pPr>
+      <w:r>
+        <w:rPr>
+          <w:sz w:val="22"/>
+        </w:rPr>
         <w:t>The results of your data analysis including the following elements:</w:t>
       </w:r>
     </w:p>
@@ -213,8 +441,14 @@
           <w:ilvl w:val="1"/>
           <w:numId w:val="1"/>
         </w:numPr>
-      </w:pPr>
-      <w:r>
+        <w:rPr>
+          <w:sz w:val="22"/>
+        </w:rPr>
+      </w:pPr>
+      <w:r>
+        <w:rPr>
+          <w:sz w:val="22"/>
+        </w:rPr>
         <w:t>The name of the class/decision column for your analysis.</w:t>
       </w:r>
     </w:p>
@@ -225,10 +459,18 @@
           <w:ilvl w:val="2"/>
           <w:numId w:val="1"/>
         </w:numPr>
-      </w:pPr>
-      <w:r>
+        <w:rPr>
+          <w:sz w:val="22"/>
+        </w:rPr>
+      </w:pPr>
+      <w:proofErr w:type="spellStart"/>
+      <w:r>
+        <w:rPr>
+          <w:sz w:val="22"/>
+        </w:rPr>
         <w:t>BusinessCategory</w:t>
       </w:r>
+      <w:proofErr w:type="spellEnd"/>
     </w:p>
     <w:p>
       <w:pPr>
@@ -237,8 +479,14 @@
           <w:ilvl w:val="1"/>
           <w:numId w:val="1"/>
         </w:numPr>
-      </w:pPr>
-      <w:r>
+        <w:rPr>
+          <w:sz w:val="22"/>
+        </w:rPr>
+      </w:pPr>
+      <w:r>
+        <w:rPr>
+          <w:sz w:val="22"/>
+        </w:rPr>
         <w:t>A brief explanation of the process of your analysis listing a series of steps taken, specifying input and output if there is any, to produce the final decision tree from this data set.</w:t>
       </w:r>
     </w:p>
@@ -249,14 +497,117 @@
           <w:ilvl w:val="2"/>
           <w:numId w:val="1"/>
         </w:numPr>
-      </w:pPr>
-      <w:r>
-        <w:t xml:space="preserve">To train the decision tree with SciKit-Learn’s Decision Tree </w:t>
-      </w:r>
-      <w:r>
-        <w:t xml:space="preserve">tools, we needed to identify the class column (‘BusinessCategory’ – Column 1) and the rest of the data (Columns 2-7) as the training data. Also, we must initialize SciKit-Learn’s DecisionTreeClassifier module. We indicate minimum sample split size of 20 (bins don’t split if they have less than 20 samples so as to not create a very large tree), and set the criterion to entropy (vs Gini). Then, our decision tree is trained using the fit() module which takes in two parameters: class, attributes. We then visualize our decision tree using GraphViz. Implementation of our decision </w:t>
-      </w:r>
-      <w:r>
+        <w:rPr>
+          <w:sz w:val="22"/>
+        </w:rPr>
+      </w:pPr>
+      <w:r>
+        <w:rPr>
+          <w:sz w:val="22"/>
+        </w:rPr>
+        <w:t xml:space="preserve">To train the decision tree with </w:t>
+      </w:r>
+      <w:proofErr w:type="spellStart"/>
+      <w:r>
+        <w:rPr>
+          <w:sz w:val="22"/>
+        </w:rPr>
+        <w:t>SciKit-Learn’s</w:t>
+      </w:r>
+      <w:proofErr w:type="spellEnd"/>
+      <w:r>
+        <w:rPr>
+          <w:sz w:val="22"/>
+        </w:rPr>
+        <w:t xml:space="preserve"> Decision Tree </w:t>
+      </w:r>
+      <w:r>
+        <w:rPr>
+          <w:sz w:val="22"/>
+        </w:rPr>
+        <w:t>tools, we needed to identify the class column (‘</w:t>
+      </w:r>
+      <w:proofErr w:type="spellStart"/>
+      <w:r>
+        <w:rPr>
+          <w:sz w:val="22"/>
+        </w:rPr>
+        <w:t>BusinessCategory</w:t>
+      </w:r>
+      <w:proofErr w:type="spellEnd"/>
+      <w:r>
+        <w:rPr>
+          <w:sz w:val="22"/>
+        </w:rPr>
+        <w:t xml:space="preserve">’ – Column 1) and the rest of the </w:t>
+      </w:r>
+      <w:r>
+        <w:rPr>
+          <w:sz w:val="22"/>
+        </w:rPr>
+        <w:lastRenderedPageBreak/>
+        <w:t xml:space="preserve">data (Columns 2-7) as the training data. Also, we must initialize </w:t>
+      </w:r>
+      <w:proofErr w:type="spellStart"/>
+      <w:r>
+        <w:rPr>
+          <w:sz w:val="22"/>
+        </w:rPr>
+        <w:t>SciKit-Learn’s</w:t>
+      </w:r>
+      <w:proofErr w:type="spellEnd"/>
+      <w:r>
+        <w:rPr>
+          <w:sz w:val="22"/>
+        </w:rPr>
+        <w:t xml:space="preserve"> </w:t>
+      </w:r>
+      <w:proofErr w:type="spellStart"/>
+      <w:r>
+        <w:rPr>
+          <w:sz w:val="22"/>
+        </w:rPr>
+        <w:t>DecisionTreeClassifier</w:t>
+      </w:r>
+      <w:proofErr w:type="spellEnd"/>
+      <w:r>
+        <w:rPr>
+          <w:sz w:val="22"/>
+        </w:rPr>
+        <w:t xml:space="preserve"> module. We indicate minimum sample split size of 20 (bins don’t split if they have less than 20 samples so as to not create a very large tree), and set the criterion to entropy (vs Gini). Then, our decision tree is trained using the </w:t>
+      </w:r>
+      <w:proofErr w:type="gramStart"/>
+      <w:r>
+        <w:rPr>
+          <w:sz w:val="22"/>
+        </w:rPr>
+        <w:t>fit(</w:t>
+      </w:r>
+      <w:proofErr w:type="gramEnd"/>
+      <w:r>
+        <w:rPr>
+          <w:sz w:val="22"/>
+        </w:rPr>
+        <w:t xml:space="preserve">) module which takes in two parameters: class, attributes. We then visualize our decision tree using </w:t>
+      </w:r>
+      <w:proofErr w:type="spellStart"/>
+      <w:r>
+        <w:rPr>
+          <w:sz w:val="22"/>
+        </w:rPr>
+        <w:t>GraphViz</w:t>
+      </w:r>
+      <w:proofErr w:type="spellEnd"/>
+      <w:r>
+        <w:rPr>
+          <w:sz w:val="22"/>
+        </w:rPr>
+        <w:t xml:space="preserve">. Implementation of our decision </w:t>
+      </w:r>
+      <w:r>
+        <w:rPr>
+          <w:sz w:val="22"/>
+        </w:rPr>
         <w:t>tree can be seen below. Also, entire code is found at the end of this document.</w:t>
       </w:r>
     </w:p>
@@ -264,10 +615,14 @@
       <w:pPr>
         <w:pStyle w:val="ListParagraph"/>
         <w:ind w:left="2160"/>
+        <w:rPr>
+          <w:sz w:val="22"/>
+        </w:rPr>
       </w:pPr>
       <w:r>
         <w:rPr>
           <w:noProof/>
+          <w:sz w:val="22"/>
         </w:rPr>
         <w:drawing>
           <wp:inline distT="0" distB="0" distL="0" distR="0" wp14:anchorId="697D46FB" wp14:editId="11C5B362">
@@ -326,8 +681,14 @@
           <w:ilvl w:val="1"/>
           <w:numId w:val="1"/>
         </w:numPr>
-      </w:pPr>
-      <w:r>
+        <w:rPr>
+          <w:sz w:val="22"/>
+        </w:rPr>
+      </w:pPr>
+      <w:r>
+        <w:rPr>
+          <w:sz w:val="22"/>
+        </w:rPr>
         <w:t>A snapshot of the final decision learned. If the tree is too big, show only the important part of the tree based on your judgment (to meet the managers’ expectations).</w:t>
       </w:r>
     </w:p>
@@ -338,23 +699,44 @@
           <w:ilvl w:val="2"/>
           <w:numId w:val="1"/>
         </w:numPr>
-      </w:pPr>
-      <w:r>
+        <w:rPr>
+          <w:sz w:val="22"/>
+        </w:rPr>
+      </w:pPr>
+      <w:r>
+        <w:rPr>
+          <w:sz w:val="22"/>
+        </w:rPr>
         <w:t xml:space="preserve">Attached to document </w:t>
       </w:r>
       <w:r>
+        <w:rPr>
+          <w:sz w:val="22"/>
+        </w:rPr>
         <w:t xml:space="preserve">(below) </w:t>
       </w:r>
       <w:r>
+        <w:rPr>
+          <w:sz w:val="22"/>
+        </w:rPr>
         <w:t>on next page (Figure 1)</w:t>
       </w:r>
       <w:r>
+        <w:rPr>
+          <w:sz w:val="22"/>
+        </w:rPr>
         <w:t xml:space="preserve"> / (</w:t>
       </w:r>
       <w:r>
+        <w:rPr>
+          <w:sz w:val="22"/>
+        </w:rPr>
         <w:t>Figure 2)</w:t>
       </w:r>
       <w:r>
+        <w:rPr>
+          <w:sz w:val="22"/>
+        </w:rPr>
         <w:t>.</w:t>
       </w:r>
     </w:p>
@@ -365,8 +747,14 @@
           <w:ilvl w:val="1"/>
           <w:numId w:val="1"/>
         </w:numPr>
-      </w:pPr>
-      <w:r>
+        <w:rPr>
+          <w:sz w:val="22"/>
+        </w:rPr>
+      </w:pPr>
+      <w:r>
+        <w:rPr>
+          <w:sz w:val="22"/>
+        </w:rPr>
         <w:t>Give two rules you can obtain from the decision tree that can be used to explain the nature of the data. If a rule is too big, you can show only the important part again based on your judgment.</w:t>
       </w:r>
     </w:p>
@@ -377,9 +765,21 @@
           <w:ilvl w:val="2"/>
           <w:numId w:val="1"/>
         </w:numPr>
-      </w:pPr>
-      <w:r>
-        <w:t xml:space="preserve">Rule 1: </w:t>
+        <w:rPr>
+          <w:sz w:val="22"/>
+        </w:rPr>
+      </w:pPr>
+      <w:r>
+        <w:rPr>
+          <w:sz w:val="22"/>
+        </w:rPr>
+        <w:t>Rules</w:t>
+      </w:r>
+      <w:r>
+        <w:rPr>
+          <w:sz w:val="22"/>
+        </w:rPr>
+        <w:t xml:space="preserve">: </w:t>
       </w:r>
     </w:p>
     <w:p>
@@ -389,14 +789,26 @@
           <w:ilvl w:val="3"/>
           <w:numId w:val="1"/>
         </w:numPr>
-      </w:pPr>
-      <w:r>
+        <w:rPr>
+          <w:sz w:val="22"/>
+        </w:rPr>
+      </w:pPr>
+      <w:r>
+        <w:rPr>
+          <w:sz w:val="22"/>
+        </w:rPr>
         <w:t>IF (</w:t>
       </w:r>
       <w:r>
+        <w:rPr>
+          <w:sz w:val="22"/>
+        </w:rPr>
         <w:t>Detergent &lt;= 1746.5</w:t>
       </w:r>
       <w:r>
+        <w:rPr>
+          <w:sz w:val="22"/>
+        </w:rPr>
         <w:t xml:space="preserve">): THEN business likely Restaurant </w:t>
       </w:r>
     </w:p>
@@ -407,8 +819,14 @@
           <w:ilvl w:val="4"/>
           <w:numId w:val="1"/>
         </w:numPr>
-      </w:pPr>
-      <w:r>
+        <w:rPr>
+          <w:sz w:val="22"/>
+        </w:rPr>
+      </w:pPr>
+      <w:r>
+        <w:rPr>
+          <w:sz w:val="22"/>
+        </w:rPr>
         <w:t>This is true in 268 of 276 cases (97% of the time)</w:t>
       </w:r>
     </w:p>
@@ -419,7 +837,34 @@
           <w:ilvl w:val="3"/>
           <w:numId w:val="1"/>
         </w:numPr>
-      </w:pPr>
+        <w:rPr>
+          <w:sz w:val="22"/>
+        </w:rPr>
+      </w:pPr>
+      <w:r>
+        <w:rPr>
+          <w:sz w:val="22"/>
+        </w:rPr>
+        <w:t>IF (</w:t>
+      </w:r>
+      <w:r>
+        <w:rPr>
+          <w:sz w:val="22"/>
+        </w:rPr>
+        <w:t>Detergent &gt;</w:t>
+      </w:r>
+      <w:r>
+        <w:rPr>
+          <w:sz w:val="22"/>
+        </w:rPr>
+        <w:t xml:space="preserve"> 1746.5)</w:t>
+      </w:r>
+      <w:r>
+        <w:rPr>
+          <w:sz w:val="22"/>
+        </w:rPr>
+        <w:t xml:space="preserve"> AND ((Milk &gt; 5760.5 AND Detergent &gt; 6931.50) OR (Milk &gt; 5760.5 AND Detergent &lt;= 6931.5 AND Frozen &lt;= 3118.0 AND Fresh &gt; 6277.5)): THEN business is Retail</w:t>
+      </w:r>
     </w:p>
     <w:p>
       <w:pPr>
@@ -428,9 +873,73 @@
           <w:ilvl w:val="2"/>
           <w:numId w:val="1"/>
         </w:numPr>
-      </w:pPr>
-      <w:r>
-        <w:t>Rule 2:</w:t>
+        <w:rPr>
+          <w:sz w:val="22"/>
+        </w:rPr>
+      </w:pPr>
+      <w:r>
+        <w:rPr>
+          <w:sz w:val="22"/>
+        </w:rPr>
+        <w:t xml:space="preserve">Full rule representation is generated by the </w:t>
+      </w:r>
+      <w:proofErr w:type="spellStart"/>
+      <w:r>
+        <w:rPr>
+          <w:sz w:val="22"/>
+        </w:rPr>
+        <w:t>get_</w:t>
+      </w:r>
+      <w:proofErr w:type="gramStart"/>
+      <w:r>
+        <w:rPr>
+          <w:sz w:val="22"/>
+        </w:rPr>
+        <w:t>code</w:t>
+      </w:r>
+      <w:proofErr w:type="spellEnd"/>
+      <w:r>
+        <w:rPr>
+          <w:sz w:val="22"/>
+        </w:rPr>
+        <w:t>(</w:t>
+      </w:r>
+      <w:proofErr w:type="gramEnd"/>
+      <w:r>
+        <w:rPr>
+          <w:sz w:val="22"/>
+        </w:rPr>
+        <w:t xml:space="preserve">) function and printed to a file named code.txt. Also, this output is attached </w:t>
+      </w:r>
+      <w:r>
+        <w:rPr>
+          <w:sz w:val="22"/>
+        </w:rPr>
+        <w:t xml:space="preserve">(below) </w:t>
+      </w:r>
+      <w:r>
+        <w:rPr>
+          <w:sz w:val="22"/>
+        </w:rPr>
+        <w:t>at the end of this document.</w:t>
+      </w:r>
+    </w:p>
+    <w:p>
+      <w:pPr>
+        <w:pStyle w:val="ListParagraph"/>
+        <w:numPr>
+          <w:ilvl w:val="1"/>
+          <w:numId w:val="1"/>
+        </w:numPr>
+        <w:rPr>
+          <w:sz w:val="22"/>
+        </w:rPr>
+      </w:pPr>
+      <w:r>
+        <w:rPr>
+          <w:sz w:val="22"/>
+        </w:rPr>
+        <w:t>A brief explanation of knowledge learned from the data analysis in layman terms so that two managers can understand.</w:t>
       </w:r>
     </w:p>
     <w:p>
@@ -440,51 +949,36 @@
           <w:ilvl w:val="2"/>
           <w:numId w:val="1"/>
         </w:numPr>
-      </w:pPr>
-      <w:r>
-        <w:t xml:space="preserve">Full rule representation is generated by the get_code() function and printed to a file named code.txt. Also, this output is attached </w:t>
-      </w:r>
-      <w:r>
-        <w:t xml:space="preserve">(below) </w:t>
-      </w:r>
-      <w:r>
-        <w:t>at the end of this document.</w:t>
-      </w:r>
-    </w:p>
-    <w:p>
-      <w:pPr>
-        <w:pStyle w:val="ListParagraph"/>
-        <w:numPr>
-          <w:ilvl w:val="1"/>
-          <w:numId w:val="1"/>
-        </w:numPr>
-      </w:pPr>
-      <w:r>
-        <w:t>A brief explanation of knowledge learned from the data analysis in layman terms so that two managers can understand.</w:t>
-      </w:r>
-    </w:p>
-    <w:p>
-      <w:pPr>
-        <w:pStyle w:val="ListParagraph"/>
-        <w:numPr>
-          <w:ilvl w:val="2"/>
-          <w:numId w:val="1"/>
-        </w:numPr>
-      </w:pPr>
-      <w:r>
+        <w:rPr>
+          <w:sz w:val="22"/>
+        </w:rPr>
+      </w:pPr>
+      <w:r>
+        <w:rPr>
+          <w:sz w:val="22"/>
+        </w:rPr>
         <w:t>From this decision tree, we learn that we have</w:t>
       </w:r>
       <w:r>
+        <w:rPr>
+          <w:sz w:val="22"/>
+        </w:rPr>
         <w:t xml:space="preserve"> over 97% confidence that the business is a restaurant if the detergent price is greater than $1746.50 spent. If the price of detergent is greater than $1746.50, the confidence that the business is a Retail location is approximately 77% therefore we must consider other rules to guide us. However, if the detergent price is greater than $6931.50 and milk price is greater than $5760.50, then we have approximately 91.5% confidence that the business is a retail location. For specific cases, you must refer to figure 1 to determine the business category due to the specific natur</w:t>
       </w:r>
       <w:r>
+        <w:rPr>
+          <w:sz w:val="22"/>
+        </w:rPr>
         <w:t>e of the data when considering d</w:t>
+      </w:r>
+      <w:r>
+        <w:rPr>
+          <w:sz w:val="22"/>
+        </w:rPr>
+        <w:t>etergent prices greater than $1746.50.</w:t>
       </w:r>
       <w:bookmarkStart w:id="0" w:name="_GoBack"/>
       <w:bookmarkEnd w:id="0"/>
-      <w:r>
-        <w:t>etergent prices greater than $1746.50.</w:t>
-      </w:r>
     </w:p>
     <w:p/>
     <w:p>
@@ -721,63 +1215,149 @@
         </w:rPr>
         <w:t xml:space="preserve">Rules generated from the decision tree via </w:t>
       </w:r>
+      <w:proofErr w:type="spellStart"/>
       <w:r>
         <w:rPr>
           <w:b/>
         </w:rPr>
-        <w:t>get_code() function: code.txt</w:t>
-      </w:r>
-    </w:p>
-    <w:p>
-      <w:pPr>
-        <w:rPr>
-          <w:sz w:val="18"/>
-        </w:rPr>
-      </w:pPr>
-      <w:r>
-        <w:rPr>
-          <w:sz w:val="18"/>
-        </w:rPr>
-        <w:t>if ( Detergent &lt;= 1746.5 ) {</w:t>
-      </w:r>
-    </w:p>
-    <w:p>
-      <w:pPr>
-        <w:rPr>
-          <w:sz w:val="18"/>
-        </w:rPr>
-      </w:pPr>
-      <w:r>
-        <w:rPr>
-          <w:sz w:val="18"/>
-        </w:rPr>
-        <w:t xml:space="preserve">    if ( Grocery &lt;= 4480.5 ) {</w:t>
-      </w:r>
-    </w:p>
-    <w:p>
-      <w:pPr>
-        <w:rPr>
-          <w:sz w:val="18"/>
-        </w:rPr>
-      </w:pPr>
-      <w:r>
-        <w:rPr>
-          <w:sz w:val="18"/>
-        </w:rPr>
-        <w:t xml:space="preserve">        if ( Delicatessan &lt;= 3403.5 ) {</w:t>
-      </w:r>
-    </w:p>
-    <w:p>
-      <w:pPr>
-        <w:rPr>
-          <w:sz w:val="18"/>
-        </w:rPr>
-      </w:pPr>
-      <w:r>
-        <w:rPr>
-          <w:sz w:val="18"/>
-        </w:rPr>
-        <w:t xml:space="preserve">            return Restaurant ( 200 examples )</w:t>
+        <w:t>get_</w:t>
+      </w:r>
+      <w:proofErr w:type="gramStart"/>
+      <w:r>
+        <w:rPr>
+          <w:b/>
+        </w:rPr>
+        <w:t>code</w:t>
+      </w:r>
+      <w:proofErr w:type="spellEnd"/>
+      <w:r>
+        <w:rPr>
+          <w:b/>
+        </w:rPr>
+        <w:t>(</w:t>
+      </w:r>
+      <w:proofErr w:type="gramEnd"/>
+      <w:r>
+        <w:rPr>
+          <w:b/>
+        </w:rPr>
+        <w:t>) function: code.txt</w:t>
+      </w:r>
+    </w:p>
+    <w:p>
+      <w:pPr>
+        <w:rPr>
+          <w:sz w:val="18"/>
+        </w:rPr>
+      </w:pPr>
+      <w:r>
+        <w:rPr>
+          <w:sz w:val="18"/>
+        </w:rPr>
+        <w:t xml:space="preserve">if </w:t>
+      </w:r>
+      <w:proofErr w:type="gramStart"/>
+      <w:r>
+        <w:rPr>
+          <w:sz w:val="18"/>
+        </w:rPr>
+        <w:t>( Detergent</w:t>
+      </w:r>
+      <w:proofErr w:type="gramEnd"/>
+      <w:r>
+        <w:rPr>
+          <w:sz w:val="18"/>
+        </w:rPr>
+        <w:t xml:space="preserve"> &lt;= 1746.5 ) {</w:t>
+      </w:r>
+    </w:p>
+    <w:p>
+      <w:pPr>
+        <w:rPr>
+          <w:sz w:val="18"/>
+        </w:rPr>
+      </w:pPr>
+      <w:r>
+        <w:rPr>
+          <w:sz w:val="18"/>
+        </w:rPr>
+        <w:t xml:space="preserve">    if </w:t>
+      </w:r>
+      <w:proofErr w:type="gramStart"/>
+      <w:r>
+        <w:rPr>
+          <w:sz w:val="18"/>
+        </w:rPr>
+        <w:t>( Grocery</w:t>
+      </w:r>
+      <w:proofErr w:type="gramEnd"/>
+      <w:r>
+        <w:rPr>
+          <w:sz w:val="18"/>
+        </w:rPr>
+        <w:t xml:space="preserve"> &lt;= 4480.5 ) {</w:t>
+      </w:r>
+    </w:p>
+    <w:p>
+      <w:pPr>
+        <w:rPr>
+          <w:sz w:val="18"/>
+        </w:rPr>
+      </w:pPr>
+      <w:r>
+        <w:rPr>
+          <w:sz w:val="18"/>
+        </w:rPr>
+        <w:t xml:space="preserve">        if </w:t>
+      </w:r>
+      <w:proofErr w:type="gramStart"/>
+      <w:r>
+        <w:rPr>
+          <w:sz w:val="18"/>
+        </w:rPr>
+        <w:t xml:space="preserve">( </w:t>
+      </w:r>
+      <w:proofErr w:type="spellStart"/>
+      <w:r>
+        <w:rPr>
+          <w:sz w:val="18"/>
+        </w:rPr>
+        <w:t>Delicatessan</w:t>
+      </w:r>
+      <w:proofErr w:type="spellEnd"/>
+      <w:proofErr w:type="gramEnd"/>
+      <w:r>
+        <w:rPr>
+          <w:sz w:val="18"/>
+        </w:rPr>
+        <w:t xml:space="preserve"> &lt;= 3403.5 ) {</w:t>
+      </w:r>
+    </w:p>
+    <w:p>
+      <w:pPr>
+        <w:rPr>
+          <w:sz w:val="18"/>
+        </w:rPr>
+      </w:pPr>
+      <w:r>
+        <w:rPr>
+          <w:sz w:val="18"/>
+        </w:rPr>
+        <w:t xml:space="preserve">            return Restaurant </w:t>
+      </w:r>
+      <w:proofErr w:type="gramStart"/>
+      <w:r>
+        <w:rPr>
+          <w:sz w:val="18"/>
+        </w:rPr>
+        <w:t>( 200</w:t>
+      </w:r>
+      <w:proofErr w:type="gramEnd"/>
+      <w:r>
+        <w:rPr>
+          <w:sz w:val="18"/>
+        </w:rPr>
+        <w:t xml:space="preserve"> examples )</w:t>
       </w:r>
     </w:p>
     <w:p>
@@ -816,20 +1396,48 @@
         <w:rPr>
           <w:sz w:val="18"/>
         </w:rPr>
-        <w:t xml:space="preserve">            return Restaurant ( 5 examples )</w:t>
-      </w:r>
-    </w:p>
-    <w:p>
-      <w:pPr>
-        <w:rPr>
-          <w:sz w:val="18"/>
-        </w:rPr>
-      </w:pPr>
-      <w:r>
-        <w:rPr>
-          <w:sz w:val="18"/>
-        </w:rPr>
-        <w:t xml:space="preserve">            return Retail ( 1 examples )</w:t>
+        <w:t xml:space="preserve">            return Restaurant </w:t>
+      </w:r>
+      <w:proofErr w:type="gramStart"/>
+      <w:r>
+        <w:rPr>
+          <w:sz w:val="18"/>
+        </w:rPr>
+        <w:t>( 5</w:t>
+      </w:r>
+      <w:proofErr w:type="gramEnd"/>
+      <w:r>
+        <w:rPr>
+          <w:sz w:val="18"/>
+        </w:rPr>
+        <w:t xml:space="preserve"> examples )</w:t>
+      </w:r>
+    </w:p>
+    <w:p>
+      <w:pPr>
+        <w:rPr>
+          <w:sz w:val="18"/>
+        </w:rPr>
+      </w:pPr>
+      <w:r>
+        <w:rPr>
+          <w:sz w:val="18"/>
+        </w:rPr>
+        <w:t xml:space="preserve">            return Retail </w:t>
+      </w:r>
+      <w:proofErr w:type="gramStart"/>
+      <w:r>
+        <w:rPr>
+          <w:sz w:val="18"/>
+        </w:rPr>
+        <w:t>( 1</w:t>
+      </w:r>
+      <w:proofErr w:type="gramEnd"/>
+      <w:r>
+        <w:rPr>
+          <w:sz w:val="18"/>
+        </w:rPr>
+        <w:t xml:space="preserve"> examples )</w:t>
       </w:r>
     </w:p>
     <w:p>
@@ -881,20 +1489,48 @@
         <w:rPr>
           <w:sz w:val="18"/>
         </w:rPr>
-        <w:t xml:space="preserve">        if ( Detergent &lt;= 507.5 ) {</w:t>
-      </w:r>
-    </w:p>
-    <w:p>
-      <w:pPr>
-        <w:rPr>
-          <w:sz w:val="18"/>
-        </w:rPr>
-      </w:pPr>
-      <w:r>
-        <w:rPr>
-          <w:sz w:val="18"/>
-        </w:rPr>
-        <w:t xml:space="preserve">            return Restaurant ( 30 examples )</w:t>
+        <w:t xml:space="preserve">        if </w:t>
+      </w:r>
+      <w:proofErr w:type="gramStart"/>
+      <w:r>
+        <w:rPr>
+          <w:sz w:val="18"/>
+        </w:rPr>
+        <w:t>( Detergent</w:t>
+      </w:r>
+      <w:proofErr w:type="gramEnd"/>
+      <w:r>
+        <w:rPr>
+          <w:sz w:val="18"/>
+        </w:rPr>
+        <w:t xml:space="preserve"> &lt;= 507.5 ) {</w:t>
+      </w:r>
+    </w:p>
+    <w:p>
+      <w:pPr>
+        <w:rPr>
+          <w:sz w:val="18"/>
+        </w:rPr>
+      </w:pPr>
+      <w:r>
+        <w:rPr>
+          <w:sz w:val="18"/>
+        </w:rPr>
+        <w:t xml:space="preserve">            return Restaurant </w:t>
+      </w:r>
+      <w:proofErr w:type="gramStart"/>
+      <w:r>
+        <w:rPr>
+          <w:sz w:val="18"/>
+        </w:rPr>
+        <w:t>( 30</w:t>
+      </w:r>
+      <w:proofErr w:type="gramEnd"/>
+      <w:r>
+        <w:rPr>
+          <w:sz w:val="18"/>
+        </w:rPr>
+        <w:t xml:space="preserve"> examples )</w:t>
       </w:r>
     </w:p>
     <w:p>
@@ -933,46 +1569,110 @@
         <w:rPr>
           <w:sz w:val="18"/>
         </w:rPr>
-        <w:t xml:space="preserve">            if ( Detergent &lt;= 957.5 ) {</w:t>
-      </w:r>
-    </w:p>
-    <w:p>
-      <w:pPr>
-        <w:rPr>
-          <w:sz w:val="18"/>
-        </w:rPr>
-      </w:pPr>
-      <w:r>
-        <w:rPr>
-          <w:sz w:val="18"/>
-        </w:rPr>
-        <w:t xml:space="preserve">                if ( Delicatessan &lt;= 2320.5 ) {</w:t>
-      </w:r>
-    </w:p>
-    <w:p>
-      <w:pPr>
-        <w:rPr>
-          <w:sz w:val="18"/>
-        </w:rPr>
-      </w:pPr>
-      <w:r>
-        <w:rPr>
-          <w:sz w:val="18"/>
-        </w:rPr>
-        <w:t xml:space="preserve">                    return Restaurant ( 10 examples )</w:t>
-      </w:r>
-    </w:p>
-    <w:p>
-      <w:pPr>
-        <w:rPr>
-          <w:sz w:val="18"/>
-        </w:rPr>
-      </w:pPr>
-      <w:r>
-        <w:rPr>
-          <w:sz w:val="18"/>
-        </w:rPr>
-        <w:t xml:space="preserve">                    return Retail ( 7 examples )</w:t>
+        <w:t xml:space="preserve">            if </w:t>
+      </w:r>
+      <w:proofErr w:type="gramStart"/>
+      <w:r>
+        <w:rPr>
+          <w:sz w:val="18"/>
+        </w:rPr>
+        <w:t>( Detergent</w:t>
+      </w:r>
+      <w:proofErr w:type="gramEnd"/>
+      <w:r>
+        <w:rPr>
+          <w:sz w:val="18"/>
+        </w:rPr>
+        <w:t xml:space="preserve"> &lt;= 957.5 ) {</w:t>
+      </w:r>
+    </w:p>
+    <w:p>
+      <w:pPr>
+        <w:rPr>
+          <w:sz w:val="18"/>
+        </w:rPr>
+      </w:pPr>
+      <w:r>
+        <w:rPr>
+          <w:sz w:val="18"/>
+        </w:rPr>
+        <w:t xml:space="preserve">                if </w:t>
+      </w:r>
+      <w:proofErr w:type="gramStart"/>
+      <w:r>
+        <w:rPr>
+          <w:sz w:val="18"/>
+        </w:rPr>
+        <w:t xml:space="preserve">( </w:t>
+      </w:r>
+      <w:proofErr w:type="spellStart"/>
+      <w:r>
+        <w:rPr>
+          <w:sz w:val="18"/>
+        </w:rPr>
+        <w:t>Delicatessan</w:t>
+      </w:r>
+      <w:proofErr w:type="spellEnd"/>
+      <w:proofErr w:type="gramEnd"/>
+      <w:r>
+        <w:rPr>
+          <w:sz w:val="18"/>
+        </w:rPr>
+        <w:t xml:space="preserve"> &lt;= 2320.5 ) {</w:t>
+      </w:r>
+    </w:p>
+    <w:p>
+      <w:pPr>
+        <w:rPr>
+          <w:sz w:val="18"/>
+        </w:rPr>
+      </w:pPr>
+      <w:r>
+        <w:rPr>
+          <w:sz w:val="18"/>
+        </w:rPr>
+        <w:t xml:space="preserve">                    return Restaurant </w:t>
+      </w:r>
+      <w:proofErr w:type="gramStart"/>
+      <w:r>
+        <w:rPr>
+          <w:sz w:val="18"/>
+        </w:rPr>
+        <w:t>( 10</w:t>
+      </w:r>
+      <w:proofErr w:type="gramEnd"/>
+      <w:r>
+        <w:rPr>
+          <w:sz w:val="18"/>
+        </w:rPr>
+        <w:t xml:space="preserve"> examples )</w:t>
+      </w:r>
+    </w:p>
+    <w:p>
+      <w:pPr>
+        <w:rPr>
+          <w:sz w:val="18"/>
+        </w:rPr>
+      </w:pPr>
+      <w:r>
+        <w:rPr>
+          <w:sz w:val="18"/>
+        </w:rPr>
+        <w:t xml:space="preserve">                    return Retail </w:t>
+      </w:r>
+      <w:proofErr w:type="gramStart"/>
+      <w:r>
+        <w:rPr>
+          <w:sz w:val="18"/>
+        </w:rPr>
+        <w:t>( 7</w:t>
+      </w:r>
+      <w:proofErr w:type="gramEnd"/>
+      <w:r>
+        <w:rPr>
+          <w:sz w:val="18"/>
+        </w:rPr>
+        <w:t xml:space="preserve"> examples )</w:t>
       </w:r>
     </w:p>
     <w:p>
@@ -1011,7 +1711,21 @@
         <w:rPr>
           <w:sz w:val="18"/>
         </w:rPr>
-        <w:t xml:space="preserve">                    return Restaurant ( 6 examples )</w:t>
+        <w:t xml:space="preserve">                    return Restaurant </w:t>
+      </w:r>
+      <w:proofErr w:type="gramStart"/>
+      <w:r>
+        <w:rPr>
+          <w:sz w:val="18"/>
+        </w:rPr>
+        <w:t>( 6</w:t>
+      </w:r>
+      <w:proofErr w:type="gramEnd"/>
+      <w:r>
+        <w:rPr>
+          <w:sz w:val="18"/>
+        </w:rPr>
+        <w:t xml:space="preserve"> examples )</w:t>
       </w:r>
     </w:p>
     <w:p>
@@ -1063,7 +1777,21 @@
         <w:rPr>
           <w:sz w:val="18"/>
         </w:rPr>
-        <w:t xml:space="preserve">                return Restaurant ( 17 examples )</w:t>
+        <w:t xml:space="preserve">                return Restaurant </w:t>
+      </w:r>
+      <w:proofErr w:type="gramStart"/>
+      <w:r>
+        <w:rPr>
+          <w:sz w:val="18"/>
+        </w:rPr>
+        <w:t>( 17</w:t>
+      </w:r>
+      <w:proofErr w:type="gramEnd"/>
+      <w:r>
+        <w:rPr>
+          <w:sz w:val="18"/>
+        </w:rPr>
+        <w:t xml:space="preserve"> examples )</w:t>
       </w:r>
     </w:p>
     <w:p>
@@ -1141,46 +1869,102 @@
         <w:rPr>
           <w:sz w:val="18"/>
         </w:rPr>
-        <w:t xml:space="preserve">    if ( Milk &lt;= 5760.5 ) {</w:t>
-      </w:r>
-    </w:p>
-    <w:p>
-      <w:pPr>
-        <w:rPr>
-          <w:sz w:val="18"/>
-        </w:rPr>
-      </w:pPr>
-      <w:r>
-        <w:rPr>
-          <w:sz w:val="18"/>
-        </w:rPr>
-        <w:t xml:space="preserve">        if ( Milk &lt;= 2609.0 ) {</w:t>
-      </w:r>
-    </w:p>
-    <w:p>
-      <w:pPr>
-        <w:rPr>
-          <w:sz w:val="18"/>
-        </w:rPr>
-      </w:pPr>
-      <w:r>
-        <w:rPr>
-          <w:sz w:val="18"/>
-        </w:rPr>
-        <w:t xml:space="preserve">            return Restaurant ( 9 examples )</w:t>
-      </w:r>
-    </w:p>
-    <w:p>
-      <w:pPr>
-        <w:rPr>
-          <w:sz w:val="18"/>
-        </w:rPr>
-      </w:pPr>
-      <w:r>
-        <w:rPr>
-          <w:sz w:val="18"/>
-        </w:rPr>
-        <w:t xml:space="preserve">            return Retail ( 2 examples )</w:t>
+        <w:t xml:space="preserve">    if </w:t>
+      </w:r>
+      <w:proofErr w:type="gramStart"/>
+      <w:r>
+        <w:rPr>
+          <w:sz w:val="18"/>
+        </w:rPr>
+        <w:t>( Milk</w:t>
+      </w:r>
+      <w:proofErr w:type="gramEnd"/>
+      <w:r>
+        <w:rPr>
+          <w:sz w:val="18"/>
+        </w:rPr>
+        <w:t xml:space="preserve"> &lt;= 5760.5 ) {</w:t>
+      </w:r>
+    </w:p>
+    <w:p>
+      <w:pPr>
+        <w:rPr>
+          <w:sz w:val="18"/>
+        </w:rPr>
+      </w:pPr>
+      <w:r>
+        <w:rPr>
+          <w:sz w:val="18"/>
+        </w:rPr>
+        <w:t xml:space="preserve">        if </w:t>
+      </w:r>
+      <w:proofErr w:type="gramStart"/>
+      <w:r>
+        <w:rPr>
+          <w:sz w:val="18"/>
+        </w:rPr>
+        <w:t>( Milk</w:t>
+      </w:r>
+      <w:proofErr w:type="gramEnd"/>
+      <w:r>
+        <w:rPr>
+          <w:sz w:val="18"/>
+        </w:rPr>
+        <w:t xml:space="preserve"> &lt;= 2609.0 ) {</w:t>
+      </w:r>
+    </w:p>
+    <w:p>
+      <w:pPr>
+        <w:rPr>
+          <w:sz w:val="18"/>
+        </w:rPr>
+      </w:pPr>
+      <w:r>
+        <w:rPr>
+          <w:sz w:val="18"/>
+        </w:rPr>
+        <w:t xml:space="preserve">            return Restaurant </w:t>
+      </w:r>
+      <w:proofErr w:type="gramStart"/>
+      <w:r>
+        <w:rPr>
+          <w:sz w:val="18"/>
+        </w:rPr>
+        <w:t>( 9</w:t>
+      </w:r>
+      <w:proofErr w:type="gramEnd"/>
+      <w:r>
+        <w:rPr>
+          <w:sz w:val="18"/>
+        </w:rPr>
+        <w:t xml:space="preserve"> examples )</w:t>
+      </w:r>
+    </w:p>
+    <w:p>
+      <w:pPr>
+        <w:rPr>
+          <w:sz w:val="18"/>
+        </w:rPr>
+      </w:pPr>
+      <w:r>
+        <w:rPr>
+          <w:sz w:val="18"/>
+        </w:rPr>
+        <w:t xml:space="preserve">            return Retail </w:t>
+      </w:r>
+      <w:proofErr w:type="gramStart"/>
+      <w:r>
+        <w:rPr>
+          <w:sz w:val="18"/>
+        </w:rPr>
+        <w:t>( 2</w:t>
+      </w:r>
+      <w:proofErr w:type="gramEnd"/>
+      <w:r>
+        <w:rPr>
+          <w:sz w:val="18"/>
+        </w:rPr>
+        <w:t xml:space="preserve"> examples )</w:t>
       </w:r>
     </w:p>
     <w:p>
@@ -1219,33 +2003,83 @@
         <w:rPr>
           <w:sz w:val="18"/>
         </w:rPr>
-        <w:t xml:space="preserve">            if ( Delicatessan &lt;= 687.5 ) {</w:t>
-      </w:r>
-    </w:p>
-    <w:p>
-      <w:pPr>
-        <w:rPr>
-          <w:sz w:val="18"/>
-        </w:rPr>
-      </w:pPr>
-      <w:r>
-        <w:rPr>
-          <w:sz w:val="18"/>
-        </w:rPr>
-        <w:t xml:space="preserve">                return Restaurant ( 1 examples )</w:t>
-      </w:r>
-    </w:p>
-    <w:p>
-      <w:pPr>
-        <w:rPr>
-          <w:sz w:val="18"/>
-        </w:rPr>
-      </w:pPr>
-      <w:r>
-        <w:rPr>
-          <w:sz w:val="18"/>
-        </w:rPr>
-        <w:t xml:space="preserve">                return Retail ( 15 examples )</w:t>
+        <w:t xml:space="preserve">            if </w:t>
+      </w:r>
+      <w:proofErr w:type="gramStart"/>
+      <w:r>
+        <w:rPr>
+          <w:sz w:val="18"/>
+        </w:rPr>
+        <w:t xml:space="preserve">( </w:t>
+      </w:r>
+      <w:proofErr w:type="spellStart"/>
+      <w:r>
+        <w:rPr>
+          <w:sz w:val="18"/>
+        </w:rPr>
+        <w:t>Delicatessan</w:t>
+      </w:r>
+      <w:proofErr w:type="spellEnd"/>
+      <w:proofErr w:type="gramEnd"/>
+      <w:r>
+        <w:rPr>
+          <w:sz w:val="18"/>
+        </w:rPr>
+        <w:t xml:space="preserve"> &lt;= 687.5 ) {</w:t>
+      </w:r>
+    </w:p>
+    <w:p>
+      <w:pPr>
+        <w:rPr>
+          <w:sz w:val="18"/>
+        </w:rPr>
+      </w:pPr>
+      <w:r>
+        <w:rPr>
+          <w:sz w:val="18"/>
+        </w:rPr>
+        <w:t xml:space="preserve">                return Restaurant </w:t>
+      </w:r>
+      <w:proofErr w:type="gramStart"/>
+      <w:r>
+        <w:rPr>
+          <w:sz w:val="18"/>
+        </w:rPr>
+        <w:t>( 1</w:t>
+      </w:r>
+      <w:proofErr w:type="gramEnd"/>
+      <w:r>
+        <w:rPr>
+          <w:sz w:val="18"/>
+        </w:rPr>
+        <w:t xml:space="preserve"> examples )</w:t>
+      </w:r>
+    </w:p>
+    <w:p>
+      <w:pPr>
+        <w:rPr>
+          <w:sz w:val="18"/>
+        </w:rPr>
+      </w:pPr>
+      <w:r>
+        <w:rPr>
+          <w:sz w:val="18"/>
+        </w:rPr>
+        <w:t xml:space="preserve">                return Retail </w:t>
+      </w:r>
+      <w:proofErr w:type="gramStart"/>
+      <w:r>
+        <w:rPr>
+          <w:sz w:val="18"/>
+        </w:rPr>
+        <w:t>( 15</w:t>
+      </w:r>
+      <w:proofErr w:type="gramEnd"/>
+      <w:r>
+        <w:rPr>
+          <w:sz w:val="18"/>
+        </w:rPr>
+        <w:t xml:space="preserve"> examples )</w:t>
       </w:r>
     </w:p>
     <w:p>
@@ -1284,33 +2118,75 @@
         <w:rPr>
           <w:sz w:val="18"/>
         </w:rPr>
-        <w:t xml:space="preserve">                if ( Grocery &lt;= 8546.5 ) {</w:t>
-      </w:r>
-    </w:p>
-    <w:p>
-      <w:pPr>
-        <w:rPr>
-          <w:sz w:val="18"/>
-        </w:rPr>
-      </w:pPr>
-      <w:r>
-        <w:rPr>
-          <w:sz w:val="18"/>
-        </w:rPr>
-        <w:t xml:space="preserve">                    return Restaurant ( 8 examples )</w:t>
-      </w:r>
-    </w:p>
-    <w:p>
-      <w:pPr>
-        <w:rPr>
-          <w:sz w:val="18"/>
-        </w:rPr>
-      </w:pPr>
-      <w:r>
-        <w:rPr>
-          <w:sz w:val="18"/>
-        </w:rPr>
-        <w:t xml:space="preserve">                    return Retail ( 3 examples )</w:t>
+        <w:t xml:space="preserve">                if </w:t>
+      </w:r>
+      <w:proofErr w:type="gramStart"/>
+      <w:r>
+        <w:rPr>
+          <w:sz w:val="18"/>
+        </w:rPr>
+        <w:t>( Grocery</w:t>
+      </w:r>
+      <w:proofErr w:type="gramEnd"/>
+      <w:r>
+        <w:rPr>
+          <w:sz w:val="18"/>
+        </w:rPr>
+        <w:t xml:space="preserve"> &lt;= 8546.5 ) {</w:t>
+      </w:r>
+    </w:p>
+    <w:p>
+      <w:pPr>
+        <w:rPr>
+          <w:sz w:val="18"/>
+        </w:rPr>
+      </w:pPr>
+      <w:r>
+        <w:rPr>
+          <w:sz w:val="18"/>
+        </w:rPr>
+        <w:t xml:space="preserve">                    return Restaurant </w:t>
+      </w:r>
+      <w:proofErr w:type="gramStart"/>
+      <w:r>
+        <w:rPr>
+          <w:sz w:val="18"/>
+        </w:rPr>
+        <w:t>( 8</w:t>
+      </w:r>
+      <w:proofErr w:type="gramEnd"/>
+      <w:r>
+        <w:rPr>
+          <w:sz w:val="18"/>
+        </w:rPr>
+        <w:t xml:space="preserve"> examples )</w:t>
+      </w:r>
+    </w:p>
+    <w:p>
+      <w:pPr>
+        <w:rPr>
+          <w:sz w:val="18"/>
+        </w:rPr>
+      </w:pPr>
+      <w:r>
+        <w:rPr>
+          <w:sz w:val="18"/>
+        </w:rPr>
+        <w:t xml:space="preserve">                    return Retail </w:t>
+      </w:r>
+      <w:proofErr w:type="gramStart"/>
+      <w:r>
+        <w:rPr>
+          <w:sz w:val="18"/>
+        </w:rPr>
+        <w:t>( 3</w:t>
+      </w:r>
+      <w:proofErr w:type="gramEnd"/>
+      <w:r>
+        <w:rPr>
+          <w:sz w:val="18"/>
+        </w:rPr>
+        <w:t xml:space="preserve"> examples )</w:t>
       </w:r>
     </w:p>
     <w:p>
@@ -1349,20 +2225,48 @@
         <w:rPr>
           <w:sz w:val="18"/>
         </w:rPr>
-        <w:t xml:space="preserve">                    return Restaurant ( 3 examples )</w:t>
-      </w:r>
-    </w:p>
-    <w:p>
-      <w:pPr>
-        <w:rPr>
-          <w:sz w:val="18"/>
-        </w:rPr>
-      </w:pPr>
-      <w:r>
-        <w:rPr>
-          <w:sz w:val="18"/>
-        </w:rPr>
-        <w:t xml:space="preserve">                    return Retail ( 8 examples )</w:t>
+        <w:t xml:space="preserve">                    return Restaurant </w:t>
+      </w:r>
+      <w:proofErr w:type="gramStart"/>
+      <w:r>
+        <w:rPr>
+          <w:sz w:val="18"/>
+        </w:rPr>
+        <w:t>( 3</w:t>
+      </w:r>
+      <w:proofErr w:type="gramEnd"/>
+      <w:r>
+        <w:rPr>
+          <w:sz w:val="18"/>
+        </w:rPr>
+        <w:t xml:space="preserve"> examples )</w:t>
+      </w:r>
+    </w:p>
+    <w:p>
+      <w:pPr>
+        <w:rPr>
+          <w:sz w:val="18"/>
+        </w:rPr>
+      </w:pPr>
+      <w:r>
+        <w:rPr>
+          <w:sz w:val="18"/>
+        </w:rPr>
+        <w:t xml:space="preserve">                    return Retail </w:t>
+      </w:r>
+      <w:proofErr w:type="gramStart"/>
+      <w:r>
+        <w:rPr>
+          <w:sz w:val="18"/>
+        </w:rPr>
+        <w:t>( 8</w:t>
+      </w:r>
+      <w:proofErr w:type="gramEnd"/>
+      <w:r>
+        <w:rPr>
+          <w:sz w:val="18"/>
+        </w:rPr>
+        <w:t xml:space="preserve"> examples )</w:t>
       </w:r>
     </w:p>
     <w:p>
@@ -1440,72 +2344,164 @@
         <w:rPr>
           <w:sz w:val="18"/>
         </w:rPr>
-        <w:t xml:space="preserve">        if ( Detergent &lt;= 6931.5 ) {</w:t>
-      </w:r>
-    </w:p>
-    <w:p>
-      <w:pPr>
-        <w:rPr>
-          <w:sz w:val="18"/>
-        </w:rPr>
-      </w:pPr>
-      <w:r>
-        <w:rPr>
-          <w:sz w:val="18"/>
-        </w:rPr>
-        <w:t xml:space="preserve">            if ( Frozen &lt;= 3118.0 ) {</w:t>
-      </w:r>
-    </w:p>
-    <w:p>
-      <w:pPr>
-        <w:rPr>
-          <w:sz w:val="18"/>
-        </w:rPr>
-      </w:pPr>
-      <w:r>
-        <w:rPr>
-          <w:sz w:val="18"/>
-        </w:rPr>
-        <w:t xml:space="preserve">                if ( Fresh &lt;= 6277.5 ) {</w:t>
-      </w:r>
-    </w:p>
-    <w:p>
-      <w:pPr>
-        <w:rPr>
-          <w:sz w:val="18"/>
-        </w:rPr>
-      </w:pPr>
-      <w:r>
-        <w:rPr>
-          <w:sz w:val="18"/>
-        </w:rPr>
-        <w:t xml:space="preserve">                    if ( Fresh &lt;= 5310.0 ) {</w:t>
-      </w:r>
-    </w:p>
-    <w:p>
-      <w:pPr>
-        <w:rPr>
-          <w:sz w:val="18"/>
-        </w:rPr>
-      </w:pPr>
-      <w:r>
-        <w:rPr>
-          <w:sz w:val="18"/>
-        </w:rPr>
-        <w:t xml:space="preserve">                        if ( Delicatessan &lt;= 183.5 ) {</w:t>
-      </w:r>
-    </w:p>
-    <w:p>
-      <w:pPr>
-        <w:rPr>
-          <w:sz w:val="18"/>
-        </w:rPr>
-      </w:pPr>
-      <w:r>
-        <w:rPr>
-          <w:sz w:val="18"/>
-        </w:rPr>
-        <w:t xml:space="preserve">                            return Restaurant ( 1 examples )</w:t>
+        <w:t xml:space="preserve">        if </w:t>
+      </w:r>
+      <w:proofErr w:type="gramStart"/>
+      <w:r>
+        <w:rPr>
+          <w:sz w:val="18"/>
+        </w:rPr>
+        <w:t>( Detergent</w:t>
+      </w:r>
+      <w:proofErr w:type="gramEnd"/>
+      <w:r>
+        <w:rPr>
+          <w:sz w:val="18"/>
+        </w:rPr>
+        <w:t xml:space="preserve"> &lt;= 6931.5 ) {</w:t>
+      </w:r>
+    </w:p>
+    <w:p>
+      <w:pPr>
+        <w:rPr>
+          <w:sz w:val="18"/>
+        </w:rPr>
+      </w:pPr>
+      <w:r>
+        <w:rPr>
+          <w:sz w:val="18"/>
+        </w:rPr>
+        <w:t xml:space="preserve">            if </w:t>
+      </w:r>
+      <w:proofErr w:type="gramStart"/>
+      <w:r>
+        <w:rPr>
+          <w:sz w:val="18"/>
+        </w:rPr>
+        <w:t>( Frozen</w:t>
+      </w:r>
+      <w:proofErr w:type="gramEnd"/>
+      <w:r>
+        <w:rPr>
+          <w:sz w:val="18"/>
+        </w:rPr>
+        <w:t xml:space="preserve"> &lt;= 3118.0 ) {</w:t>
+      </w:r>
+    </w:p>
+    <w:p>
+      <w:pPr>
+        <w:rPr>
+          <w:sz w:val="18"/>
+        </w:rPr>
+      </w:pPr>
+      <w:r>
+        <w:rPr>
+          <w:sz w:val="18"/>
+        </w:rPr>
+        <w:t xml:space="preserve">                if </w:t>
+      </w:r>
+      <w:proofErr w:type="gramStart"/>
+      <w:r>
+        <w:rPr>
+          <w:sz w:val="18"/>
+        </w:rPr>
+        <w:t>( Fresh</w:t>
+      </w:r>
+      <w:proofErr w:type="gramEnd"/>
+      <w:r>
+        <w:rPr>
+          <w:sz w:val="18"/>
+        </w:rPr>
+        <w:t xml:space="preserve"> &lt;= 6277.5 ) {</w:t>
+      </w:r>
+    </w:p>
+    <w:p>
+      <w:pPr>
+        <w:rPr>
+          <w:sz w:val="18"/>
+        </w:rPr>
+      </w:pPr>
+      <w:r>
+        <w:rPr>
+          <w:sz w:val="18"/>
+        </w:rPr>
+        <w:t xml:space="preserve">                    if </w:t>
+      </w:r>
+      <w:proofErr w:type="gramStart"/>
+      <w:r>
+        <w:rPr>
+          <w:sz w:val="18"/>
+        </w:rPr>
+        <w:t>( Fresh</w:t>
+      </w:r>
+      <w:proofErr w:type="gramEnd"/>
+      <w:r>
+        <w:rPr>
+          <w:sz w:val="18"/>
+        </w:rPr>
+        <w:t xml:space="preserve"> &lt;= 5310.0 ) {</w:t>
+      </w:r>
+    </w:p>
+    <w:p>
+      <w:pPr>
+        <w:rPr>
+          <w:sz w:val="18"/>
+        </w:rPr>
+      </w:pPr>
+      <w:r>
+        <w:rPr>
+          <w:sz w:val="18"/>
+        </w:rPr>
+        <w:t xml:space="preserve">                        if </w:t>
+      </w:r>
+      <w:proofErr w:type="gramStart"/>
+      <w:r>
+        <w:rPr>
+          <w:sz w:val="18"/>
+        </w:rPr>
+        <w:t xml:space="preserve">( </w:t>
+      </w:r>
+      <w:proofErr w:type="spellStart"/>
+      <w:r>
+        <w:rPr>
+          <w:sz w:val="18"/>
+        </w:rPr>
+        <w:t>Delicatessan</w:t>
+      </w:r>
+      <w:proofErr w:type="spellEnd"/>
+      <w:proofErr w:type="gramEnd"/>
+      <w:r>
+        <w:rPr>
+          <w:sz w:val="18"/>
+        </w:rPr>
+        <w:t xml:space="preserve"> &lt;= 183.5 ) {</w:t>
+      </w:r>
+    </w:p>
+    <w:p>
+      <w:pPr>
+        <w:rPr>
+          <w:sz w:val="18"/>
+        </w:rPr>
+      </w:pPr>
+      <w:r>
+        <w:rPr>
+          <w:sz w:val="18"/>
+        </w:rPr>
+        <w:t xml:space="preserve">                            return Restaurant </w:t>
+      </w:r>
+      <w:proofErr w:type="gramStart"/>
+      <w:r>
+        <w:rPr>
+          <w:sz w:val="18"/>
+        </w:rPr>
+        <w:t>( 1</w:t>
+      </w:r>
+      <w:proofErr w:type="gramEnd"/>
+      <w:r>
+        <w:rPr>
+          <w:sz w:val="18"/>
+        </w:rPr>
+        <w:t xml:space="preserve"> examples )</w:t>
       </w:r>
     </w:p>
     <w:p>
@@ -1544,20 +2540,48 @@
         <w:rPr>
           <w:sz w:val="18"/>
         </w:rPr>
-        <w:t xml:space="preserve">                            if ( Grocery &lt;= 6921.0 ) {</w:t>
-      </w:r>
-    </w:p>
-    <w:p>
-      <w:pPr>
-        <w:rPr>
-          <w:sz w:val="18"/>
-        </w:rPr>
-      </w:pPr>
-      <w:r>
-        <w:rPr>
-          <w:sz w:val="18"/>
-        </w:rPr>
-        <w:t xml:space="preserve">                                return Restaurant ( 1 examples )</w:t>
+        <w:t xml:space="preserve">                            if </w:t>
+      </w:r>
+      <w:proofErr w:type="gramStart"/>
+      <w:r>
+        <w:rPr>
+          <w:sz w:val="18"/>
+        </w:rPr>
+        <w:t>( Grocery</w:t>
+      </w:r>
+      <w:proofErr w:type="gramEnd"/>
+      <w:r>
+        <w:rPr>
+          <w:sz w:val="18"/>
+        </w:rPr>
+        <w:t xml:space="preserve"> &lt;= 6921.0 ) {</w:t>
+      </w:r>
+    </w:p>
+    <w:p>
+      <w:pPr>
+        <w:rPr>
+          <w:sz w:val="18"/>
+        </w:rPr>
+      </w:pPr>
+      <w:r>
+        <w:rPr>
+          <w:sz w:val="18"/>
+        </w:rPr>
+        <w:t xml:space="preserve">                                return Restaurant </w:t>
+      </w:r>
+      <w:proofErr w:type="gramStart"/>
+      <w:r>
+        <w:rPr>
+          <w:sz w:val="18"/>
+        </w:rPr>
+        <w:t>( 1</w:t>
+      </w:r>
+      <w:proofErr w:type="gramEnd"/>
+      <w:r>
+        <w:rPr>
+          <w:sz w:val="18"/>
+        </w:rPr>
+        <w:t xml:space="preserve"> examples )</w:t>
       </w:r>
     </w:p>
     <w:p>
@@ -1596,20 +2620,48 @@
         <w:rPr>
           <w:sz w:val="18"/>
         </w:rPr>
-        <w:t xml:space="preserve">                                if ( Grocery &lt;= 15491.5 ) {</w:t>
-      </w:r>
-    </w:p>
-    <w:p>
-      <w:pPr>
-        <w:rPr>
-          <w:sz w:val="18"/>
-        </w:rPr>
-      </w:pPr>
-      <w:r>
-        <w:rPr>
-          <w:sz w:val="18"/>
-        </w:rPr>
-        <w:t xml:space="preserve">                                    return Retail ( 22 examples )</w:t>
+        <w:t xml:space="preserve">                                if </w:t>
+      </w:r>
+      <w:proofErr w:type="gramStart"/>
+      <w:r>
+        <w:rPr>
+          <w:sz w:val="18"/>
+        </w:rPr>
+        <w:t>( Grocery</w:t>
+      </w:r>
+      <w:proofErr w:type="gramEnd"/>
+      <w:r>
+        <w:rPr>
+          <w:sz w:val="18"/>
+        </w:rPr>
+        <w:t xml:space="preserve"> &lt;= 15491.5 ) {</w:t>
+      </w:r>
+    </w:p>
+    <w:p>
+      <w:pPr>
+        <w:rPr>
+          <w:sz w:val="18"/>
+        </w:rPr>
+      </w:pPr>
+      <w:r>
+        <w:rPr>
+          <w:sz w:val="18"/>
+        </w:rPr>
+        <w:t xml:space="preserve">                                    return Retail </w:t>
+      </w:r>
+      <w:proofErr w:type="gramStart"/>
+      <w:r>
+        <w:rPr>
+          <w:sz w:val="18"/>
+        </w:rPr>
+        <w:t>( 22</w:t>
+      </w:r>
+      <w:proofErr w:type="gramEnd"/>
+      <w:r>
+        <w:rPr>
+          <w:sz w:val="18"/>
+        </w:rPr>
+        <w:t xml:space="preserve"> examples )</w:t>
       </w:r>
     </w:p>
     <w:p>
@@ -1648,20 +2700,48 @@
         <w:rPr>
           <w:sz w:val="18"/>
         </w:rPr>
-        <w:t xml:space="preserve">                                    return Restaurant ( 1 examples )</w:t>
-      </w:r>
-    </w:p>
-    <w:p>
-      <w:pPr>
-        <w:rPr>
-          <w:sz w:val="18"/>
-        </w:rPr>
-      </w:pPr>
-      <w:r>
-        <w:rPr>
-          <w:sz w:val="18"/>
-        </w:rPr>
-        <w:t xml:space="preserve">                                    return Retail ( 5 examples )</w:t>
+        <w:t xml:space="preserve">                                    return Restaurant </w:t>
+      </w:r>
+      <w:proofErr w:type="gramStart"/>
+      <w:r>
+        <w:rPr>
+          <w:sz w:val="18"/>
+        </w:rPr>
+        <w:t>( 1</w:t>
+      </w:r>
+      <w:proofErr w:type="gramEnd"/>
+      <w:r>
+        <w:rPr>
+          <w:sz w:val="18"/>
+        </w:rPr>
+        <w:t xml:space="preserve"> examples )</w:t>
+      </w:r>
+    </w:p>
+    <w:p>
+      <w:pPr>
+        <w:rPr>
+          <w:sz w:val="18"/>
+        </w:rPr>
+      </w:pPr>
+      <w:r>
+        <w:rPr>
+          <w:sz w:val="18"/>
+        </w:rPr>
+        <w:t xml:space="preserve">                                    return Retail </w:t>
+      </w:r>
+      <w:proofErr w:type="gramStart"/>
+      <w:r>
+        <w:rPr>
+          <w:sz w:val="18"/>
+        </w:rPr>
+        <w:t>( 5</w:t>
+      </w:r>
+      <w:proofErr w:type="gramEnd"/>
+      <w:r>
+        <w:rPr>
+          <w:sz w:val="18"/>
+        </w:rPr>
+        <w:t xml:space="preserve"> examples )</w:t>
       </w:r>
     </w:p>
     <w:p>
@@ -1739,20 +2819,48 @@
         <w:rPr>
           <w:sz w:val="18"/>
         </w:rPr>
-        <w:t xml:space="preserve">                        return Restaurant ( 2 examples )</w:t>
-      </w:r>
-    </w:p>
-    <w:p>
-      <w:pPr>
-        <w:rPr>
-          <w:sz w:val="18"/>
-        </w:rPr>
-      </w:pPr>
-      <w:r>
-        <w:rPr>
-          <w:sz w:val="18"/>
-        </w:rPr>
-        <w:t xml:space="preserve">                        return Retail ( 1 examples )</w:t>
+        <w:t xml:space="preserve">                        return Restaurant </w:t>
+      </w:r>
+      <w:proofErr w:type="gramStart"/>
+      <w:r>
+        <w:rPr>
+          <w:sz w:val="18"/>
+        </w:rPr>
+        <w:t>( 2</w:t>
+      </w:r>
+      <w:proofErr w:type="gramEnd"/>
+      <w:r>
+        <w:rPr>
+          <w:sz w:val="18"/>
+        </w:rPr>
+        <w:t xml:space="preserve"> examples )</w:t>
+      </w:r>
+    </w:p>
+    <w:p>
+      <w:pPr>
+        <w:rPr>
+          <w:sz w:val="18"/>
+        </w:rPr>
+      </w:pPr>
+      <w:r>
+        <w:rPr>
+          <w:sz w:val="18"/>
+        </w:rPr>
+        <w:t xml:space="preserve">                        return Retail </w:t>
+      </w:r>
+      <w:proofErr w:type="gramStart"/>
+      <w:r>
+        <w:rPr>
+          <w:sz w:val="18"/>
+        </w:rPr>
+        <w:t>( 1</w:t>
+      </w:r>
+      <w:proofErr w:type="gramEnd"/>
+      <w:r>
+        <w:rPr>
+          <w:sz w:val="18"/>
+        </w:rPr>
+        <w:t xml:space="preserve"> examples )</w:t>
       </w:r>
     </w:p>
     <w:p>
@@ -1804,7 +2912,21 @@
         <w:rPr>
           <w:sz w:val="18"/>
         </w:rPr>
-        <w:t xml:space="preserve">                    return Retail ( 29 examples )</w:t>
+        <w:t xml:space="preserve">                    return Retail </w:t>
+      </w:r>
+      <w:proofErr w:type="gramStart"/>
+      <w:r>
+        <w:rPr>
+          <w:sz w:val="18"/>
+        </w:rPr>
+        <w:t>( 29</w:t>
+      </w:r>
+      <w:proofErr w:type="gramEnd"/>
+      <w:r>
+        <w:rPr>
+          <w:sz w:val="18"/>
+        </w:rPr>
+        <w:t xml:space="preserve"> examples )</w:t>
       </w:r>
     </w:p>
     <w:p>
@@ -1856,20 +2978,48 @@
         <w:rPr>
           <w:sz w:val="18"/>
         </w:rPr>
-        <w:t xml:space="preserve">                return Restaurant ( 4 examples )</w:t>
-      </w:r>
-    </w:p>
-    <w:p>
-      <w:pPr>
-        <w:rPr>
-          <w:sz w:val="18"/>
-        </w:rPr>
-      </w:pPr>
-      <w:r>
-        <w:rPr>
-          <w:sz w:val="18"/>
-        </w:rPr>
-        <w:t xml:space="preserve">                return Retail ( 3 examples )</w:t>
+        <w:t xml:space="preserve">                return Restaurant </w:t>
+      </w:r>
+      <w:proofErr w:type="gramStart"/>
+      <w:r>
+        <w:rPr>
+          <w:sz w:val="18"/>
+        </w:rPr>
+        <w:t>( 4</w:t>
+      </w:r>
+      <w:proofErr w:type="gramEnd"/>
+      <w:r>
+        <w:rPr>
+          <w:sz w:val="18"/>
+        </w:rPr>
+        <w:t xml:space="preserve"> examples )</w:t>
+      </w:r>
+    </w:p>
+    <w:p>
+      <w:pPr>
+        <w:rPr>
+          <w:sz w:val="18"/>
+        </w:rPr>
+      </w:pPr>
+      <w:r>
+        <w:rPr>
+          <w:sz w:val="18"/>
+        </w:rPr>
+        <w:t xml:space="preserve">                return Retail </w:t>
+      </w:r>
+      <w:proofErr w:type="gramStart"/>
+      <w:r>
+        <w:rPr>
+          <w:sz w:val="18"/>
+        </w:rPr>
+        <w:t>( 3</w:t>
+      </w:r>
+      <w:proofErr w:type="gramEnd"/>
+      <w:r>
+        <w:rPr>
+          <w:sz w:val="18"/>
+        </w:rPr>
+        <w:t xml:space="preserve"> examples )</w:t>
       </w:r>
     </w:p>
     <w:p>
@@ -1921,7 +3071,21 @@
         <w:rPr>
           <w:sz w:val="18"/>
         </w:rPr>
-        <w:t xml:space="preserve">            return Retail ( 46 examples )</w:t>
+        <w:t xml:space="preserve">            return Retail </w:t>
+      </w:r>
+      <w:proofErr w:type="gramStart"/>
+      <w:r>
+        <w:rPr>
+          <w:sz w:val="18"/>
+        </w:rPr>
+        <w:t>( 46</w:t>
+      </w:r>
+      <w:proofErr w:type="gramEnd"/>
+      <w:r>
+        <w:rPr>
+          <w:sz w:val="18"/>
+        </w:rPr>
+        <w:t xml:space="preserve"> examples )</w:t>
       </w:r>
     </w:p>
     <w:p>

</xml_diff>